<commit_message>
Using React Context API
</commit_message>
<xml_diff>
--- a/notes.docx
+++ b/notes.docx
@@ -2753,8 +2753,19 @@
           <w:sz w:val="20"/>
           <w:szCs w:val="20"/>
         </w:rPr>
-        <w:t xml:space="preserve"> useEffect</w:t>
-      </w:r>
+        <w:t xml:space="preserve"> </w:t>
+      </w:r>
+      <w:proofErr w:type="spellStart"/>
+      <w:r>
+        <w:rPr>
+          <w:rFonts w:ascii="Courier New" w:eastAsia="Times New Roman" w:hAnsi="Courier New" w:cs="Courier New"/>
+          <w:color w:val="000000"/>
+          <w:sz w:val="20"/>
+          <w:szCs w:val="20"/>
+        </w:rPr>
+        <w:t>useEffect</w:t>
+      </w:r>
+      <w:proofErr w:type="spellEnd"/>
       <w:proofErr w:type="gramEnd"/>
       <w:r>
         <w:rPr>
@@ -4872,25 +4883,15 @@
           <w:szCs w:val="24"/>
         </w:rPr>
       </w:pPr>
-    </w:p>
-    <w:p>
-      <w:pPr>
-        <w:rPr>
-          <w:rFonts w:ascii="Roboto" w:hAnsi="Roboto"/>
-          <w:b/>
-          <w:bCs/>
-          <w:sz w:val="24"/>
-          <w:szCs w:val="24"/>
-        </w:rPr>
-      </w:pPr>
-      <w:r>
-        <w:rPr>
-          <w:rFonts w:ascii="Roboto" w:hAnsi="Roboto"/>
-          <w:b/>
-          <w:bCs/>
-          <w:sz w:val="24"/>
-          <w:szCs w:val="24"/>
-        </w:rPr>
+      <w:r>
+        <w:rPr>
+          <w:rFonts w:ascii="Roboto" w:hAnsi="Roboto"/>
+          <w:b/>
+          <w:bCs/>
+          <w:sz w:val="24"/>
+          <w:szCs w:val="24"/>
+        </w:rPr>
+        <w:lastRenderedPageBreak/>
         <w:t xml:space="preserve">When do you use </w:t>
       </w:r>
       <w:proofErr w:type="spellStart"/>
@@ -5296,6 +5297,12 @@
       </w:r>
     </w:p>
     <w:p>
+      <w:pPr>
+        <w:rPr>
+          <w:color w:val="0563C1" w:themeColor="hyperlink"/>
+          <w:u w:val="single"/>
+        </w:rPr>
+      </w:pPr>
       <w:hyperlink r:id="rId13" w:history="1">
         <w:r>
           <w:rPr>
@@ -5307,7 +5314,432 @@
     </w:p>
     <w:p/>
     <w:p/>
-    <w:p/>
+    <w:p>
+      <w:pPr>
+        <w:rPr>
+          <w:rFonts w:ascii="Roboto" w:hAnsi="Roboto"/>
+          <w:b/>
+          <w:bCs/>
+          <w:sz w:val="28"/>
+          <w:szCs w:val="28"/>
+        </w:rPr>
+      </w:pPr>
+      <w:r>
+        <w:rPr>
+          <w:rFonts w:ascii="Roboto" w:hAnsi="Roboto"/>
+          <w:b/>
+          <w:bCs/>
+          <w:sz w:val="28"/>
+          <w:szCs w:val="28"/>
+        </w:rPr>
+        <w:t xml:space="preserve">Context </w:t>
+      </w:r>
+      <w:proofErr w:type="spellStart"/>
+      <w:r>
+        <w:rPr>
+          <w:rFonts w:ascii="Roboto" w:hAnsi="Roboto"/>
+          <w:b/>
+          <w:bCs/>
+          <w:sz w:val="28"/>
+          <w:szCs w:val="28"/>
+        </w:rPr>
+        <w:t>Api</w:t>
+      </w:r>
+      <w:proofErr w:type="spellEnd"/>
+    </w:p>
+    <w:p>
+      <w:pPr>
+        <w:jc w:val="both"/>
+        <w:rPr>
+          <w:rFonts w:ascii="Roboto" w:hAnsi="Roboto"/>
+          <w:sz w:val="24"/>
+          <w:szCs w:val="24"/>
+          <w:lang w:val="es-ES"/>
+        </w:rPr>
+      </w:pPr>
+      <w:r>
+        <w:rPr>
+          <w:rFonts w:ascii="Roboto" w:hAnsi="Roboto"/>
+          <w:sz w:val="24"/>
+          <w:szCs w:val="24"/>
+        </w:rPr>
+        <w:tab/>
+      </w:r>
+      <w:r>
+        <w:rPr>
+          <w:rFonts w:ascii="Roboto" w:hAnsi="Roboto"/>
+          <w:sz w:val="24"/>
+          <w:szCs w:val="24"/>
+          <w:lang w:val="es-ES"/>
+        </w:rPr>
+        <w:t xml:space="preserve">Se utiliza </w:t>
+      </w:r>
+      <w:proofErr w:type="gramStart"/>
+      <w:r>
+        <w:rPr>
+          <w:rFonts w:ascii="Roboto" w:hAnsi="Roboto"/>
+          <w:sz w:val="24"/>
+          <w:szCs w:val="24"/>
+          <w:lang w:val="es-ES"/>
+        </w:rPr>
+        <w:t>esta api</w:t>
+      </w:r>
+      <w:proofErr w:type="gramEnd"/>
+      <w:r>
+        <w:rPr>
+          <w:rFonts w:ascii="Roboto" w:hAnsi="Roboto"/>
+          <w:sz w:val="24"/>
+          <w:szCs w:val="24"/>
+          <w:lang w:val="es-ES"/>
+        </w:rPr>
+        <w:t xml:space="preserve"> para e</w:t>
+      </w:r>
+      <w:r>
+        <w:rPr>
+          <w:rFonts w:ascii="Roboto" w:hAnsi="Roboto"/>
+          <w:sz w:val="24"/>
+          <w:szCs w:val="24"/>
+          <w:lang w:val="es-ES"/>
+        </w:rPr>
+        <w:t>vitar que los componentes reciban propiedades o métodos que no van a usar pero que solo van ser enviados a otros componentes.</w:t>
+      </w:r>
+    </w:p>
+    <w:p>
+      <w:pPr>
+        <w:jc w:val="both"/>
+        <w:rPr>
+          <w:rFonts w:ascii="Roboto" w:hAnsi="Roboto"/>
+          <w:sz w:val="24"/>
+          <w:szCs w:val="24"/>
+          <w:lang w:val="es-ES"/>
+        </w:rPr>
+      </w:pPr>
+    </w:p>
+    <w:p>
+      <w:pPr>
+        <w:jc w:val="both"/>
+        <w:rPr>
+          <w:rFonts w:ascii="Roboto" w:hAnsi="Roboto"/>
+          <w:noProof/>
+          <w:sz w:val="24"/>
+          <w:szCs w:val="24"/>
+          <w:lang w:val="es-ES"/>
+        </w:rPr>
+      </w:pPr>
+      <w:r>
+        <w:rPr>
+          <w:noProof/>
+        </w:rPr>
+        <w:lastRenderedPageBreak/>
+        <w:drawing>
+          <wp:inline distT="0" distB="0" distL="0" distR="0" wp14:anchorId="5622A638" wp14:editId="49150661">
+            <wp:extent cx="5943600" cy="5708015"/>
+            <wp:effectExtent l="0" t="0" r="0" b="6985"/>
+            <wp:docPr id="7" name="Picture 7" descr="Text&#10;&#10;Description automatically generated with medium confidence"/>
+            <wp:cNvGraphicFramePr>
+              <a:graphicFrameLocks xmlns:a="http://schemas.openxmlformats.org/drawingml/2006/main" noChangeAspect="1"/>
+            </wp:cNvGraphicFramePr>
+            <a:graphic xmlns:a="http://schemas.openxmlformats.org/drawingml/2006/main">
+              <a:graphicData uri="http://schemas.openxmlformats.org/drawingml/2006/picture">
+                <pic:pic xmlns:pic="http://schemas.openxmlformats.org/drawingml/2006/picture">
+                  <pic:nvPicPr>
+                    <pic:cNvPr id="7" name="Picture 7" descr="Text&#10;&#10;Description automatically generated with medium confidence"/>
+                    <pic:cNvPicPr/>
+                  </pic:nvPicPr>
+                  <pic:blipFill>
+                    <a:blip r:embed="rId14"/>
+                    <a:stretch>
+                      <a:fillRect/>
+                    </a:stretch>
+                  </pic:blipFill>
+                  <pic:spPr>
+                    <a:xfrm>
+                      <a:off x="0" y="0"/>
+                      <a:ext cx="5943600" cy="5708015"/>
+                    </a:xfrm>
+                    <a:prstGeom prst="rect">
+                      <a:avLst/>
+                    </a:prstGeom>
+                  </pic:spPr>
+                </pic:pic>
+              </a:graphicData>
+            </a:graphic>
+          </wp:inline>
+        </w:drawing>
+      </w:r>
+    </w:p>
+    <w:p>
+      <w:pPr>
+        <w:jc w:val="both"/>
+        <w:rPr>
+          <w:rFonts w:ascii="Roboto" w:hAnsi="Roboto"/>
+          <w:noProof/>
+          <w:sz w:val="24"/>
+          <w:szCs w:val="24"/>
+        </w:rPr>
+      </w:pPr>
+      <w:r>
+        <w:rPr>
+          <w:rFonts w:ascii="Roboto" w:hAnsi="Roboto"/>
+          <w:noProof/>
+          <w:sz w:val="24"/>
+          <w:szCs w:val="24"/>
+        </w:rPr>
+        <w:t>In order to use C</w:t>
+      </w:r>
+      <w:r>
+        <w:rPr>
+          <w:rFonts w:ascii="Roboto" w:hAnsi="Roboto"/>
+          <w:noProof/>
+          <w:sz w:val="24"/>
+          <w:szCs w:val="24"/>
+        </w:rPr>
+        <w:t>ontext, you need to follow the next steps:</w:t>
+      </w:r>
+    </w:p>
+    <w:p>
+      <w:pPr>
+        <w:jc w:val="both"/>
+        <w:rPr>
+          <w:rFonts w:ascii="Roboto" w:hAnsi="Roboto"/>
+          <w:noProof/>
+          <w:sz w:val="24"/>
+          <w:szCs w:val="24"/>
+        </w:rPr>
+      </w:pPr>
+      <w:r>
+        <w:rPr>
+          <w:rFonts w:ascii="Roboto" w:hAnsi="Roboto"/>
+          <w:noProof/>
+          <w:sz w:val="24"/>
+          <w:szCs w:val="24"/>
+        </w:rPr>
+        <w:t>D</w:t>
+      </w:r>
+      <w:r>
+        <w:rPr>
+          <w:rFonts w:ascii="Roboto" w:hAnsi="Roboto"/>
+          <w:noProof/>
+          <w:sz w:val="24"/>
+          <w:szCs w:val="24"/>
+        </w:rPr>
+        <w:t>efine a object that stores it</w:t>
+      </w:r>
+    </w:p>
+    <w:p>
+      <w:pPr>
+        <w:jc w:val="both"/>
+        <w:rPr>
+          <w:rFonts w:ascii="Roboto" w:hAnsi="Roboto"/>
+          <w:noProof/>
+          <w:sz w:val="24"/>
+          <w:szCs w:val="24"/>
+        </w:rPr>
+      </w:pPr>
+      <w:r>
+        <w:rPr>
+          <w:noProof/>
+        </w:rPr>
+        <w:drawing>
+          <wp:inline distT="0" distB="0" distL="0" distR="0" wp14:anchorId="7C50FE37" wp14:editId="4BFA362A">
+            <wp:extent cx="3227832" cy="1627632"/>
+            <wp:effectExtent l="0" t="0" r="0" b="0"/>
+            <wp:docPr id="8" name="Picture 8" descr="Text&#10;&#10;Description automatically generated"/>
+            <wp:cNvGraphicFramePr>
+              <a:graphicFrameLocks xmlns:a="http://schemas.openxmlformats.org/drawingml/2006/main" noChangeAspect="1"/>
+            </wp:cNvGraphicFramePr>
+            <a:graphic xmlns:a="http://schemas.openxmlformats.org/drawingml/2006/main">
+              <a:graphicData uri="http://schemas.openxmlformats.org/drawingml/2006/picture">
+                <pic:pic xmlns:pic="http://schemas.openxmlformats.org/drawingml/2006/picture">
+                  <pic:nvPicPr>
+                    <pic:cNvPr id="8" name="Picture 8" descr="Text&#10;&#10;Description automatically generated"/>
+                    <pic:cNvPicPr/>
+                  </pic:nvPicPr>
+                  <pic:blipFill>
+                    <a:blip r:embed="rId15"/>
+                    <a:stretch>
+                      <a:fillRect/>
+                    </a:stretch>
+                  </pic:blipFill>
+                  <pic:spPr>
+                    <a:xfrm>
+                      <a:off x="0" y="0"/>
+                      <a:ext cx="3227832" cy="1627632"/>
+                    </a:xfrm>
+                    <a:prstGeom prst="rect">
+                      <a:avLst/>
+                    </a:prstGeom>
+                  </pic:spPr>
+                </pic:pic>
+              </a:graphicData>
+            </a:graphic>
+          </wp:inline>
+        </w:drawing>
+      </w:r>
+    </w:p>
+    <w:p>
+      <w:pPr>
+        <w:jc w:val="both"/>
+        <w:rPr>
+          <w:rFonts w:ascii="Roboto" w:hAnsi="Roboto"/>
+          <w:noProof/>
+          <w:sz w:val="24"/>
+          <w:szCs w:val="24"/>
+        </w:rPr>
+      </w:pPr>
+      <w:r>
+        <w:rPr>
+          <w:rFonts w:ascii="Roboto" w:hAnsi="Roboto"/>
+          <w:noProof/>
+          <w:sz w:val="24"/>
+          <w:szCs w:val="24"/>
+        </w:rPr>
+        <w:lastRenderedPageBreak/>
+        <w:t>Provide it</w:t>
+      </w:r>
+    </w:p>
+    <w:p>
+      <w:pPr>
+        <w:jc w:val="both"/>
+        <w:rPr>
+          <w:rFonts w:ascii="Roboto" w:hAnsi="Roboto"/>
+          <w:noProof/>
+          <w:sz w:val="24"/>
+          <w:szCs w:val="24"/>
+        </w:rPr>
+      </w:pPr>
+      <w:r>
+        <w:rPr>
+          <w:noProof/>
+        </w:rPr>
+        <w:drawing>
+          <wp:inline distT="0" distB="0" distL="0" distR="0" wp14:anchorId="3236C684" wp14:editId="6D41F97E">
+            <wp:extent cx="5943600" cy="2258695"/>
+            <wp:effectExtent l="0" t="0" r="0" b="8255"/>
+            <wp:docPr id="9" name="Picture 9" descr="Text&#10;&#10;Description automatically generated"/>
+            <wp:cNvGraphicFramePr>
+              <a:graphicFrameLocks xmlns:a="http://schemas.openxmlformats.org/drawingml/2006/main" noChangeAspect="1"/>
+            </wp:cNvGraphicFramePr>
+            <a:graphic xmlns:a="http://schemas.openxmlformats.org/drawingml/2006/main">
+              <a:graphicData uri="http://schemas.openxmlformats.org/drawingml/2006/picture">
+                <pic:pic xmlns:pic="http://schemas.openxmlformats.org/drawingml/2006/picture">
+                  <pic:nvPicPr>
+                    <pic:cNvPr id="9" name="Picture 9" descr="Text&#10;&#10;Description automatically generated"/>
+                    <pic:cNvPicPr/>
+                  </pic:nvPicPr>
+                  <pic:blipFill>
+                    <a:blip r:embed="rId16"/>
+                    <a:stretch>
+                      <a:fillRect/>
+                    </a:stretch>
+                  </pic:blipFill>
+                  <pic:spPr>
+                    <a:xfrm>
+                      <a:off x="0" y="0"/>
+                      <a:ext cx="5943600" cy="2258695"/>
+                    </a:xfrm>
+                    <a:prstGeom prst="rect">
+                      <a:avLst/>
+                    </a:prstGeom>
+                  </pic:spPr>
+                </pic:pic>
+              </a:graphicData>
+            </a:graphic>
+          </wp:inline>
+        </w:drawing>
+      </w:r>
+    </w:p>
+    <w:p>
+      <w:pPr>
+        <w:jc w:val="both"/>
+        <w:rPr>
+          <w:rFonts w:ascii="Roboto" w:hAnsi="Roboto"/>
+          <w:noProof/>
+          <w:sz w:val="24"/>
+          <w:szCs w:val="24"/>
+        </w:rPr>
+      </w:pPr>
+      <w:r>
+        <w:rPr>
+          <w:rFonts w:ascii="Roboto" w:hAnsi="Roboto"/>
+          <w:noProof/>
+          <w:sz w:val="24"/>
+          <w:szCs w:val="24"/>
+        </w:rPr>
+        <w:t>Consume it</w:t>
+      </w:r>
+    </w:p>
+    <w:p>
+      <w:pPr>
+        <w:jc w:val="both"/>
+        <w:rPr>
+          <w:rFonts w:ascii="Roboto" w:hAnsi="Roboto"/>
+          <w:noProof/>
+          <w:sz w:val="24"/>
+          <w:szCs w:val="24"/>
+        </w:rPr>
+      </w:pPr>
+      <w:r>
+        <w:rPr>
+          <w:noProof/>
+        </w:rPr>
+        <w:drawing>
+          <wp:inline distT="0" distB="0" distL="0" distR="0" wp14:anchorId="141C6347" wp14:editId="3AB5E3D7">
+            <wp:extent cx="3959352" cy="4379976"/>
+            <wp:effectExtent l="0" t="0" r="3175" b="1905"/>
+            <wp:docPr id="10" name="Picture 10" descr="Text&#10;&#10;Description automatically generated"/>
+            <wp:cNvGraphicFramePr>
+              <a:graphicFrameLocks xmlns:a="http://schemas.openxmlformats.org/drawingml/2006/main" noChangeAspect="1"/>
+            </wp:cNvGraphicFramePr>
+            <a:graphic xmlns:a="http://schemas.openxmlformats.org/drawingml/2006/main">
+              <a:graphicData uri="http://schemas.openxmlformats.org/drawingml/2006/picture">
+                <pic:pic xmlns:pic="http://schemas.openxmlformats.org/drawingml/2006/picture">
+                  <pic:nvPicPr>
+                    <pic:cNvPr id="10" name="Picture 10" descr="Text&#10;&#10;Description automatically generated"/>
+                    <pic:cNvPicPr/>
+                  </pic:nvPicPr>
+                  <pic:blipFill>
+                    <a:blip r:embed="rId17"/>
+                    <a:stretch>
+                      <a:fillRect/>
+                    </a:stretch>
+                  </pic:blipFill>
+                  <pic:spPr>
+                    <a:xfrm>
+                      <a:off x="0" y="0"/>
+                      <a:ext cx="3959352" cy="4379976"/>
+                    </a:xfrm>
+                    <a:prstGeom prst="rect">
+                      <a:avLst/>
+                    </a:prstGeom>
+                  </pic:spPr>
+                </pic:pic>
+              </a:graphicData>
+            </a:graphic>
+          </wp:inline>
+        </w:drawing>
+      </w:r>
+    </w:p>
+    <w:p>
+      <w:pPr>
+        <w:jc w:val="both"/>
+        <w:rPr>
+          <w:rFonts w:ascii="Roboto" w:hAnsi="Roboto"/>
+          <w:sz w:val="24"/>
+          <w:szCs w:val="24"/>
+        </w:rPr>
+      </w:pPr>
+    </w:p>
+    <w:p>
+      <w:pPr>
+        <w:jc w:val="both"/>
+        <w:rPr>
+          <w:rFonts w:ascii="Roboto" w:hAnsi="Roboto"/>
+          <w:sz w:val="24"/>
+          <w:szCs w:val="24"/>
+        </w:rPr>
+      </w:pPr>
+    </w:p>
     <w:sectPr>
       <w:pgSz w:w="12240" w:h="15840"/>
       <w:pgMar w:top="1440" w:right="1440" w:bottom="1440" w:left="1440" w:header="720" w:footer="720" w:gutter="0"/>

</xml_diff>

<commit_message>
Refactoring input component and useImperativeHandle y forwardRef
</commit_message>
<xml_diff>
--- a/notes.docx
+++ b/notes.docx
@@ -5514,16 +5514,7 @@
           <w:sz w:val="24"/>
           <w:szCs w:val="24"/>
         </w:rPr>
-        <w:t>D</w:t>
-      </w:r>
-      <w:r>
-        <w:rPr>
-          <w:rFonts w:ascii="Roboto" w:hAnsi="Roboto"/>
-          <w:noProof/>
-          <w:sz w:val="24"/>
-          <w:szCs w:val="24"/>
-        </w:rPr>
-        <w:t>efine a object that stores it</w:t>
+        <w:t>Define a object that stores it</w:t>
       </w:r>
     </w:p>
     <w:p>
@@ -5768,7 +5759,108 @@
     </w:p>
     <w:p>
       <w:pPr>
-        <w:jc w:val="both"/>
+        <w:jc w:val="center"/>
+        <w:rPr>
+          <w:rFonts w:ascii="Roboto" w:hAnsi="Roboto"/>
+          <w:sz w:val="24"/>
+          <w:szCs w:val="24"/>
+        </w:rPr>
+      </w:pPr>
+      <w:r>
+        <w:rPr>
+          <w:noProof/>
+        </w:rPr>
+        <w:lastRenderedPageBreak/>
+        <w:drawing>
+          <wp:inline distT="0" distB="0" distL="0" distR="0" wp14:anchorId="1CBE3FC2" wp14:editId="301FAE6B">
+            <wp:extent cx="3547872" cy="2916936"/>
+            <wp:effectExtent l="0" t="0" r="0" b="0"/>
+            <wp:docPr id="2" name="Picture 2" descr="Diagram&#10;&#10;Description automatically generated"/>
+            <wp:cNvGraphicFramePr>
+              <a:graphicFrameLocks xmlns:a="http://schemas.openxmlformats.org/drawingml/2006/main" noChangeAspect="1"/>
+            </wp:cNvGraphicFramePr>
+            <a:graphic xmlns:a="http://schemas.openxmlformats.org/drawingml/2006/main">
+              <a:graphicData uri="http://schemas.openxmlformats.org/drawingml/2006/picture">
+                <pic:pic xmlns:pic="http://schemas.openxmlformats.org/drawingml/2006/picture">
+                  <pic:nvPicPr>
+                    <pic:cNvPr id="2" name="Picture 2" descr="Diagram&#10;&#10;Description automatically generated"/>
+                    <pic:cNvPicPr/>
+                  </pic:nvPicPr>
+                  <pic:blipFill>
+                    <a:blip r:embed="rId18"/>
+                    <a:stretch>
+                      <a:fillRect/>
+                    </a:stretch>
+                  </pic:blipFill>
+                  <pic:spPr>
+                    <a:xfrm>
+                      <a:off x="0" y="0"/>
+                      <a:ext cx="3547872" cy="2916936"/>
+                    </a:xfrm>
+                    <a:prstGeom prst="rect">
+                      <a:avLst/>
+                    </a:prstGeom>
+                  </pic:spPr>
+                </pic:pic>
+              </a:graphicData>
+            </a:graphic>
+          </wp:inline>
+        </w:drawing>
+      </w:r>
+    </w:p>
+    <w:p>
+      <w:pPr>
+        <w:jc w:val="center"/>
+        <w:rPr>
+          <w:rFonts w:ascii="Roboto" w:hAnsi="Roboto"/>
+          <w:sz w:val="24"/>
+          <w:szCs w:val="24"/>
+        </w:rPr>
+      </w:pPr>
+      <w:r>
+        <w:rPr>
+          <w:noProof/>
+        </w:rPr>
+        <w:drawing>
+          <wp:inline distT="0" distB="0" distL="0" distR="0" wp14:anchorId="4B0CEC9A" wp14:editId="52B68EB6">
+            <wp:extent cx="4169664" cy="2642616"/>
+            <wp:effectExtent l="0" t="0" r="2540" b="5715"/>
+            <wp:docPr id="3" name="Picture 3" descr="Diagram&#10;&#10;Description automatically generated"/>
+            <wp:cNvGraphicFramePr>
+              <a:graphicFrameLocks xmlns:a="http://schemas.openxmlformats.org/drawingml/2006/main" noChangeAspect="1"/>
+            </wp:cNvGraphicFramePr>
+            <a:graphic xmlns:a="http://schemas.openxmlformats.org/drawingml/2006/main">
+              <a:graphicData uri="http://schemas.openxmlformats.org/drawingml/2006/picture">
+                <pic:pic xmlns:pic="http://schemas.openxmlformats.org/drawingml/2006/picture">
+                  <pic:nvPicPr>
+                    <pic:cNvPr id="3" name="Picture 3" descr="Diagram&#10;&#10;Description automatically generated"/>
+                    <pic:cNvPicPr/>
+                  </pic:nvPicPr>
+                  <pic:blipFill>
+                    <a:blip r:embed="rId19"/>
+                    <a:stretch>
+                      <a:fillRect/>
+                    </a:stretch>
+                  </pic:blipFill>
+                  <pic:spPr>
+                    <a:xfrm>
+                      <a:off x="0" y="0"/>
+                      <a:ext cx="4169664" cy="2642616"/>
+                    </a:xfrm>
+                    <a:prstGeom prst="rect">
+                      <a:avLst/>
+                    </a:prstGeom>
+                  </pic:spPr>
+                </pic:pic>
+              </a:graphicData>
+            </a:graphic>
+          </wp:inline>
+        </w:drawing>
+      </w:r>
+    </w:p>
+    <w:p>
+      <w:pPr>
+        <w:jc w:val="center"/>
         <w:rPr>
           <w:rFonts w:ascii="Roboto" w:hAnsi="Roboto"/>
           <w:sz w:val="24"/>
@@ -6649,6 +6741,7 @@
   <w:style w:type="character" w:default="1" w:styleId="DefaultParagraphFont">
     <w:name w:val="Default Paragraph Font"/>
     <w:uiPriority w:val="1"/>
+    <w:semiHidden/>
     <w:unhideWhenUsed/>
   </w:style>
   <w:style w:type="table" w:default="1" w:styleId="TableNormal">

</xml_diff>

<commit_message>
Demostrating component re evaluation
</commit_message>
<xml_diff>
--- a/notes.docx
+++ b/notes.docx
@@ -5867,6 +5867,246 @@
           <w:szCs w:val="24"/>
         </w:rPr>
       </w:pPr>
+    </w:p>
+    <w:p>
+      <w:pPr>
+        <w:jc w:val="center"/>
+        <w:rPr>
+          <w:rFonts w:ascii="Roboto" w:hAnsi="Roboto"/>
+          <w:sz w:val="24"/>
+          <w:szCs w:val="24"/>
+        </w:rPr>
+      </w:pPr>
+    </w:p>
+    <w:p>
+      <w:pPr>
+        <w:jc w:val="center"/>
+        <w:rPr>
+          <w:rFonts w:ascii="Roboto" w:hAnsi="Roboto"/>
+          <w:sz w:val="24"/>
+          <w:szCs w:val="24"/>
+        </w:rPr>
+      </w:pPr>
+    </w:p>
+    <w:p>
+      <w:pPr>
+        <w:jc w:val="center"/>
+        <w:rPr>
+          <w:rFonts w:ascii="Roboto" w:hAnsi="Roboto"/>
+          <w:sz w:val="24"/>
+          <w:szCs w:val="24"/>
+        </w:rPr>
+      </w:pPr>
+    </w:p>
+    <w:p>
+      <w:pPr>
+        <w:jc w:val="center"/>
+        <w:rPr>
+          <w:rFonts w:ascii="Roboto" w:hAnsi="Roboto"/>
+          <w:sz w:val="24"/>
+          <w:szCs w:val="24"/>
+        </w:rPr>
+      </w:pPr>
+    </w:p>
+    <w:p>
+      <w:pPr>
+        <w:jc w:val="center"/>
+        <w:rPr>
+          <w:rFonts w:ascii="Roboto" w:hAnsi="Roboto"/>
+          <w:sz w:val="24"/>
+          <w:szCs w:val="24"/>
+        </w:rPr>
+      </w:pPr>
+    </w:p>
+    <w:p>
+      <w:pPr>
+        <w:jc w:val="center"/>
+        <w:rPr>
+          <w:rFonts w:ascii="Roboto" w:hAnsi="Roboto"/>
+          <w:sz w:val="24"/>
+          <w:szCs w:val="24"/>
+        </w:rPr>
+      </w:pPr>
+    </w:p>
+    <w:p>
+      <w:pPr>
+        <w:jc w:val="center"/>
+        <w:rPr>
+          <w:rFonts w:ascii="Roboto" w:hAnsi="Roboto"/>
+          <w:sz w:val="24"/>
+          <w:szCs w:val="24"/>
+        </w:rPr>
+      </w:pPr>
+    </w:p>
+    <w:p>
+      <w:pPr>
+        <w:rPr>
+          <w:rFonts w:ascii="Roboto" w:hAnsi="Roboto"/>
+          <w:b/>
+          <w:bCs/>
+          <w:sz w:val="28"/>
+          <w:szCs w:val="28"/>
+        </w:rPr>
+      </w:pPr>
+      <w:r>
+        <w:rPr>
+          <w:rFonts w:ascii="Roboto" w:hAnsi="Roboto"/>
+          <w:b/>
+          <w:bCs/>
+          <w:sz w:val="28"/>
+          <w:szCs w:val="28"/>
+        </w:rPr>
+        <w:lastRenderedPageBreak/>
+        <w:t>How React works?</w:t>
+      </w:r>
+    </w:p>
+    <w:p>
+      <w:pPr>
+        <w:rPr>
+          <w:rFonts w:ascii="Roboto" w:hAnsi="Roboto"/>
+          <w:sz w:val="28"/>
+          <w:szCs w:val="28"/>
+        </w:rPr>
+      </w:pPr>
+      <w:r>
+        <w:rPr>
+          <w:noProof/>
+        </w:rPr>
+        <w:drawing>
+          <wp:inline distT="0" distB="0" distL="0" distR="0" wp14:anchorId="07D43465" wp14:editId="133EF89E">
+            <wp:extent cx="5943600" cy="3878580"/>
+            <wp:effectExtent l="0" t="0" r="0" b="7620"/>
+            <wp:docPr id="11" name="Picture 11" descr="Graphical user interface, diagram&#10;&#10;Description automatically generated"/>
+            <wp:cNvGraphicFramePr>
+              <a:graphicFrameLocks xmlns:a="http://schemas.openxmlformats.org/drawingml/2006/main" noChangeAspect="1"/>
+            </wp:cNvGraphicFramePr>
+            <a:graphic xmlns:a="http://schemas.openxmlformats.org/drawingml/2006/main">
+              <a:graphicData uri="http://schemas.openxmlformats.org/drawingml/2006/picture">
+                <pic:pic xmlns:pic="http://schemas.openxmlformats.org/drawingml/2006/picture">
+                  <pic:nvPicPr>
+                    <pic:cNvPr id="11" name="Picture 11" descr="Graphical user interface, diagram&#10;&#10;Description automatically generated"/>
+                    <pic:cNvPicPr/>
+                  </pic:nvPicPr>
+                  <pic:blipFill>
+                    <a:blip r:embed="rId20"/>
+                    <a:stretch>
+                      <a:fillRect/>
+                    </a:stretch>
+                  </pic:blipFill>
+                  <pic:spPr>
+                    <a:xfrm>
+                      <a:off x="0" y="0"/>
+                      <a:ext cx="5943600" cy="3878580"/>
+                    </a:xfrm>
+                    <a:prstGeom prst="rect">
+                      <a:avLst/>
+                    </a:prstGeom>
+                  </pic:spPr>
+                </pic:pic>
+              </a:graphicData>
+            </a:graphic>
+          </wp:inline>
+        </w:drawing>
+      </w:r>
+    </w:p>
+    <w:p>
+      <w:pPr>
+        <w:rPr>
+          <w:rFonts w:ascii="Roboto" w:hAnsi="Roboto"/>
+          <w:sz w:val="28"/>
+          <w:szCs w:val="28"/>
+        </w:rPr>
+      </w:pPr>
+      <w:r>
+        <w:rPr>
+          <w:noProof/>
+        </w:rPr>
+        <w:drawing>
+          <wp:inline distT="0" distB="0" distL="0" distR="0" wp14:anchorId="418BB4CF" wp14:editId="0A70E140">
+            <wp:extent cx="5943600" cy="2973705"/>
+            <wp:effectExtent l="0" t="0" r="0" b="0"/>
+            <wp:docPr id="12" name="Picture 12" descr="Graphical user interface, diagram, text&#10;&#10;Description automatically generated"/>
+            <wp:cNvGraphicFramePr>
+              <a:graphicFrameLocks xmlns:a="http://schemas.openxmlformats.org/drawingml/2006/main" noChangeAspect="1"/>
+            </wp:cNvGraphicFramePr>
+            <a:graphic xmlns:a="http://schemas.openxmlformats.org/drawingml/2006/main">
+              <a:graphicData uri="http://schemas.openxmlformats.org/drawingml/2006/picture">
+                <pic:pic xmlns:pic="http://schemas.openxmlformats.org/drawingml/2006/picture">
+                  <pic:nvPicPr>
+                    <pic:cNvPr id="12" name="Picture 12" descr="Graphical user interface, diagram, text&#10;&#10;Description automatically generated"/>
+                    <pic:cNvPicPr/>
+                  </pic:nvPicPr>
+                  <pic:blipFill>
+                    <a:blip r:embed="rId21"/>
+                    <a:stretch>
+                      <a:fillRect/>
+                    </a:stretch>
+                  </pic:blipFill>
+                  <pic:spPr>
+                    <a:xfrm>
+                      <a:off x="0" y="0"/>
+                      <a:ext cx="5943600" cy="2973705"/>
+                    </a:xfrm>
+                    <a:prstGeom prst="rect">
+                      <a:avLst/>
+                    </a:prstGeom>
+                  </pic:spPr>
+                </pic:pic>
+              </a:graphicData>
+            </a:graphic>
+          </wp:inline>
+        </w:drawing>
+      </w:r>
+    </w:p>
+    <w:p>
+      <w:pPr>
+        <w:rPr>
+          <w:rFonts w:ascii="Roboto" w:hAnsi="Roboto"/>
+          <w:sz w:val="28"/>
+          <w:szCs w:val="28"/>
+        </w:rPr>
+      </w:pPr>
+      <w:r>
+        <w:rPr>
+          <w:noProof/>
+        </w:rPr>
+        <w:lastRenderedPageBreak/>
+        <w:drawing>
+          <wp:inline distT="0" distB="0" distL="0" distR="0" wp14:anchorId="48E5E288" wp14:editId="6A6AB63C">
+            <wp:extent cx="5943600" cy="3371850"/>
+            <wp:effectExtent l="0" t="0" r="0" b="0"/>
+            <wp:docPr id="13" name="Picture 13" descr="Diagram&#10;&#10;Description automatically generated"/>
+            <wp:cNvGraphicFramePr>
+              <a:graphicFrameLocks xmlns:a="http://schemas.openxmlformats.org/drawingml/2006/main" noChangeAspect="1"/>
+            </wp:cNvGraphicFramePr>
+            <a:graphic xmlns:a="http://schemas.openxmlformats.org/drawingml/2006/main">
+              <a:graphicData uri="http://schemas.openxmlformats.org/drawingml/2006/picture">
+                <pic:pic xmlns:pic="http://schemas.openxmlformats.org/drawingml/2006/picture">
+                  <pic:nvPicPr>
+                    <pic:cNvPr id="13" name="Picture 13" descr="Diagram&#10;&#10;Description automatically generated"/>
+                    <pic:cNvPicPr/>
+                  </pic:nvPicPr>
+                  <pic:blipFill>
+                    <a:blip r:embed="rId22"/>
+                    <a:stretch>
+                      <a:fillRect/>
+                    </a:stretch>
+                  </pic:blipFill>
+                  <pic:spPr>
+                    <a:xfrm>
+                      <a:off x="0" y="0"/>
+                      <a:ext cx="5943600" cy="3371850"/>
+                    </a:xfrm>
+                    <a:prstGeom prst="rect">
+                      <a:avLst/>
+                    </a:prstGeom>
+                  </pic:spPr>
+                </pic:pic>
+              </a:graphicData>
+            </a:graphic>
+          </wp:inline>
+        </w:drawing>
+      </w:r>
     </w:p>
     <w:sectPr>
       <w:pgSz w:w="12240" w:h="15840"/>

</xml_diff>

<commit_message>
Preventing unnecesary re evaluations using React.memo
</commit_message>
<xml_diff>
--- a/notes.docx
+++ b/notes.docx
@@ -6107,6 +6107,437 @@
           </wp:inline>
         </w:drawing>
       </w:r>
+    </w:p>
+    <w:p>
+      <w:pPr>
+        <w:rPr>
+          <w:rFonts w:ascii="Roboto" w:hAnsi="Roboto"/>
+          <w:sz w:val="28"/>
+          <w:szCs w:val="28"/>
+        </w:rPr>
+      </w:pPr>
+    </w:p>
+    <w:p>
+      <w:pPr>
+        <w:rPr>
+          <w:rFonts w:ascii="Roboto" w:hAnsi="Roboto"/>
+          <w:b/>
+          <w:bCs/>
+          <w:sz w:val="28"/>
+          <w:szCs w:val="28"/>
+        </w:rPr>
+      </w:pPr>
+      <w:proofErr w:type="spellStart"/>
+      <w:r>
+        <w:rPr>
+          <w:rFonts w:ascii="Roboto" w:hAnsi="Roboto"/>
+          <w:b/>
+          <w:bCs/>
+          <w:sz w:val="28"/>
+          <w:szCs w:val="28"/>
+        </w:rPr>
+        <w:t>React.memo</w:t>
+      </w:r>
+      <w:proofErr w:type="spellEnd"/>
+    </w:p>
+    <w:p>
+      <w:pPr>
+        <w:jc w:val="both"/>
+        <w:rPr>
+          <w:rFonts w:ascii="Roboto" w:hAnsi="Roboto"/>
+          <w:sz w:val="28"/>
+          <w:szCs w:val="28"/>
+        </w:rPr>
+      </w:pPr>
+      <w:r>
+        <w:rPr>
+          <w:rFonts w:ascii="Roboto" w:hAnsi="Roboto"/>
+          <w:sz w:val="28"/>
+          <w:szCs w:val="28"/>
+        </w:rPr>
+        <w:t xml:space="preserve">When deciding to update DOM, </w:t>
+      </w:r>
+      <w:proofErr w:type="gramStart"/>
+      <w:r>
+        <w:rPr>
+          <w:rFonts w:ascii="Roboto" w:hAnsi="Roboto"/>
+          <w:sz w:val="28"/>
+          <w:szCs w:val="28"/>
+        </w:rPr>
+        <w:t>React</w:t>
+      </w:r>
+      <w:proofErr w:type="gramEnd"/>
+      <w:r>
+        <w:rPr>
+          <w:rFonts w:ascii="Roboto" w:hAnsi="Roboto"/>
+          <w:sz w:val="28"/>
+          <w:szCs w:val="28"/>
+        </w:rPr>
+        <w:t xml:space="preserve"> first renders your component, then compares the result with the previous render. If the render results are different, </w:t>
+      </w:r>
+      <w:proofErr w:type="gramStart"/>
+      <w:r>
+        <w:rPr>
+          <w:rFonts w:ascii="Roboto" w:hAnsi="Roboto"/>
+          <w:sz w:val="28"/>
+          <w:szCs w:val="28"/>
+        </w:rPr>
+        <w:t>React</w:t>
+      </w:r>
+      <w:proofErr w:type="gramEnd"/>
+      <w:r>
+        <w:rPr>
+          <w:rFonts w:ascii="Roboto" w:hAnsi="Roboto"/>
+          <w:sz w:val="28"/>
+          <w:szCs w:val="28"/>
+        </w:rPr>
+        <w:t xml:space="preserve"> updates the DOM.</w:t>
+      </w:r>
+    </w:p>
+    <w:p>
+      <w:pPr>
+        <w:jc w:val="both"/>
+        <w:rPr>
+          <w:rFonts w:ascii="Roboto" w:hAnsi="Roboto"/>
+          <w:sz w:val="28"/>
+          <w:szCs w:val="28"/>
+        </w:rPr>
+      </w:pPr>
+      <w:r>
+        <w:rPr>
+          <w:rFonts w:ascii="Roboto" w:hAnsi="Roboto"/>
+          <w:sz w:val="28"/>
+          <w:szCs w:val="28"/>
+        </w:rPr>
+        <w:t>Current vs previous render results comparison is fast. But you can </w:t>
+      </w:r>
+      <w:r>
+        <w:rPr>
+          <w:rFonts w:ascii="Roboto" w:hAnsi="Roboto"/>
+          <w:i/>
+          <w:iCs/>
+          <w:sz w:val="28"/>
+          <w:szCs w:val="28"/>
+        </w:rPr>
+        <w:t>speed up</w:t>
+      </w:r>
+      <w:r>
+        <w:rPr>
+          <w:rFonts w:ascii="Roboto" w:hAnsi="Roboto"/>
+          <w:sz w:val="28"/>
+          <w:szCs w:val="28"/>
+        </w:rPr>
+        <w:t> the process under some circumstances.</w:t>
+      </w:r>
+    </w:p>
+    <w:p>
+      <w:pPr>
+        <w:jc w:val="both"/>
+        <w:rPr>
+          <w:rFonts w:ascii="Roboto" w:hAnsi="Roboto"/>
+          <w:sz w:val="28"/>
+          <w:szCs w:val="28"/>
+        </w:rPr>
+      </w:pPr>
+      <w:r>
+        <w:rPr>
+          <w:rFonts w:ascii="Roboto" w:hAnsi="Roboto"/>
+          <w:sz w:val="28"/>
+          <w:szCs w:val="28"/>
+        </w:rPr>
+        <w:t>When a component is wrapped in </w:t>
+      </w:r>
+      <w:proofErr w:type="spellStart"/>
+      <w:r>
+        <w:rPr>
+          <w:rFonts w:ascii="Roboto" w:hAnsi="Roboto"/>
+          <w:sz w:val="28"/>
+          <w:szCs w:val="28"/>
+        </w:rPr>
+        <w:t>React.memo</w:t>
+      </w:r>
+      <w:proofErr w:type="spellEnd"/>
+      <w:r>
+        <w:rPr>
+          <w:rFonts w:ascii="Roboto" w:hAnsi="Roboto"/>
+          <w:sz w:val="28"/>
+          <w:szCs w:val="28"/>
+        </w:rPr>
+        <w:t xml:space="preserve">(), React renders the component and </w:t>
+      </w:r>
+      <w:proofErr w:type="spellStart"/>
+      <w:r>
+        <w:rPr>
+          <w:rFonts w:ascii="Roboto" w:hAnsi="Roboto"/>
+          <w:sz w:val="28"/>
+          <w:szCs w:val="28"/>
+        </w:rPr>
+        <w:t>memoizes</w:t>
+      </w:r>
+      <w:proofErr w:type="spellEnd"/>
+      <w:r>
+        <w:rPr>
+          <w:rFonts w:ascii="Roboto" w:hAnsi="Roboto"/>
+          <w:sz w:val="28"/>
+          <w:szCs w:val="28"/>
+        </w:rPr>
+        <w:t xml:space="preserve"> the result. Before the next render, if the new props are the same, </w:t>
+      </w:r>
+      <w:proofErr w:type="gramStart"/>
+      <w:r>
+        <w:rPr>
+          <w:rFonts w:ascii="Roboto" w:hAnsi="Roboto"/>
+          <w:sz w:val="28"/>
+          <w:szCs w:val="28"/>
+        </w:rPr>
+        <w:t>React</w:t>
+      </w:r>
+      <w:proofErr w:type="gramEnd"/>
+      <w:r>
+        <w:rPr>
+          <w:rFonts w:ascii="Roboto" w:hAnsi="Roboto"/>
+          <w:sz w:val="28"/>
+          <w:szCs w:val="28"/>
+        </w:rPr>
+        <w:t xml:space="preserve"> reuses the </w:t>
+      </w:r>
+      <w:proofErr w:type="spellStart"/>
+      <w:r>
+        <w:rPr>
+          <w:rFonts w:ascii="Roboto" w:hAnsi="Roboto"/>
+          <w:sz w:val="28"/>
+          <w:szCs w:val="28"/>
+        </w:rPr>
+        <w:t>memoized</w:t>
+      </w:r>
+      <w:proofErr w:type="spellEnd"/>
+      <w:r>
+        <w:rPr>
+          <w:rFonts w:ascii="Roboto" w:hAnsi="Roboto"/>
+          <w:sz w:val="28"/>
+          <w:szCs w:val="28"/>
+        </w:rPr>
+        <w:t xml:space="preserve"> result </w:t>
+      </w:r>
+      <w:r>
+        <w:rPr>
+          <w:rFonts w:ascii="Roboto" w:hAnsi="Roboto"/>
+          <w:i/>
+          <w:iCs/>
+          <w:sz w:val="28"/>
+          <w:szCs w:val="28"/>
+        </w:rPr>
+        <w:t>skipping the next rendering</w:t>
+      </w:r>
+      <w:r>
+        <w:rPr>
+          <w:rFonts w:ascii="Roboto" w:hAnsi="Roboto"/>
+          <w:sz w:val="28"/>
+          <w:szCs w:val="28"/>
+        </w:rPr>
+        <w:t>.</w:t>
+      </w:r>
+    </w:p>
+    <w:p>
+      <w:pPr>
+        <w:jc w:val="both"/>
+        <w:rPr>
+          <w:rFonts w:ascii="Roboto" w:hAnsi="Roboto"/>
+          <w:sz w:val="28"/>
+          <w:szCs w:val="28"/>
+        </w:rPr>
+      </w:pPr>
+      <w:r>
+        <w:rPr>
+          <w:noProof/>
+        </w:rPr>
+        <w:lastRenderedPageBreak/>
+        <w:drawing>
+          <wp:inline distT="0" distB="0" distL="0" distR="0" wp14:anchorId="72BB3C0E" wp14:editId="482CCA6B">
+            <wp:extent cx="5334000" cy="7810500"/>
+            <wp:effectExtent l="0" t="0" r="0" b="0"/>
+            <wp:docPr id="14" name="Picture 14" descr="Inforgraphic explaining when to use React.memo()"/>
+            <wp:cNvGraphicFramePr>
+              <a:graphicFrameLocks xmlns:a="http://schemas.openxmlformats.org/drawingml/2006/main" noChangeAspect="1"/>
+            </wp:cNvGraphicFramePr>
+            <a:graphic xmlns:a="http://schemas.openxmlformats.org/drawingml/2006/main">
+              <a:graphicData uri="http://schemas.openxmlformats.org/drawingml/2006/picture">
+                <pic:pic xmlns:pic="http://schemas.openxmlformats.org/drawingml/2006/picture">
+                  <pic:nvPicPr>
+                    <pic:cNvPr id="0" name="Picture 1" descr="Inforgraphic explaining when to use React.memo()"/>
+                    <pic:cNvPicPr>
+                      <a:picLocks noChangeAspect="1" noChangeArrowheads="1"/>
+                    </pic:cNvPicPr>
+                  </pic:nvPicPr>
+                  <pic:blipFill>
+                    <a:blip r:embed="rId23">
+                      <a:extLst>
+                        <a:ext uri="{28A0092B-C50C-407E-A947-70E740481C1C}">
+                          <a14:useLocalDpi xmlns:a14="http://schemas.microsoft.com/office/drawing/2010/main" val="0"/>
+                        </a:ext>
+                      </a:extLst>
+                    </a:blip>
+                    <a:srcRect/>
+                    <a:stretch>
+                      <a:fillRect/>
+                    </a:stretch>
+                  </pic:blipFill>
+                  <pic:spPr bwMode="auto">
+                    <a:xfrm>
+                      <a:off x="0" y="0"/>
+                      <a:ext cx="5334000" cy="7810500"/>
+                    </a:xfrm>
+                    <a:prstGeom prst="rect">
+                      <a:avLst/>
+                    </a:prstGeom>
+                    <a:noFill/>
+                    <a:ln>
+                      <a:noFill/>
+                    </a:ln>
+                  </pic:spPr>
+                </pic:pic>
+              </a:graphicData>
+            </a:graphic>
+          </wp:inline>
+        </w:drawing>
+      </w:r>
+    </w:p>
+    <w:p>
+      <w:pPr>
+        <w:jc w:val="both"/>
+        <w:rPr>
+          <w:rFonts w:ascii="Roboto" w:hAnsi="Roboto"/>
+          <w:sz w:val="28"/>
+          <w:szCs w:val="28"/>
+        </w:rPr>
+      </w:pPr>
+    </w:p>
+    <w:p>
+      <w:pPr>
+        <w:jc w:val="both"/>
+        <w:rPr>
+          <w:rFonts w:ascii="Roboto" w:hAnsi="Roboto"/>
+          <w:b/>
+          <w:bCs/>
+          <w:sz w:val="28"/>
+          <w:szCs w:val="28"/>
+        </w:rPr>
+      </w:pPr>
+      <w:r>
+        <w:rPr>
+          <w:rFonts w:ascii="Roboto" w:hAnsi="Roboto"/>
+          <w:b/>
+          <w:bCs/>
+          <w:sz w:val="28"/>
+          <w:szCs w:val="28"/>
+        </w:rPr>
+        <w:lastRenderedPageBreak/>
+        <w:t xml:space="preserve">When to avoid </w:t>
+      </w:r>
+      <w:proofErr w:type="spellStart"/>
+      <w:r>
+        <w:rPr>
+          <w:rFonts w:ascii="Roboto" w:hAnsi="Roboto"/>
+          <w:b/>
+          <w:bCs/>
+          <w:sz w:val="28"/>
+          <w:szCs w:val="28"/>
+        </w:rPr>
+        <w:t>React.memo</w:t>
+      </w:r>
+      <w:proofErr w:type="spellEnd"/>
+      <w:r>
+        <w:rPr>
+          <w:rFonts w:ascii="Roboto" w:hAnsi="Roboto"/>
+          <w:b/>
+          <w:bCs/>
+          <w:sz w:val="28"/>
+          <w:szCs w:val="28"/>
+        </w:rPr>
+        <w:t>()</w:t>
+      </w:r>
+    </w:p>
+    <w:p>
+      <w:pPr>
+        <w:jc w:val="both"/>
+        <w:rPr>
+          <w:rFonts w:ascii="Roboto" w:hAnsi="Roboto"/>
+          <w:sz w:val="28"/>
+          <w:szCs w:val="28"/>
+        </w:rPr>
+      </w:pPr>
+      <w:r>
+        <w:rPr>
+          <w:rFonts w:ascii="Roboto" w:hAnsi="Roboto"/>
+          <w:sz w:val="28"/>
+          <w:szCs w:val="28"/>
+        </w:rPr>
+        <w:t>If the component </w:t>
+      </w:r>
+      <w:r>
+        <w:rPr>
+          <w:rFonts w:ascii="Roboto" w:hAnsi="Roboto"/>
+          <w:i/>
+          <w:iCs/>
+          <w:sz w:val="28"/>
+          <w:szCs w:val="28"/>
+        </w:rPr>
+        <w:t>isn’t heavy</w:t>
+      </w:r>
+      <w:r>
+        <w:rPr>
+          <w:rFonts w:ascii="Roboto" w:hAnsi="Roboto"/>
+          <w:sz w:val="28"/>
+          <w:szCs w:val="28"/>
+        </w:rPr>
+        <w:t> and usually </w:t>
+      </w:r>
+      <w:r>
+        <w:rPr>
+          <w:rFonts w:ascii="Roboto" w:hAnsi="Roboto"/>
+          <w:i/>
+          <w:iCs/>
+          <w:sz w:val="28"/>
+          <w:szCs w:val="28"/>
+        </w:rPr>
+        <w:t>renders with different props</w:t>
+      </w:r>
+      <w:r>
+        <w:rPr>
+          <w:rFonts w:ascii="Roboto" w:hAnsi="Roboto"/>
+          <w:sz w:val="28"/>
+          <w:szCs w:val="28"/>
+        </w:rPr>
+        <w:t>, most likely you don’t need </w:t>
+      </w:r>
+      <w:proofErr w:type="spellStart"/>
+      <w:r>
+        <w:rPr>
+          <w:rFonts w:ascii="Roboto" w:hAnsi="Roboto"/>
+          <w:sz w:val="28"/>
+          <w:szCs w:val="28"/>
+        </w:rPr>
+        <w:t>React.memo</w:t>
+      </w:r>
+      <w:proofErr w:type="spellEnd"/>
+      <w:r>
+        <w:rPr>
+          <w:rFonts w:ascii="Roboto" w:hAnsi="Roboto"/>
+          <w:sz w:val="28"/>
+          <w:szCs w:val="28"/>
+        </w:rPr>
+        <w:t>().</w:t>
+      </w:r>
+    </w:p>
+    <w:p>
+      <w:pPr>
+        <w:jc w:val="both"/>
+        <w:rPr>
+          <w:rFonts w:ascii="Roboto" w:hAnsi="Roboto"/>
+          <w:sz w:val="28"/>
+          <w:szCs w:val="28"/>
+        </w:rPr>
+      </w:pPr>
     </w:p>
     <w:sectPr>
       <w:pgSz w:w="12240" w:h="15840"/>
@@ -6981,7 +7412,6 @@
   <w:style w:type="character" w:default="1" w:styleId="DefaultParagraphFont">
     <w:name w:val="Default Paragraph Font"/>
     <w:uiPriority w:val="1"/>
-    <w:semiHidden/>
     <w:unhideWhenUsed/>
   </w:style>
   <w:style w:type="table" w:default="1" w:styleId="TableNormal">

</xml_diff>

<commit_message>
Preventing function re creation using useCallback hook
</commit_message>
<xml_diff>
--- a/notes.docx
+++ b/notes.docx
@@ -6539,6 +6539,1728 @@
         </w:rPr>
       </w:pPr>
     </w:p>
+    <w:p>
+      <w:pPr>
+        <w:shd w:val="clear" w:color="auto" w:fill="FFFFFF"/>
+        <w:spacing w:before="100" w:beforeAutospacing="1" w:after="100" w:afterAutospacing="1" w:line="240" w:lineRule="auto"/>
+        <w:outlineLvl w:val="1"/>
+        <w:rPr>
+          <w:rFonts w:ascii="Roboto" w:eastAsia="Times New Roman" w:hAnsi="Roboto" w:cs="Open Sans"/>
+          <w:b/>
+          <w:bCs/>
+          <w:sz w:val="28"/>
+          <w:szCs w:val="28"/>
+        </w:rPr>
+      </w:pPr>
+      <w:r>
+        <w:rPr>
+          <w:rFonts w:ascii="Roboto" w:eastAsia="Times New Roman" w:hAnsi="Roboto" w:cs="Open Sans"/>
+          <w:b/>
+          <w:bCs/>
+          <w:sz w:val="28"/>
+          <w:szCs w:val="28"/>
+        </w:rPr>
+        <w:t xml:space="preserve">The purpose of </w:t>
+      </w:r>
+      <w:proofErr w:type="spellStart"/>
+      <w:proofErr w:type="gramStart"/>
+      <w:r>
+        <w:rPr>
+          <w:rFonts w:ascii="Roboto" w:eastAsia="Times New Roman" w:hAnsi="Roboto" w:cs="Open Sans"/>
+          <w:b/>
+          <w:bCs/>
+          <w:sz w:val="28"/>
+          <w:szCs w:val="28"/>
+        </w:rPr>
+        <w:t>useCallback</w:t>
+      </w:r>
+      <w:proofErr w:type="spellEnd"/>
+      <w:r>
+        <w:rPr>
+          <w:rFonts w:ascii="Roboto" w:eastAsia="Times New Roman" w:hAnsi="Roboto" w:cs="Open Sans"/>
+          <w:b/>
+          <w:bCs/>
+          <w:sz w:val="28"/>
+          <w:szCs w:val="28"/>
+        </w:rPr>
+        <w:t>(</w:t>
+      </w:r>
+      <w:proofErr w:type="gramEnd"/>
+      <w:r>
+        <w:rPr>
+          <w:rFonts w:ascii="Roboto" w:eastAsia="Times New Roman" w:hAnsi="Roboto" w:cs="Open Sans"/>
+          <w:b/>
+          <w:bCs/>
+          <w:sz w:val="28"/>
+          <w:szCs w:val="28"/>
+        </w:rPr>
+        <w:t>)</w:t>
+      </w:r>
+    </w:p>
+    <w:p>
+      <w:pPr>
+        <w:shd w:val="clear" w:color="auto" w:fill="FFFFFF"/>
+        <w:spacing w:before="100" w:beforeAutospacing="1" w:after="100" w:afterAutospacing="1" w:line="240" w:lineRule="auto"/>
+        <w:rPr>
+          <w:rFonts w:ascii="EB Garamond" w:eastAsia="Times New Roman" w:hAnsi="EB Garamond" w:cs="Times New Roman"/>
+          <w:sz w:val="34"/>
+          <w:szCs w:val="34"/>
+        </w:rPr>
+      </w:pPr>
+      <w:r>
+        <w:rPr>
+          <w:rFonts w:ascii="EB Garamond" w:eastAsia="Times New Roman" w:hAnsi="EB Garamond" w:cs="Times New Roman"/>
+          <w:sz w:val="34"/>
+          <w:szCs w:val="34"/>
+        </w:rPr>
+        <w:t>Different function objects sharing the same code are often created inside React components:</w:t>
+      </w:r>
+    </w:p>
+    <w:p>
+      <w:pPr>
+        <w:shd w:val="clear" w:color="auto" w:fill="FFFFFF"/>
+        <w:tabs>
+          <w:tab w:val="left" w:pos="916"/>
+          <w:tab w:val="left" w:pos="1832"/>
+          <w:tab w:val="left" w:pos="2748"/>
+          <w:tab w:val="left" w:pos="3664"/>
+          <w:tab w:val="left" w:pos="4580"/>
+          <w:tab w:val="left" w:pos="5496"/>
+          <w:tab w:val="left" w:pos="6412"/>
+          <w:tab w:val="left" w:pos="7328"/>
+          <w:tab w:val="left" w:pos="8244"/>
+          <w:tab w:val="left" w:pos="9160"/>
+          <w:tab w:val="left" w:pos="10076"/>
+          <w:tab w:val="left" w:pos="10992"/>
+          <w:tab w:val="left" w:pos="11908"/>
+          <w:tab w:val="left" w:pos="12824"/>
+          <w:tab w:val="left" w:pos="13740"/>
+          <w:tab w:val="left" w:pos="14656"/>
+        </w:tabs>
+        <w:spacing w:after="0" w:line="240" w:lineRule="auto"/>
+        <w:rPr>
+          <w:rFonts w:ascii="Courier New" w:eastAsia="Times New Roman" w:hAnsi="Courier New" w:cs="Courier New"/>
+          <w:color w:val="24292E"/>
+          <w:sz w:val="20"/>
+          <w:szCs w:val="20"/>
+        </w:rPr>
+      </w:pPr>
+      <w:r>
+        <w:rPr>
+          <w:rFonts w:ascii="Courier New" w:eastAsia="Times New Roman" w:hAnsi="Courier New" w:cs="Courier New"/>
+          <w:color w:val="D73A49"/>
+          <w:sz w:val="20"/>
+          <w:szCs w:val="20"/>
+        </w:rPr>
+        <w:t>function</w:t>
+      </w:r>
+      <w:r>
+        <w:rPr>
+          <w:rFonts w:ascii="Courier New" w:eastAsia="Times New Roman" w:hAnsi="Courier New" w:cs="Courier New"/>
+          <w:color w:val="24292E"/>
+          <w:sz w:val="20"/>
+          <w:szCs w:val="20"/>
+        </w:rPr>
+        <w:t xml:space="preserve"> </w:t>
+      </w:r>
+      <w:proofErr w:type="spellStart"/>
+      <w:proofErr w:type="gramStart"/>
+      <w:r>
+        <w:rPr>
+          <w:rFonts w:ascii="Courier New" w:eastAsia="Times New Roman" w:hAnsi="Courier New" w:cs="Courier New"/>
+          <w:color w:val="6F42C1"/>
+          <w:sz w:val="20"/>
+          <w:szCs w:val="20"/>
+        </w:rPr>
+        <w:t>MyComponent</w:t>
+      </w:r>
+      <w:proofErr w:type="spellEnd"/>
+      <w:r>
+        <w:rPr>
+          <w:rFonts w:ascii="Courier New" w:eastAsia="Times New Roman" w:hAnsi="Courier New" w:cs="Courier New"/>
+          <w:color w:val="24292E"/>
+          <w:sz w:val="20"/>
+          <w:szCs w:val="20"/>
+        </w:rPr>
+        <w:t>(</w:t>
+      </w:r>
+      <w:proofErr w:type="gramEnd"/>
+      <w:r>
+        <w:rPr>
+          <w:rFonts w:ascii="Courier New" w:eastAsia="Times New Roman" w:hAnsi="Courier New" w:cs="Courier New"/>
+          <w:color w:val="24292E"/>
+          <w:sz w:val="20"/>
+          <w:szCs w:val="20"/>
+        </w:rPr>
+        <w:t>) {</w:t>
+      </w:r>
+    </w:p>
+    <w:p>
+      <w:pPr>
+        <w:shd w:val="clear" w:color="auto" w:fill="FFFFFF"/>
+        <w:tabs>
+          <w:tab w:val="left" w:pos="916"/>
+          <w:tab w:val="left" w:pos="1832"/>
+          <w:tab w:val="left" w:pos="2748"/>
+          <w:tab w:val="left" w:pos="3664"/>
+          <w:tab w:val="left" w:pos="4580"/>
+          <w:tab w:val="left" w:pos="5496"/>
+          <w:tab w:val="left" w:pos="6412"/>
+          <w:tab w:val="left" w:pos="7328"/>
+          <w:tab w:val="left" w:pos="8244"/>
+          <w:tab w:val="left" w:pos="9160"/>
+          <w:tab w:val="left" w:pos="10076"/>
+          <w:tab w:val="left" w:pos="10992"/>
+          <w:tab w:val="left" w:pos="11908"/>
+          <w:tab w:val="left" w:pos="12824"/>
+          <w:tab w:val="left" w:pos="13740"/>
+          <w:tab w:val="left" w:pos="14656"/>
+        </w:tabs>
+        <w:spacing w:after="0" w:line="240" w:lineRule="auto"/>
+        <w:rPr>
+          <w:rFonts w:ascii="Courier New" w:eastAsia="Times New Roman" w:hAnsi="Courier New" w:cs="Courier New"/>
+          <w:color w:val="24292E"/>
+          <w:sz w:val="20"/>
+          <w:szCs w:val="20"/>
+        </w:rPr>
+      </w:pPr>
+      <w:r>
+        <w:rPr>
+          <w:rFonts w:ascii="Courier New" w:eastAsia="Times New Roman" w:hAnsi="Courier New" w:cs="Courier New"/>
+          <w:color w:val="24292E"/>
+          <w:sz w:val="20"/>
+          <w:szCs w:val="20"/>
+        </w:rPr>
+        <w:t xml:space="preserve">  </w:t>
+      </w:r>
+      <w:r>
+        <w:rPr>
+          <w:rFonts w:ascii="Courier New" w:eastAsia="Times New Roman" w:hAnsi="Courier New" w:cs="Courier New"/>
+          <w:color w:val="6A737D"/>
+          <w:sz w:val="20"/>
+          <w:szCs w:val="20"/>
+        </w:rPr>
+        <w:t xml:space="preserve">// </w:t>
+      </w:r>
+      <w:proofErr w:type="spellStart"/>
+      <w:r>
+        <w:rPr>
+          <w:rFonts w:ascii="Courier New" w:eastAsia="Times New Roman" w:hAnsi="Courier New" w:cs="Courier New"/>
+          <w:color w:val="6A737D"/>
+          <w:sz w:val="20"/>
+          <w:szCs w:val="20"/>
+        </w:rPr>
+        <w:t>handleClick</w:t>
+      </w:r>
+      <w:proofErr w:type="spellEnd"/>
+      <w:r>
+        <w:rPr>
+          <w:rFonts w:ascii="Courier New" w:eastAsia="Times New Roman" w:hAnsi="Courier New" w:cs="Courier New"/>
+          <w:color w:val="6A737D"/>
+          <w:sz w:val="20"/>
+          <w:szCs w:val="20"/>
+        </w:rPr>
+        <w:t xml:space="preserve"> is re-created on each render</w:t>
+      </w:r>
+    </w:p>
+    <w:p>
+      <w:pPr>
+        <w:shd w:val="clear" w:color="auto" w:fill="FFFFFF"/>
+        <w:tabs>
+          <w:tab w:val="left" w:pos="916"/>
+          <w:tab w:val="left" w:pos="1832"/>
+          <w:tab w:val="left" w:pos="2748"/>
+          <w:tab w:val="left" w:pos="3664"/>
+          <w:tab w:val="left" w:pos="4580"/>
+          <w:tab w:val="left" w:pos="5496"/>
+          <w:tab w:val="left" w:pos="6412"/>
+          <w:tab w:val="left" w:pos="7328"/>
+          <w:tab w:val="left" w:pos="8244"/>
+          <w:tab w:val="left" w:pos="9160"/>
+          <w:tab w:val="left" w:pos="10076"/>
+          <w:tab w:val="left" w:pos="10992"/>
+          <w:tab w:val="left" w:pos="11908"/>
+          <w:tab w:val="left" w:pos="12824"/>
+          <w:tab w:val="left" w:pos="13740"/>
+          <w:tab w:val="left" w:pos="14656"/>
+        </w:tabs>
+        <w:spacing w:after="0" w:line="240" w:lineRule="auto"/>
+        <w:rPr>
+          <w:rFonts w:ascii="Courier New" w:eastAsia="Times New Roman" w:hAnsi="Courier New" w:cs="Courier New"/>
+          <w:color w:val="24292E"/>
+          <w:sz w:val="20"/>
+          <w:szCs w:val="20"/>
+        </w:rPr>
+      </w:pPr>
+      <w:r>
+        <w:rPr>
+          <w:rFonts w:ascii="Courier New" w:eastAsia="Times New Roman" w:hAnsi="Courier New" w:cs="Courier New"/>
+          <w:color w:val="24292E"/>
+          <w:sz w:val="20"/>
+          <w:szCs w:val="20"/>
+        </w:rPr>
+        <w:t xml:space="preserve">  </w:t>
+      </w:r>
+      <w:r>
+        <w:rPr>
+          <w:rFonts w:ascii="Courier New" w:eastAsia="Times New Roman" w:hAnsi="Courier New" w:cs="Courier New"/>
+          <w:color w:val="D73A49"/>
+          <w:sz w:val="20"/>
+          <w:szCs w:val="20"/>
+        </w:rPr>
+        <w:t>const</w:t>
+      </w:r>
+      <w:r>
+        <w:rPr>
+          <w:rFonts w:ascii="Courier New" w:eastAsia="Times New Roman" w:hAnsi="Courier New" w:cs="Courier New"/>
+          <w:color w:val="24292E"/>
+          <w:sz w:val="20"/>
+          <w:szCs w:val="20"/>
+        </w:rPr>
+        <w:t xml:space="preserve"> </w:t>
+      </w:r>
+      <w:proofErr w:type="spellStart"/>
+      <w:r>
+        <w:rPr>
+          <w:rFonts w:ascii="Courier New" w:eastAsia="Times New Roman" w:hAnsi="Courier New" w:cs="Courier New"/>
+          <w:color w:val="6F42C1"/>
+          <w:sz w:val="20"/>
+          <w:szCs w:val="20"/>
+        </w:rPr>
+        <w:t>handleClick</w:t>
+      </w:r>
+      <w:proofErr w:type="spellEnd"/>
+      <w:r>
+        <w:rPr>
+          <w:rFonts w:ascii="Courier New" w:eastAsia="Times New Roman" w:hAnsi="Courier New" w:cs="Courier New"/>
+          <w:color w:val="24292E"/>
+          <w:sz w:val="20"/>
+          <w:szCs w:val="20"/>
+        </w:rPr>
+        <w:t xml:space="preserve"> </w:t>
+      </w:r>
+      <w:r>
+        <w:rPr>
+          <w:rFonts w:ascii="Courier New" w:eastAsia="Times New Roman" w:hAnsi="Courier New" w:cs="Courier New"/>
+          <w:color w:val="D73A49"/>
+          <w:sz w:val="20"/>
+          <w:szCs w:val="20"/>
+        </w:rPr>
+        <w:t>=</w:t>
+      </w:r>
+      <w:r>
+        <w:rPr>
+          <w:rFonts w:ascii="Courier New" w:eastAsia="Times New Roman" w:hAnsi="Courier New" w:cs="Courier New"/>
+          <w:color w:val="24292E"/>
+          <w:sz w:val="20"/>
+          <w:szCs w:val="20"/>
+        </w:rPr>
+        <w:t xml:space="preserve"> () </w:t>
+      </w:r>
+      <w:r>
+        <w:rPr>
+          <w:rFonts w:ascii="Courier New" w:eastAsia="Times New Roman" w:hAnsi="Courier New" w:cs="Courier New"/>
+          <w:color w:val="D73A49"/>
+          <w:sz w:val="20"/>
+          <w:szCs w:val="20"/>
+        </w:rPr>
+        <w:t>=&gt;</w:t>
+      </w:r>
+      <w:r>
+        <w:rPr>
+          <w:rFonts w:ascii="Courier New" w:eastAsia="Times New Roman" w:hAnsi="Courier New" w:cs="Courier New"/>
+          <w:color w:val="24292E"/>
+          <w:sz w:val="20"/>
+          <w:szCs w:val="20"/>
+        </w:rPr>
+        <w:t xml:space="preserve"> {</w:t>
+      </w:r>
+    </w:p>
+    <w:p>
+      <w:pPr>
+        <w:shd w:val="clear" w:color="auto" w:fill="FFFFFF"/>
+        <w:tabs>
+          <w:tab w:val="left" w:pos="916"/>
+          <w:tab w:val="left" w:pos="1832"/>
+          <w:tab w:val="left" w:pos="2748"/>
+          <w:tab w:val="left" w:pos="3664"/>
+          <w:tab w:val="left" w:pos="4580"/>
+          <w:tab w:val="left" w:pos="5496"/>
+          <w:tab w:val="left" w:pos="6412"/>
+          <w:tab w:val="left" w:pos="7328"/>
+          <w:tab w:val="left" w:pos="8244"/>
+          <w:tab w:val="left" w:pos="9160"/>
+          <w:tab w:val="left" w:pos="10076"/>
+          <w:tab w:val="left" w:pos="10992"/>
+          <w:tab w:val="left" w:pos="11908"/>
+          <w:tab w:val="left" w:pos="12824"/>
+          <w:tab w:val="left" w:pos="13740"/>
+          <w:tab w:val="left" w:pos="14656"/>
+        </w:tabs>
+        <w:spacing w:after="0" w:line="240" w:lineRule="auto"/>
+        <w:rPr>
+          <w:rFonts w:ascii="Courier New" w:eastAsia="Times New Roman" w:hAnsi="Courier New" w:cs="Courier New"/>
+          <w:color w:val="24292E"/>
+          <w:sz w:val="20"/>
+          <w:szCs w:val="20"/>
+        </w:rPr>
+      </w:pPr>
+      <w:r>
+        <w:rPr>
+          <w:rFonts w:ascii="Courier New" w:eastAsia="Times New Roman" w:hAnsi="Courier New" w:cs="Courier New"/>
+          <w:color w:val="24292E"/>
+          <w:sz w:val="20"/>
+          <w:szCs w:val="20"/>
+        </w:rPr>
+        <w:t xml:space="preserve">    console.</w:t>
+      </w:r>
+      <w:r>
+        <w:rPr>
+          <w:rFonts w:ascii="Courier New" w:eastAsia="Times New Roman" w:hAnsi="Courier New" w:cs="Courier New"/>
+          <w:color w:val="6F42C1"/>
+          <w:sz w:val="20"/>
+          <w:szCs w:val="20"/>
+        </w:rPr>
+        <w:t>log</w:t>
+      </w:r>
+      <w:r>
+        <w:rPr>
+          <w:rFonts w:ascii="Courier New" w:eastAsia="Times New Roman" w:hAnsi="Courier New" w:cs="Courier New"/>
+          <w:color w:val="24292E"/>
+          <w:sz w:val="20"/>
+          <w:szCs w:val="20"/>
+        </w:rPr>
+        <w:t>(</w:t>
+      </w:r>
+      <w:r>
+        <w:rPr>
+          <w:rFonts w:ascii="Courier New" w:eastAsia="Times New Roman" w:hAnsi="Courier New" w:cs="Courier New"/>
+          <w:color w:val="032F62"/>
+          <w:sz w:val="20"/>
+          <w:szCs w:val="20"/>
+        </w:rPr>
+        <w:t>'Clicked!'</w:t>
+      </w:r>
+      <w:proofErr w:type="gramStart"/>
+      <w:r>
+        <w:rPr>
+          <w:rFonts w:ascii="Courier New" w:eastAsia="Times New Roman" w:hAnsi="Courier New" w:cs="Courier New"/>
+          <w:color w:val="24292E"/>
+          <w:sz w:val="20"/>
+          <w:szCs w:val="20"/>
+        </w:rPr>
+        <w:t>);</w:t>
+      </w:r>
+      <w:proofErr w:type="gramEnd"/>
+    </w:p>
+    <w:p>
+      <w:pPr>
+        <w:shd w:val="clear" w:color="auto" w:fill="FFFFFF"/>
+        <w:tabs>
+          <w:tab w:val="left" w:pos="916"/>
+          <w:tab w:val="left" w:pos="1832"/>
+          <w:tab w:val="left" w:pos="2748"/>
+          <w:tab w:val="left" w:pos="3664"/>
+          <w:tab w:val="left" w:pos="4580"/>
+          <w:tab w:val="left" w:pos="5496"/>
+          <w:tab w:val="left" w:pos="6412"/>
+          <w:tab w:val="left" w:pos="7328"/>
+          <w:tab w:val="left" w:pos="8244"/>
+          <w:tab w:val="left" w:pos="9160"/>
+          <w:tab w:val="left" w:pos="10076"/>
+          <w:tab w:val="left" w:pos="10992"/>
+          <w:tab w:val="left" w:pos="11908"/>
+          <w:tab w:val="left" w:pos="12824"/>
+          <w:tab w:val="left" w:pos="13740"/>
+          <w:tab w:val="left" w:pos="14656"/>
+        </w:tabs>
+        <w:spacing w:after="0" w:line="240" w:lineRule="auto"/>
+        <w:rPr>
+          <w:rFonts w:ascii="Courier New" w:eastAsia="Times New Roman" w:hAnsi="Courier New" w:cs="Courier New"/>
+          <w:color w:val="24292E"/>
+          <w:sz w:val="20"/>
+          <w:szCs w:val="20"/>
+        </w:rPr>
+      </w:pPr>
+      <w:r>
+        <w:rPr>
+          <w:rFonts w:ascii="Courier New" w:eastAsia="Times New Roman" w:hAnsi="Courier New" w:cs="Courier New"/>
+          <w:color w:val="24292E"/>
+          <w:sz w:val="20"/>
+          <w:szCs w:val="20"/>
+        </w:rPr>
+        <w:t xml:space="preserve">  };</w:t>
+      </w:r>
+    </w:p>
+    <w:p>
+      <w:pPr>
+        <w:shd w:val="clear" w:color="auto" w:fill="FFFFFF"/>
+        <w:tabs>
+          <w:tab w:val="left" w:pos="916"/>
+          <w:tab w:val="left" w:pos="1832"/>
+          <w:tab w:val="left" w:pos="2748"/>
+          <w:tab w:val="left" w:pos="3664"/>
+          <w:tab w:val="left" w:pos="4580"/>
+          <w:tab w:val="left" w:pos="5496"/>
+          <w:tab w:val="left" w:pos="6412"/>
+          <w:tab w:val="left" w:pos="7328"/>
+          <w:tab w:val="left" w:pos="8244"/>
+          <w:tab w:val="left" w:pos="9160"/>
+          <w:tab w:val="left" w:pos="10076"/>
+          <w:tab w:val="left" w:pos="10992"/>
+          <w:tab w:val="left" w:pos="11908"/>
+          <w:tab w:val="left" w:pos="12824"/>
+          <w:tab w:val="left" w:pos="13740"/>
+          <w:tab w:val="left" w:pos="14656"/>
+        </w:tabs>
+        <w:spacing w:after="0" w:line="240" w:lineRule="auto"/>
+        <w:rPr>
+          <w:rFonts w:ascii="Courier New" w:eastAsia="Times New Roman" w:hAnsi="Courier New" w:cs="Courier New"/>
+          <w:color w:val="24292E"/>
+          <w:sz w:val="20"/>
+          <w:szCs w:val="20"/>
+        </w:rPr>
+      </w:pPr>
+      <w:r>
+        <w:rPr>
+          <w:rFonts w:ascii="Courier New" w:eastAsia="Times New Roman" w:hAnsi="Courier New" w:cs="Courier New"/>
+          <w:color w:val="24292E"/>
+          <w:sz w:val="20"/>
+          <w:szCs w:val="20"/>
+        </w:rPr>
+        <w:t xml:space="preserve">  </w:t>
+      </w:r>
+      <w:r>
+        <w:rPr>
+          <w:rFonts w:ascii="Courier New" w:eastAsia="Times New Roman" w:hAnsi="Courier New" w:cs="Courier New"/>
+          <w:color w:val="6A737D"/>
+          <w:sz w:val="20"/>
+          <w:szCs w:val="20"/>
+        </w:rPr>
+        <w:t>// ...</w:t>
+      </w:r>
+    </w:p>
+    <w:p>
+      <w:pPr>
+        <w:shd w:val="clear" w:color="auto" w:fill="FFFFFF"/>
+        <w:tabs>
+          <w:tab w:val="left" w:pos="916"/>
+          <w:tab w:val="left" w:pos="1832"/>
+          <w:tab w:val="left" w:pos="2748"/>
+          <w:tab w:val="left" w:pos="3664"/>
+          <w:tab w:val="left" w:pos="4580"/>
+          <w:tab w:val="left" w:pos="5496"/>
+          <w:tab w:val="left" w:pos="6412"/>
+          <w:tab w:val="left" w:pos="7328"/>
+          <w:tab w:val="left" w:pos="8244"/>
+          <w:tab w:val="left" w:pos="9160"/>
+          <w:tab w:val="left" w:pos="10076"/>
+          <w:tab w:val="left" w:pos="10992"/>
+          <w:tab w:val="left" w:pos="11908"/>
+          <w:tab w:val="left" w:pos="12824"/>
+          <w:tab w:val="left" w:pos="13740"/>
+          <w:tab w:val="left" w:pos="14656"/>
+        </w:tabs>
+        <w:spacing w:after="0" w:line="240" w:lineRule="auto"/>
+        <w:rPr>
+          <w:rFonts w:ascii="Courier New" w:eastAsia="Times New Roman" w:hAnsi="Courier New" w:cs="Courier New"/>
+          <w:color w:val="24292E"/>
+          <w:sz w:val="20"/>
+          <w:szCs w:val="20"/>
+        </w:rPr>
+      </w:pPr>
+      <w:r>
+        <w:rPr>
+          <w:rFonts w:ascii="Courier New" w:eastAsia="Times New Roman" w:hAnsi="Courier New" w:cs="Courier New"/>
+          <w:color w:val="24292E"/>
+          <w:sz w:val="20"/>
+          <w:szCs w:val="20"/>
+        </w:rPr>
+        <w:t>}</w:t>
+      </w:r>
+    </w:p>
+    <w:p>
+      <w:pPr>
+        <w:shd w:val="clear" w:color="auto" w:fill="FFFFFF"/>
+        <w:spacing w:before="100" w:beforeAutospacing="1" w:after="100" w:afterAutospacing="1" w:line="240" w:lineRule="auto"/>
+        <w:rPr>
+          <w:rFonts w:ascii="EB Garamond" w:eastAsia="Times New Roman" w:hAnsi="EB Garamond" w:cs="Times New Roman"/>
+          <w:sz w:val="34"/>
+          <w:szCs w:val="34"/>
+        </w:rPr>
+      </w:pPr>
+      <w:proofErr w:type="spellStart"/>
+      <w:r>
+        <w:rPr>
+          <w:rFonts w:ascii="Courier New" w:eastAsia="Times New Roman" w:hAnsi="Courier New" w:cs="Courier New"/>
+          <w:color w:val="000000"/>
+          <w:sz w:val="20"/>
+          <w:szCs w:val="20"/>
+          <w:shd w:val="clear" w:color="auto" w:fill="F5F2F0"/>
+        </w:rPr>
+        <w:t>handleClick</w:t>
+      </w:r>
+      <w:proofErr w:type="spellEnd"/>
+      <w:r>
+        <w:rPr>
+          <w:rFonts w:ascii="EB Garamond" w:eastAsia="Times New Roman" w:hAnsi="EB Garamond" w:cs="Times New Roman"/>
+          <w:sz w:val="34"/>
+          <w:szCs w:val="34"/>
+        </w:rPr>
+        <w:t> is a different function object on every rendering of </w:t>
+      </w:r>
+      <w:proofErr w:type="spellStart"/>
+      <w:r>
+        <w:rPr>
+          <w:rFonts w:ascii="Courier New" w:eastAsia="Times New Roman" w:hAnsi="Courier New" w:cs="Courier New"/>
+          <w:color w:val="000000"/>
+          <w:sz w:val="20"/>
+          <w:szCs w:val="20"/>
+          <w:shd w:val="clear" w:color="auto" w:fill="F5F2F0"/>
+        </w:rPr>
+        <w:t>MyComponent</w:t>
+      </w:r>
+      <w:proofErr w:type="spellEnd"/>
+      <w:r>
+        <w:rPr>
+          <w:rFonts w:ascii="EB Garamond" w:eastAsia="Times New Roman" w:hAnsi="EB Garamond" w:cs="Times New Roman"/>
+          <w:sz w:val="34"/>
+          <w:szCs w:val="34"/>
+        </w:rPr>
+        <w:t>.</w:t>
+      </w:r>
+    </w:p>
+    <w:p>
+      <w:pPr>
+        <w:shd w:val="clear" w:color="auto" w:fill="FFFFFF"/>
+        <w:spacing w:before="100" w:beforeAutospacing="1" w:after="100" w:afterAutospacing="1" w:line="240" w:lineRule="auto"/>
+        <w:rPr>
+          <w:rFonts w:ascii="EB Garamond" w:eastAsia="Times New Roman" w:hAnsi="EB Garamond" w:cs="Times New Roman"/>
+          <w:sz w:val="34"/>
+          <w:szCs w:val="34"/>
+        </w:rPr>
+      </w:pPr>
+      <w:r>
+        <w:rPr>
+          <w:rFonts w:ascii="EB Garamond" w:eastAsia="Times New Roman" w:hAnsi="EB Garamond" w:cs="Times New Roman"/>
+          <w:sz w:val="34"/>
+          <w:szCs w:val="34"/>
+        </w:rPr>
+        <w:t>Because inline functions are cheap, the re-creation of functions on each rendering is not a problem. </w:t>
+      </w:r>
+      <w:r>
+        <w:rPr>
+          <w:rFonts w:ascii="EB Garamond" w:eastAsia="Times New Roman" w:hAnsi="EB Garamond" w:cs="Times New Roman"/>
+          <w:i/>
+          <w:iCs/>
+          <w:sz w:val="34"/>
+          <w:szCs w:val="34"/>
+        </w:rPr>
+        <w:t>A few inline functions per component are acceptable.</w:t>
+      </w:r>
+    </w:p>
+    <w:p>
+      <w:pPr>
+        <w:shd w:val="clear" w:color="auto" w:fill="FFFFFF"/>
+        <w:spacing w:before="100" w:beforeAutospacing="1" w:after="100" w:afterAutospacing="1" w:line="240" w:lineRule="auto"/>
+        <w:rPr>
+          <w:rFonts w:ascii="EB Garamond" w:eastAsia="Times New Roman" w:hAnsi="EB Garamond" w:cs="Times New Roman"/>
+          <w:sz w:val="34"/>
+          <w:szCs w:val="34"/>
+        </w:rPr>
+      </w:pPr>
+      <w:r>
+        <w:rPr>
+          <w:rFonts w:ascii="EB Garamond" w:eastAsia="Times New Roman" w:hAnsi="EB Garamond" w:cs="Times New Roman"/>
+          <w:sz w:val="34"/>
+          <w:szCs w:val="34"/>
+        </w:rPr>
+        <w:t xml:space="preserve">But in some </w:t>
+      </w:r>
+      <w:proofErr w:type="gramStart"/>
+      <w:r>
+        <w:rPr>
+          <w:rFonts w:ascii="EB Garamond" w:eastAsia="Times New Roman" w:hAnsi="EB Garamond" w:cs="Times New Roman"/>
+          <w:sz w:val="34"/>
+          <w:szCs w:val="34"/>
+        </w:rPr>
+        <w:t>cases</w:t>
+      </w:r>
+      <w:proofErr w:type="gramEnd"/>
+      <w:r>
+        <w:rPr>
+          <w:rFonts w:ascii="EB Garamond" w:eastAsia="Times New Roman" w:hAnsi="EB Garamond" w:cs="Times New Roman"/>
+          <w:sz w:val="34"/>
+          <w:szCs w:val="34"/>
+        </w:rPr>
+        <w:t xml:space="preserve"> you need to maintain a single function instance between renderings:</w:t>
+      </w:r>
+    </w:p>
+    <w:p>
+      <w:pPr>
+        <w:numPr>
+          <w:ilvl w:val="0"/>
+          <w:numId w:val="4"/>
+        </w:numPr>
+        <w:shd w:val="clear" w:color="auto" w:fill="FFFFFF"/>
+        <w:spacing w:before="100" w:beforeAutospacing="1" w:after="100" w:afterAutospacing="1" w:line="240" w:lineRule="auto"/>
+        <w:rPr>
+          <w:rFonts w:ascii="EB Garamond" w:eastAsia="Times New Roman" w:hAnsi="EB Garamond" w:cs="Times New Roman"/>
+          <w:sz w:val="34"/>
+          <w:szCs w:val="34"/>
+        </w:rPr>
+      </w:pPr>
+      <w:r>
+        <w:rPr>
+          <w:rFonts w:ascii="EB Garamond" w:eastAsia="Times New Roman" w:hAnsi="EB Garamond" w:cs="Times New Roman"/>
+          <w:sz w:val="34"/>
+          <w:szCs w:val="34"/>
+        </w:rPr>
+        <w:t>A functional component wrapped inside </w:t>
+      </w:r>
+      <w:proofErr w:type="spellStart"/>
+      <w:r>
+        <w:rPr>
+          <w:rFonts w:ascii="Courier New" w:eastAsia="Times New Roman" w:hAnsi="Courier New" w:cs="Courier New"/>
+          <w:color w:val="000000"/>
+          <w:sz w:val="20"/>
+          <w:szCs w:val="20"/>
+          <w:shd w:val="clear" w:color="auto" w:fill="F5F2F0"/>
+        </w:rPr>
+        <w:t>React.memo</w:t>
+      </w:r>
+      <w:proofErr w:type="spellEnd"/>
+      <w:r>
+        <w:rPr>
+          <w:rFonts w:ascii="Courier New" w:eastAsia="Times New Roman" w:hAnsi="Courier New" w:cs="Courier New"/>
+          <w:color w:val="000000"/>
+          <w:sz w:val="20"/>
+          <w:szCs w:val="20"/>
+          <w:shd w:val="clear" w:color="auto" w:fill="F5F2F0"/>
+        </w:rPr>
+        <w:t>()</w:t>
+      </w:r>
+      <w:r>
+        <w:rPr>
+          <w:rFonts w:ascii="EB Garamond" w:eastAsia="Times New Roman" w:hAnsi="EB Garamond" w:cs="Times New Roman"/>
+          <w:sz w:val="34"/>
+          <w:szCs w:val="34"/>
+        </w:rPr>
+        <w:t> accepts a function object prop</w:t>
+      </w:r>
+    </w:p>
+    <w:p>
+      <w:pPr>
+        <w:numPr>
+          <w:ilvl w:val="0"/>
+          <w:numId w:val="4"/>
+        </w:numPr>
+        <w:shd w:val="clear" w:color="auto" w:fill="FFFFFF"/>
+        <w:spacing w:before="100" w:beforeAutospacing="1" w:after="100" w:afterAutospacing="1" w:line="240" w:lineRule="auto"/>
+        <w:rPr>
+          <w:rFonts w:ascii="EB Garamond" w:eastAsia="Times New Roman" w:hAnsi="EB Garamond" w:cs="Times New Roman"/>
+          <w:sz w:val="34"/>
+          <w:szCs w:val="34"/>
+        </w:rPr>
+      </w:pPr>
+      <w:r>
+        <w:rPr>
+          <w:rFonts w:ascii="EB Garamond" w:eastAsia="Times New Roman" w:hAnsi="EB Garamond" w:cs="Times New Roman"/>
+          <w:sz w:val="34"/>
+          <w:szCs w:val="34"/>
+        </w:rPr>
+        <w:t>When the function object is a dependency to other hooks, e.g. </w:t>
+      </w:r>
+      <w:proofErr w:type="spellStart"/>
+      <w:proofErr w:type="gramStart"/>
+      <w:r>
+        <w:rPr>
+          <w:rFonts w:ascii="Courier New" w:eastAsia="Times New Roman" w:hAnsi="Courier New" w:cs="Courier New"/>
+          <w:color w:val="000000"/>
+          <w:sz w:val="20"/>
+          <w:szCs w:val="20"/>
+          <w:shd w:val="clear" w:color="auto" w:fill="F5F2F0"/>
+        </w:rPr>
+        <w:t>useEffect</w:t>
+      </w:r>
+      <w:proofErr w:type="spellEnd"/>
+      <w:r>
+        <w:rPr>
+          <w:rFonts w:ascii="Courier New" w:eastAsia="Times New Roman" w:hAnsi="Courier New" w:cs="Courier New"/>
+          <w:color w:val="000000"/>
+          <w:sz w:val="20"/>
+          <w:szCs w:val="20"/>
+          <w:shd w:val="clear" w:color="auto" w:fill="F5F2F0"/>
+        </w:rPr>
+        <w:t>(</w:t>
+      </w:r>
+      <w:proofErr w:type="gramEnd"/>
+      <w:r>
+        <w:rPr>
+          <w:rFonts w:ascii="Courier New" w:eastAsia="Times New Roman" w:hAnsi="Courier New" w:cs="Courier New"/>
+          <w:color w:val="000000"/>
+          <w:sz w:val="20"/>
+          <w:szCs w:val="20"/>
+          <w:shd w:val="clear" w:color="auto" w:fill="F5F2F0"/>
+        </w:rPr>
+        <w:t>..., [callback])</w:t>
+      </w:r>
+    </w:p>
+    <w:p>
+      <w:pPr>
+        <w:numPr>
+          <w:ilvl w:val="0"/>
+          <w:numId w:val="4"/>
+        </w:numPr>
+        <w:shd w:val="clear" w:color="auto" w:fill="FFFFFF"/>
+        <w:spacing w:before="100" w:beforeAutospacing="1" w:after="100" w:afterAutospacing="1" w:line="240" w:lineRule="auto"/>
+        <w:rPr>
+          <w:rFonts w:ascii="EB Garamond" w:eastAsia="Times New Roman" w:hAnsi="EB Garamond" w:cs="Times New Roman"/>
+          <w:sz w:val="34"/>
+          <w:szCs w:val="34"/>
+        </w:rPr>
+      </w:pPr>
+      <w:r>
+        <w:rPr>
+          <w:rFonts w:ascii="EB Garamond" w:eastAsia="Times New Roman" w:hAnsi="EB Garamond" w:cs="Times New Roman"/>
+          <w:sz w:val="34"/>
+          <w:szCs w:val="34"/>
+        </w:rPr>
+        <w:t>When the function has some internal state, e.g. when the </w:t>
+      </w:r>
+      <w:hyperlink r:id="rId24" w:anchor="2-debouncing-a-callback-the-first-attempt" w:history="1">
+        <w:r>
+          <w:rPr>
+            <w:rFonts w:ascii="EB Garamond" w:eastAsia="Times New Roman" w:hAnsi="EB Garamond" w:cs="Times New Roman"/>
+            <w:color w:val="33805B"/>
+            <w:sz w:val="34"/>
+            <w:szCs w:val="34"/>
+            <w:u w:val="single"/>
+          </w:rPr>
+          <w:t>function is debounced or throttled</w:t>
+        </w:r>
+      </w:hyperlink>
+      <w:r>
+        <w:rPr>
+          <w:rFonts w:ascii="EB Garamond" w:eastAsia="Times New Roman" w:hAnsi="EB Garamond" w:cs="Times New Roman"/>
+          <w:sz w:val="34"/>
+          <w:szCs w:val="34"/>
+        </w:rPr>
+        <w:t>.</w:t>
+      </w:r>
+    </w:p>
+    <w:p>
+      <w:pPr>
+        <w:shd w:val="clear" w:color="auto" w:fill="FFFFFF"/>
+        <w:spacing w:before="100" w:beforeAutospacing="1" w:after="100" w:afterAutospacing="1" w:line="240" w:lineRule="auto"/>
+        <w:rPr>
+          <w:rFonts w:ascii="EB Garamond" w:eastAsia="Times New Roman" w:hAnsi="EB Garamond" w:cs="Times New Roman"/>
+          <w:sz w:val="34"/>
+          <w:szCs w:val="34"/>
+        </w:rPr>
+      </w:pPr>
+      <w:r>
+        <w:rPr>
+          <w:rFonts w:ascii="EB Garamond" w:eastAsia="Times New Roman" w:hAnsi="EB Garamond" w:cs="Times New Roman"/>
+          <w:sz w:val="34"/>
+          <w:szCs w:val="34"/>
+        </w:rPr>
+        <w:lastRenderedPageBreak/>
+        <w:t>That’s when </w:t>
+      </w:r>
+      <w:proofErr w:type="spellStart"/>
+      <w:proofErr w:type="gramStart"/>
+      <w:r>
+        <w:rPr>
+          <w:rFonts w:ascii="Courier New" w:eastAsia="Times New Roman" w:hAnsi="Courier New" w:cs="Courier New"/>
+          <w:color w:val="000000"/>
+          <w:sz w:val="20"/>
+          <w:szCs w:val="20"/>
+          <w:shd w:val="clear" w:color="auto" w:fill="F5F2F0"/>
+        </w:rPr>
+        <w:t>useCallback</w:t>
+      </w:r>
+      <w:proofErr w:type="spellEnd"/>
+      <w:r>
+        <w:rPr>
+          <w:rFonts w:ascii="Courier New" w:eastAsia="Times New Roman" w:hAnsi="Courier New" w:cs="Courier New"/>
+          <w:color w:val="000000"/>
+          <w:sz w:val="20"/>
+          <w:szCs w:val="20"/>
+          <w:shd w:val="clear" w:color="auto" w:fill="F5F2F0"/>
+        </w:rPr>
+        <w:t>(</w:t>
+      </w:r>
+      <w:proofErr w:type="spellStart"/>
+      <w:proofErr w:type="gramEnd"/>
+      <w:r>
+        <w:rPr>
+          <w:rFonts w:ascii="Courier New" w:eastAsia="Times New Roman" w:hAnsi="Courier New" w:cs="Courier New"/>
+          <w:color w:val="000000"/>
+          <w:sz w:val="20"/>
+          <w:szCs w:val="20"/>
+          <w:shd w:val="clear" w:color="auto" w:fill="F5F2F0"/>
+        </w:rPr>
+        <w:t>callbackFun</w:t>
+      </w:r>
+      <w:proofErr w:type="spellEnd"/>
+      <w:r>
+        <w:rPr>
+          <w:rFonts w:ascii="Courier New" w:eastAsia="Times New Roman" w:hAnsi="Courier New" w:cs="Courier New"/>
+          <w:color w:val="000000"/>
+          <w:sz w:val="20"/>
+          <w:szCs w:val="20"/>
+          <w:shd w:val="clear" w:color="auto" w:fill="F5F2F0"/>
+        </w:rPr>
+        <w:t>, deps)</w:t>
+      </w:r>
+      <w:r>
+        <w:rPr>
+          <w:rFonts w:ascii="EB Garamond" w:eastAsia="Times New Roman" w:hAnsi="EB Garamond" w:cs="Times New Roman"/>
+          <w:sz w:val="34"/>
+          <w:szCs w:val="34"/>
+        </w:rPr>
+        <w:t> is helpful: given the same dependency values </w:t>
+      </w:r>
+      <w:r>
+        <w:rPr>
+          <w:rFonts w:ascii="Courier New" w:eastAsia="Times New Roman" w:hAnsi="Courier New" w:cs="Courier New"/>
+          <w:color w:val="000000"/>
+          <w:sz w:val="20"/>
+          <w:szCs w:val="20"/>
+          <w:shd w:val="clear" w:color="auto" w:fill="F5F2F0"/>
+        </w:rPr>
+        <w:t>deps</w:t>
+      </w:r>
+      <w:r>
+        <w:rPr>
+          <w:rFonts w:ascii="EB Garamond" w:eastAsia="Times New Roman" w:hAnsi="EB Garamond" w:cs="Times New Roman"/>
+          <w:sz w:val="34"/>
+          <w:szCs w:val="34"/>
+        </w:rPr>
+        <w:t xml:space="preserve">, the hook returns the same function instance between renderings (aka </w:t>
+      </w:r>
+      <w:proofErr w:type="spellStart"/>
+      <w:r>
+        <w:rPr>
+          <w:rFonts w:ascii="EB Garamond" w:eastAsia="Times New Roman" w:hAnsi="EB Garamond" w:cs="Times New Roman"/>
+          <w:sz w:val="34"/>
+          <w:szCs w:val="34"/>
+        </w:rPr>
+        <w:t>memoization</w:t>
+      </w:r>
+      <w:proofErr w:type="spellEnd"/>
+      <w:r>
+        <w:rPr>
+          <w:rFonts w:ascii="EB Garamond" w:eastAsia="Times New Roman" w:hAnsi="EB Garamond" w:cs="Times New Roman"/>
+          <w:sz w:val="34"/>
+          <w:szCs w:val="34"/>
+        </w:rPr>
+        <w:t>):</w:t>
+      </w:r>
+    </w:p>
+    <w:p>
+      <w:pPr>
+        <w:shd w:val="clear" w:color="auto" w:fill="FFFFFF"/>
+        <w:tabs>
+          <w:tab w:val="left" w:pos="916"/>
+          <w:tab w:val="left" w:pos="1832"/>
+          <w:tab w:val="left" w:pos="2748"/>
+          <w:tab w:val="left" w:pos="3664"/>
+          <w:tab w:val="left" w:pos="4580"/>
+          <w:tab w:val="left" w:pos="5496"/>
+          <w:tab w:val="left" w:pos="6412"/>
+          <w:tab w:val="left" w:pos="7328"/>
+          <w:tab w:val="left" w:pos="8244"/>
+          <w:tab w:val="left" w:pos="9160"/>
+          <w:tab w:val="left" w:pos="10076"/>
+          <w:tab w:val="left" w:pos="10992"/>
+          <w:tab w:val="left" w:pos="11908"/>
+          <w:tab w:val="left" w:pos="12824"/>
+          <w:tab w:val="left" w:pos="13740"/>
+          <w:tab w:val="left" w:pos="14656"/>
+        </w:tabs>
+        <w:spacing w:after="0" w:line="240" w:lineRule="auto"/>
+        <w:rPr>
+          <w:rFonts w:ascii="Courier New" w:eastAsia="Times New Roman" w:hAnsi="Courier New" w:cs="Courier New"/>
+          <w:color w:val="24292E"/>
+          <w:sz w:val="20"/>
+          <w:szCs w:val="20"/>
+        </w:rPr>
+      </w:pPr>
+      <w:r>
+        <w:rPr>
+          <w:rFonts w:ascii="Courier New" w:eastAsia="Times New Roman" w:hAnsi="Courier New" w:cs="Courier New"/>
+          <w:color w:val="D73A49"/>
+          <w:sz w:val="20"/>
+          <w:szCs w:val="20"/>
+        </w:rPr>
+        <w:t>import</w:t>
+      </w:r>
+      <w:r>
+        <w:rPr>
+          <w:rFonts w:ascii="Courier New" w:eastAsia="Times New Roman" w:hAnsi="Courier New" w:cs="Courier New"/>
+          <w:color w:val="24292E"/>
+          <w:sz w:val="20"/>
+          <w:szCs w:val="20"/>
+        </w:rPr>
+        <w:t xml:space="preserve"> </w:t>
+      </w:r>
+      <w:proofErr w:type="gramStart"/>
+      <w:r>
+        <w:rPr>
+          <w:rFonts w:ascii="Courier New" w:eastAsia="Times New Roman" w:hAnsi="Courier New" w:cs="Courier New"/>
+          <w:color w:val="24292E"/>
+          <w:sz w:val="20"/>
+          <w:szCs w:val="20"/>
+        </w:rPr>
+        <w:t xml:space="preserve">{ </w:t>
+      </w:r>
+      <w:proofErr w:type="spellStart"/>
+      <w:r>
+        <w:rPr>
+          <w:rFonts w:ascii="Courier New" w:eastAsia="Times New Roman" w:hAnsi="Courier New" w:cs="Courier New"/>
+          <w:color w:val="24292E"/>
+          <w:sz w:val="20"/>
+          <w:szCs w:val="20"/>
+        </w:rPr>
+        <w:t>useCallback</w:t>
+      </w:r>
+      <w:proofErr w:type="spellEnd"/>
+      <w:proofErr w:type="gramEnd"/>
+      <w:r>
+        <w:rPr>
+          <w:rFonts w:ascii="Courier New" w:eastAsia="Times New Roman" w:hAnsi="Courier New" w:cs="Courier New"/>
+          <w:color w:val="24292E"/>
+          <w:sz w:val="20"/>
+          <w:szCs w:val="20"/>
+        </w:rPr>
+        <w:t xml:space="preserve"> } </w:t>
+      </w:r>
+      <w:r>
+        <w:rPr>
+          <w:rFonts w:ascii="Courier New" w:eastAsia="Times New Roman" w:hAnsi="Courier New" w:cs="Courier New"/>
+          <w:color w:val="D73A49"/>
+          <w:sz w:val="20"/>
+          <w:szCs w:val="20"/>
+        </w:rPr>
+        <w:t>from</w:t>
+      </w:r>
+      <w:r>
+        <w:rPr>
+          <w:rFonts w:ascii="Courier New" w:eastAsia="Times New Roman" w:hAnsi="Courier New" w:cs="Courier New"/>
+          <w:color w:val="24292E"/>
+          <w:sz w:val="20"/>
+          <w:szCs w:val="20"/>
+        </w:rPr>
+        <w:t xml:space="preserve"> </w:t>
+      </w:r>
+      <w:r>
+        <w:rPr>
+          <w:rFonts w:ascii="Courier New" w:eastAsia="Times New Roman" w:hAnsi="Courier New" w:cs="Courier New"/>
+          <w:color w:val="032F62"/>
+          <w:sz w:val="20"/>
+          <w:szCs w:val="20"/>
+        </w:rPr>
+        <w:t>'react'</w:t>
+      </w:r>
+      <w:r>
+        <w:rPr>
+          <w:rFonts w:ascii="Courier New" w:eastAsia="Times New Roman" w:hAnsi="Courier New" w:cs="Courier New"/>
+          <w:color w:val="24292E"/>
+          <w:sz w:val="20"/>
+          <w:szCs w:val="20"/>
+        </w:rPr>
+        <w:t>;</w:t>
+      </w:r>
+    </w:p>
+    <w:p>
+      <w:pPr>
+        <w:shd w:val="clear" w:color="auto" w:fill="FFFFFF"/>
+        <w:tabs>
+          <w:tab w:val="left" w:pos="916"/>
+          <w:tab w:val="left" w:pos="1832"/>
+          <w:tab w:val="left" w:pos="2748"/>
+          <w:tab w:val="left" w:pos="3664"/>
+          <w:tab w:val="left" w:pos="4580"/>
+          <w:tab w:val="left" w:pos="5496"/>
+          <w:tab w:val="left" w:pos="6412"/>
+          <w:tab w:val="left" w:pos="7328"/>
+          <w:tab w:val="left" w:pos="8244"/>
+          <w:tab w:val="left" w:pos="9160"/>
+          <w:tab w:val="left" w:pos="10076"/>
+          <w:tab w:val="left" w:pos="10992"/>
+          <w:tab w:val="left" w:pos="11908"/>
+          <w:tab w:val="left" w:pos="12824"/>
+          <w:tab w:val="left" w:pos="13740"/>
+          <w:tab w:val="left" w:pos="14656"/>
+        </w:tabs>
+        <w:spacing w:after="0" w:line="240" w:lineRule="auto"/>
+        <w:rPr>
+          <w:rFonts w:ascii="Courier New" w:eastAsia="Times New Roman" w:hAnsi="Courier New" w:cs="Courier New"/>
+          <w:color w:val="24292E"/>
+          <w:sz w:val="20"/>
+          <w:szCs w:val="20"/>
+        </w:rPr>
+      </w:pPr>
+      <w:r>
+        <w:rPr>
+          <w:rFonts w:ascii="Courier New" w:eastAsia="Times New Roman" w:hAnsi="Courier New" w:cs="Courier New"/>
+          <w:color w:val="D73A49"/>
+          <w:sz w:val="20"/>
+          <w:szCs w:val="20"/>
+        </w:rPr>
+        <w:t>function</w:t>
+      </w:r>
+      <w:r>
+        <w:rPr>
+          <w:rFonts w:ascii="Courier New" w:eastAsia="Times New Roman" w:hAnsi="Courier New" w:cs="Courier New"/>
+          <w:color w:val="24292E"/>
+          <w:sz w:val="20"/>
+          <w:szCs w:val="20"/>
+        </w:rPr>
+        <w:t xml:space="preserve"> </w:t>
+      </w:r>
+      <w:proofErr w:type="spellStart"/>
+      <w:proofErr w:type="gramStart"/>
+      <w:r>
+        <w:rPr>
+          <w:rFonts w:ascii="Courier New" w:eastAsia="Times New Roman" w:hAnsi="Courier New" w:cs="Courier New"/>
+          <w:color w:val="6F42C1"/>
+          <w:sz w:val="20"/>
+          <w:szCs w:val="20"/>
+        </w:rPr>
+        <w:t>MyComponent</w:t>
+      </w:r>
+      <w:proofErr w:type="spellEnd"/>
+      <w:r>
+        <w:rPr>
+          <w:rFonts w:ascii="Courier New" w:eastAsia="Times New Roman" w:hAnsi="Courier New" w:cs="Courier New"/>
+          <w:color w:val="24292E"/>
+          <w:sz w:val="20"/>
+          <w:szCs w:val="20"/>
+        </w:rPr>
+        <w:t>(</w:t>
+      </w:r>
+      <w:proofErr w:type="gramEnd"/>
+      <w:r>
+        <w:rPr>
+          <w:rFonts w:ascii="Courier New" w:eastAsia="Times New Roman" w:hAnsi="Courier New" w:cs="Courier New"/>
+          <w:color w:val="24292E"/>
+          <w:sz w:val="20"/>
+          <w:szCs w:val="20"/>
+        </w:rPr>
+        <w:t>) {</w:t>
+      </w:r>
+    </w:p>
+    <w:p>
+      <w:pPr>
+        <w:shd w:val="clear" w:color="auto" w:fill="FFFFFF"/>
+        <w:tabs>
+          <w:tab w:val="left" w:pos="916"/>
+          <w:tab w:val="left" w:pos="1832"/>
+          <w:tab w:val="left" w:pos="2748"/>
+          <w:tab w:val="left" w:pos="3664"/>
+          <w:tab w:val="left" w:pos="4580"/>
+          <w:tab w:val="left" w:pos="5496"/>
+          <w:tab w:val="left" w:pos="6412"/>
+          <w:tab w:val="left" w:pos="7328"/>
+          <w:tab w:val="left" w:pos="8244"/>
+          <w:tab w:val="left" w:pos="9160"/>
+          <w:tab w:val="left" w:pos="10076"/>
+          <w:tab w:val="left" w:pos="10992"/>
+          <w:tab w:val="left" w:pos="11908"/>
+          <w:tab w:val="left" w:pos="12824"/>
+          <w:tab w:val="left" w:pos="13740"/>
+          <w:tab w:val="left" w:pos="14656"/>
+        </w:tabs>
+        <w:spacing w:after="0" w:line="240" w:lineRule="auto"/>
+        <w:rPr>
+          <w:rFonts w:ascii="Courier New" w:eastAsia="Times New Roman" w:hAnsi="Courier New" w:cs="Courier New"/>
+          <w:color w:val="24292E"/>
+          <w:sz w:val="20"/>
+          <w:szCs w:val="20"/>
+        </w:rPr>
+      </w:pPr>
+      <w:r>
+        <w:rPr>
+          <w:rFonts w:ascii="Courier New" w:eastAsia="Times New Roman" w:hAnsi="Courier New" w:cs="Courier New"/>
+          <w:color w:val="24292E"/>
+          <w:sz w:val="20"/>
+          <w:szCs w:val="20"/>
+        </w:rPr>
+        <w:t xml:space="preserve">  </w:t>
+      </w:r>
+      <w:r>
+        <w:rPr>
+          <w:rFonts w:ascii="Courier New" w:eastAsia="Times New Roman" w:hAnsi="Courier New" w:cs="Courier New"/>
+          <w:color w:val="6A737D"/>
+          <w:sz w:val="20"/>
+          <w:szCs w:val="20"/>
+        </w:rPr>
+        <w:t xml:space="preserve">// </w:t>
+      </w:r>
+      <w:proofErr w:type="spellStart"/>
+      <w:r>
+        <w:rPr>
+          <w:rFonts w:ascii="Courier New" w:eastAsia="Times New Roman" w:hAnsi="Courier New" w:cs="Courier New"/>
+          <w:color w:val="6A737D"/>
+          <w:sz w:val="20"/>
+          <w:szCs w:val="20"/>
+        </w:rPr>
+        <w:t>handleClick</w:t>
+      </w:r>
+      <w:proofErr w:type="spellEnd"/>
+      <w:r>
+        <w:rPr>
+          <w:rFonts w:ascii="Courier New" w:eastAsia="Times New Roman" w:hAnsi="Courier New" w:cs="Courier New"/>
+          <w:color w:val="6A737D"/>
+          <w:sz w:val="20"/>
+          <w:szCs w:val="20"/>
+        </w:rPr>
+        <w:t xml:space="preserve"> is the same function object</w:t>
+      </w:r>
+    </w:p>
+    <w:p>
+      <w:pPr>
+        <w:shd w:val="clear" w:color="auto" w:fill="FFFFFF"/>
+        <w:tabs>
+          <w:tab w:val="left" w:pos="916"/>
+          <w:tab w:val="left" w:pos="1832"/>
+          <w:tab w:val="left" w:pos="2748"/>
+          <w:tab w:val="left" w:pos="3664"/>
+          <w:tab w:val="left" w:pos="4580"/>
+          <w:tab w:val="left" w:pos="5496"/>
+          <w:tab w:val="left" w:pos="6412"/>
+          <w:tab w:val="left" w:pos="7328"/>
+          <w:tab w:val="left" w:pos="8244"/>
+          <w:tab w:val="left" w:pos="9160"/>
+          <w:tab w:val="left" w:pos="10076"/>
+          <w:tab w:val="left" w:pos="10992"/>
+          <w:tab w:val="left" w:pos="11908"/>
+          <w:tab w:val="left" w:pos="12824"/>
+          <w:tab w:val="left" w:pos="13740"/>
+          <w:tab w:val="left" w:pos="14656"/>
+        </w:tabs>
+        <w:spacing w:after="0" w:line="240" w:lineRule="auto"/>
+        <w:rPr>
+          <w:rFonts w:ascii="Courier New" w:eastAsia="Times New Roman" w:hAnsi="Courier New" w:cs="Courier New"/>
+          <w:color w:val="24292E"/>
+          <w:sz w:val="20"/>
+          <w:szCs w:val="20"/>
+        </w:rPr>
+      </w:pPr>
+      <w:r>
+        <w:rPr>
+          <w:rFonts w:ascii="Courier New" w:eastAsia="Times New Roman" w:hAnsi="Courier New" w:cs="Courier New"/>
+          <w:color w:val="24292E"/>
+          <w:sz w:val="20"/>
+          <w:szCs w:val="20"/>
+        </w:rPr>
+        <w:t xml:space="preserve">  </w:t>
+      </w:r>
+      <w:r>
+        <w:rPr>
+          <w:rFonts w:ascii="Courier New" w:eastAsia="Times New Roman" w:hAnsi="Courier New" w:cs="Courier New"/>
+          <w:color w:val="D73A49"/>
+          <w:sz w:val="20"/>
+          <w:szCs w:val="20"/>
+        </w:rPr>
+        <w:t>const</w:t>
+      </w:r>
+      <w:r>
+        <w:rPr>
+          <w:rFonts w:ascii="Courier New" w:eastAsia="Times New Roman" w:hAnsi="Courier New" w:cs="Courier New"/>
+          <w:color w:val="24292E"/>
+          <w:sz w:val="20"/>
+          <w:szCs w:val="20"/>
+        </w:rPr>
+        <w:t xml:space="preserve"> </w:t>
+      </w:r>
+      <w:proofErr w:type="spellStart"/>
+      <w:r>
+        <w:rPr>
+          <w:rFonts w:ascii="Courier New" w:eastAsia="Times New Roman" w:hAnsi="Courier New" w:cs="Courier New"/>
+          <w:color w:val="005CC5"/>
+          <w:sz w:val="20"/>
+          <w:szCs w:val="20"/>
+        </w:rPr>
+        <w:t>handleClick</w:t>
+      </w:r>
+      <w:proofErr w:type="spellEnd"/>
+      <w:r>
+        <w:rPr>
+          <w:rFonts w:ascii="Courier New" w:eastAsia="Times New Roman" w:hAnsi="Courier New" w:cs="Courier New"/>
+          <w:color w:val="24292E"/>
+          <w:sz w:val="20"/>
+          <w:szCs w:val="20"/>
+        </w:rPr>
+        <w:t xml:space="preserve"> </w:t>
+      </w:r>
+      <w:r>
+        <w:rPr>
+          <w:rFonts w:ascii="Courier New" w:eastAsia="Times New Roman" w:hAnsi="Courier New" w:cs="Courier New"/>
+          <w:color w:val="D73A49"/>
+          <w:sz w:val="20"/>
+          <w:szCs w:val="20"/>
+        </w:rPr>
+        <w:t>=</w:t>
+      </w:r>
+      <w:r>
+        <w:rPr>
+          <w:rFonts w:ascii="Courier New" w:eastAsia="Times New Roman" w:hAnsi="Courier New" w:cs="Courier New"/>
+          <w:color w:val="24292E"/>
+          <w:sz w:val="20"/>
+          <w:szCs w:val="20"/>
+        </w:rPr>
+        <w:t xml:space="preserve"> </w:t>
+      </w:r>
+      <w:proofErr w:type="spellStart"/>
+      <w:proofErr w:type="gramStart"/>
+      <w:r>
+        <w:rPr>
+          <w:rFonts w:ascii="Courier New" w:eastAsia="Times New Roman" w:hAnsi="Courier New" w:cs="Courier New"/>
+          <w:color w:val="6F42C1"/>
+          <w:sz w:val="20"/>
+          <w:szCs w:val="20"/>
+        </w:rPr>
+        <w:t>useCallback</w:t>
+      </w:r>
+      <w:proofErr w:type="spellEnd"/>
+      <w:r>
+        <w:rPr>
+          <w:rFonts w:ascii="Courier New" w:eastAsia="Times New Roman" w:hAnsi="Courier New" w:cs="Courier New"/>
+          <w:color w:val="24292E"/>
+          <w:sz w:val="20"/>
+          <w:szCs w:val="20"/>
+        </w:rPr>
+        <w:t>(</w:t>
+      </w:r>
+      <w:proofErr w:type="gramEnd"/>
+      <w:r>
+        <w:rPr>
+          <w:rFonts w:ascii="Courier New" w:eastAsia="Times New Roman" w:hAnsi="Courier New" w:cs="Courier New"/>
+          <w:color w:val="24292E"/>
+          <w:sz w:val="20"/>
+          <w:szCs w:val="20"/>
+        </w:rPr>
+        <w:t xml:space="preserve">() </w:t>
+      </w:r>
+      <w:r>
+        <w:rPr>
+          <w:rFonts w:ascii="Courier New" w:eastAsia="Times New Roman" w:hAnsi="Courier New" w:cs="Courier New"/>
+          <w:color w:val="D73A49"/>
+          <w:sz w:val="20"/>
+          <w:szCs w:val="20"/>
+        </w:rPr>
+        <w:t>=&gt;</w:t>
+      </w:r>
+      <w:r>
+        <w:rPr>
+          <w:rFonts w:ascii="Courier New" w:eastAsia="Times New Roman" w:hAnsi="Courier New" w:cs="Courier New"/>
+          <w:color w:val="24292E"/>
+          <w:sz w:val="20"/>
+          <w:szCs w:val="20"/>
+        </w:rPr>
+        <w:t xml:space="preserve"> {</w:t>
+      </w:r>
+    </w:p>
+    <w:p>
+      <w:pPr>
+        <w:shd w:val="clear" w:color="auto" w:fill="FFFFFF"/>
+        <w:tabs>
+          <w:tab w:val="left" w:pos="916"/>
+          <w:tab w:val="left" w:pos="1832"/>
+          <w:tab w:val="left" w:pos="2748"/>
+          <w:tab w:val="left" w:pos="3664"/>
+          <w:tab w:val="left" w:pos="4580"/>
+          <w:tab w:val="left" w:pos="5496"/>
+          <w:tab w:val="left" w:pos="6412"/>
+          <w:tab w:val="left" w:pos="7328"/>
+          <w:tab w:val="left" w:pos="8244"/>
+          <w:tab w:val="left" w:pos="9160"/>
+          <w:tab w:val="left" w:pos="10076"/>
+          <w:tab w:val="left" w:pos="10992"/>
+          <w:tab w:val="left" w:pos="11908"/>
+          <w:tab w:val="left" w:pos="12824"/>
+          <w:tab w:val="left" w:pos="13740"/>
+          <w:tab w:val="left" w:pos="14656"/>
+        </w:tabs>
+        <w:spacing w:after="0" w:line="240" w:lineRule="auto"/>
+        <w:rPr>
+          <w:rFonts w:ascii="Courier New" w:eastAsia="Times New Roman" w:hAnsi="Courier New" w:cs="Courier New"/>
+          <w:color w:val="24292E"/>
+          <w:sz w:val="20"/>
+          <w:szCs w:val="20"/>
+        </w:rPr>
+      </w:pPr>
+      <w:r>
+        <w:rPr>
+          <w:rFonts w:ascii="Courier New" w:eastAsia="Times New Roman" w:hAnsi="Courier New" w:cs="Courier New"/>
+          <w:color w:val="24292E"/>
+          <w:sz w:val="20"/>
+          <w:szCs w:val="20"/>
+        </w:rPr>
+        <w:t xml:space="preserve">    console.</w:t>
+      </w:r>
+      <w:r>
+        <w:rPr>
+          <w:rFonts w:ascii="Courier New" w:eastAsia="Times New Roman" w:hAnsi="Courier New" w:cs="Courier New"/>
+          <w:color w:val="6F42C1"/>
+          <w:sz w:val="20"/>
+          <w:szCs w:val="20"/>
+        </w:rPr>
+        <w:t>log</w:t>
+      </w:r>
+      <w:r>
+        <w:rPr>
+          <w:rFonts w:ascii="Courier New" w:eastAsia="Times New Roman" w:hAnsi="Courier New" w:cs="Courier New"/>
+          <w:color w:val="24292E"/>
+          <w:sz w:val="20"/>
+          <w:szCs w:val="20"/>
+        </w:rPr>
+        <w:t>(</w:t>
+      </w:r>
+      <w:r>
+        <w:rPr>
+          <w:rFonts w:ascii="Courier New" w:eastAsia="Times New Roman" w:hAnsi="Courier New" w:cs="Courier New"/>
+          <w:color w:val="032F62"/>
+          <w:sz w:val="20"/>
+          <w:szCs w:val="20"/>
+        </w:rPr>
+        <w:t>'Clicked!'</w:t>
+      </w:r>
+      <w:proofErr w:type="gramStart"/>
+      <w:r>
+        <w:rPr>
+          <w:rFonts w:ascii="Courier New" w:eastAsia="Times New Roman" w:hAnsi="Courier New" w:cs="Courier New"/>
+          <w:color w:val="24292E"/>
+          <w:sz w:val="20"/>
+          <w:szCs w:val="20"/>
+        </w:rPr>
+        <w:t>);</w:t>
+      </w:r>
+      <w:proofErr w:type="gramEnd"/>
+    </w:p>
+    <w:p>
+      <w:pPr>
+        <w:shd w:val="clear" w:color="auto" w:fill="FFFFFF"/>
+        <w:tabs>
+          <w:tab w:val="left" w:pos="916"/>
+          <w:tab w:val="left" w:pos="1832"/>
+          <w:tab w:val="left" w:pos="2748"/>
+          <w:tab w:val="left" w:pos="3664"/>
+          <w:tab w:val="left" w:pos="4580"/>
+          <w:tab w:val="left" w:pos="5496"/>
+          <w:tab w:val="left" w:pos="6412"/>
+          <w:tab w:val="left" w:pos="7328"/>
+          <w:tab w:val="left" w:pos="8244"/>
+          <w:tab w:val="left" w:pos="9160"/>
+          <w:tab w:val="left" w:pos="10076"/>
+          <w:tab w:val="left" w:pos="10992"/>
+          <w:tab w:val="left" w:pos="11908"/>
+          <w:tab w:val="left" w:pos="12824"/>
+          <w:tab w:val="left" w:pos="13740"/>
+          <w:tab w:val="left" w:pos="14656"/>
+        </w:tabs>
+        <w:spacing w:after="0" w:line="240" w:lineRule="auto"/>
+        <w:rPr>
+          <w:rFonts w:ascii="Courier New" w:eastAsia="Times New Roman" w:hAnsi="Courier New" w:cs="Courier New"/>
+          <w:color w:val="24292E"/>
+          <w:sz w:val="20"/>
+          <w:szCs w:val="20"/>
+        </w:rPr>
+      </w:pPr>
+      <w:r>
+        <w:rPr>
+          <w:rFonts w:ascii="Courier New" w:eastAsia="Times New Roman" w:hAnsi="Courier New" w:cs="Courier New"/>
+          <w:color w:val="24292E"/>
+          <w:sz w:val="20"/>
+          <w:szCs w:val="20"/>
+        </w:rPr>
+        <w:t xml:space="preserve">  }, []);</w:t>
+      </w:r>
+    </w:p>
+    <w:p>
+      <w:pPr>
+        <w:shd w:val="clear" w:color="auto" w:fill="FFFFFF"/>
+        <w:tabs>
+          <w:tab w:val="left" w:pos="916"/>
+          <w:tab w:val="left" w:pos="1832"/>
+          <w:tab w:val="left" w:pos="2748"/>
+          <w:tab w:val="left" w:pos="3664"/>
+          <w:tab w:val="left" w:pos="4580"/>
+          <w:tab w:val="left" w:pos="5496"/>
+          <w:tab w:val="left" w:pos="6412"/>
+          <w:tab w:val="left" w:pos="7328"/>
+          <w:tab w:val="left" w:pos="8244"/>
+          <w:tab w:val="left" w:pos="9160"/>
+          <w:tab w:val="left" w:pos="10076"/>
+          <w:tab w:val="left" w:pos="10992"/>
+          <w:tab w:val="left" w:pos="11908"/>
+          <w:tab w:val="left" w:pos="12824"/>
+          <w:tab w:val="left" w:pos="13740"/>
+          <w:tab w:val="left" w:pos="14656"/>
+        </w:tabs>
+        <w:spacing w:after="0" w:line="240" w:lineRule="auto"/>
+        <w:rPr>
+          <w:rFonts w:ascii="Courier New" w:eastAsia="Times New Roman" w:hAnsi="Courier New" w:cs="Courier New"/>
+          <w:color w:val="24292E"/>
+          <w:sz w:val="20"/>
+          <w:szCs w:val="20"/>
+        </w:rPr>
+      </w:pPr>
+      <w:r>
+        <w:rPr>
+          <w:rFonts w:ascii="Courier New" w:eastAsia="Times New Roman" w:hAnsi="Courier New" w:cs="Courier New"/>
+          <w:color w:val="24292E"/>
+          <w:sz w:val="20"/>
+          <w:szCs w:val="20"/>
+        </w:rPr>
+        <w:t xml:space="preserve">  </w:t>
+      </w:r>
+      <w:r>
+        <w:rPr>
+          <w:rFonts w:ascii="Courier New" w:eastAsia="Times New Roman" w:hAnsi="Courier New" w:cs="Courier New"/>
+          <w:color w:val="6A737D"/>
+          <w:sz w:val="20"/>
+          <w:szCs w:val="20"/>
+        </w:rPr>
+        <w:t>// ...</w:t>
+      </w:r>
+    </w:p>
+    <w:p>
+      <w:pPr>
+        <w:shd w:val="clear" w:color="auto" w:fill="FFFFFF"/>
+        <w:tabs>
+          <w:tab w:val="left" w:pos="916"/>
+          <w:tab w:val="left" w:pos="1832"/>
+          <w:tab w:val="left" w:pos="2748"/>
+          <w:tab w:val="left" w:pos="3664"/>
+          <w:tab w:val="left" w:pos="4580"/>
+          <w:tab w:val="left" w:pos="5496"/>
+          <w:tab w:val="left" w:pos="6412"/>
+          <w:tab w:val="left" w:pos="7328"/>
+          <w:tab w:val="left" w:pos="8244"/>
+          <w:tab w:val="left" w:pos="9160"/>
+          <w:tab w:val="left" w:pos="10076"/>
+          <w:tab w:val="left" w:pos="10992"/>
+          <w:tab w:val="left" w:pos="11908"/>
+          <w:tab w:val="left" w:pos="12824"/>
+          <w:tab w:val="left" w:pos="13740"/>
+          <w:tab w:val="left" w:pos="14656"/>
+        </w:tabs>
+        <w:spacing w:after="0" w:line="240" w:lineRule="auto"/>
+        <w:rPr>
+          <w:rFonts w:ascii="Courier New" w:eastAsia="Times New Roman" w:hAnsi="Courier New" w:cs="Courier New"/>
+          <w:color w:val="24292E"/>
+          <w:sz w:val="20"/>
+          <w:szCs w:val="20"/>
+        </w:rPr>
+      </w:pPr>
+      <w:r>
+        <w:rPr>
+          <w:rFonts w:ascii="Courier New" w:eastAsia="Times New Roman" w:hAnsi="Courier New" w:cs="Courier New"/>
+          <w:color w:val="24292E"/>
+          <w:sz w:val="20"/>
+          <w:szCs w:val="20"/>
+        </w:rPr>
+        <w:t>}</w:t>
+      </w:r>
+    </w:p>
+    <w:p>
+      <w:pPr>
+        <w:shd w:val="clear" w:color="auto" w:fill="FFFFFF"/>
+        <w:spacing w:before="100" w:beforeAutospacing="1" w:after="100" w:afterAutospacing="1" w:line="240" w:lineRule="auto"/>
+        <w:rPr>
+          <w:rFonts w:ascii="EB Garamond" w:eastAsia="Times New Roman" w:hAnsi="EB Garamond" w:cs="Times New Roman"/>
+          <w:sz w:val="34"/>
+          <w:szCs w:val="34"/>
+        </w:rPr>
+      </w:pPr>
+      <w:proofErr w:type="spellStart"/>
+      <w:r>
+        <w:rPr>
+          <w:rFonts w:ascii="Courier New" w:eastAsia="Times New Roman" w:hAnsi="Courier New" w:cs="Courier New"/>
+          <w:color w:val="000000"/>
+          <w:sz w:val="20"/>
+          <w:szCs w:val="20"/>
+          <w:shd w:val="clear" w:color="auto" w:fill="F5F2F0"/>
+        </w:rPr>
+        <w:t>handleClick</w:t>
+      </w:r>
+      <w:proofErr w:type="spellEnd"/>
+      <w:r>
+        <w:rPr>
+          <w:rFonts w:ascii="EB Garamond" w:eastAsia="Times New Roman" w:hAnsi="EB Garamond" w:cs="Times New Roman"/>
+          <w:sz w:val="34"/>
+          <w:szCs w:val="34"/>
+        </w:rPr>
+        <w:t> variable has always the same callback function object between renderings of </w:t>
+      </w:r>
+      <w:proofErr w:type="spellStart"/>
+      <w:r>
+        <w:rPr>
+          <w:rFonts w:ascii="Courier New" w:eastAsia="Times New Roman" w:hAnsi="Courier New" w:cs="Courier New"/>
+          <w:color w:val="000000"/>
+          <w:sz w:val="20"/>
+          <w:szCs w:val="20"/>
+          <w:shd w:val="clear" w:color="auto" w:fill="F5F2F0"/>
+        </w:rPr>
+        <w:t>MyComponent</w:t>
+      </w:r>
+      <w:proofErr w:type="spellEnd"/>
+      <w:r>
+        <w:rPr>
+          <w:rFonts w:ascii="EB Garamond" w:eastAsia="Times New Roman" w:hAnsi="EB Garamond" w:cs="Times New Roman"/>
+          <w:sz w:val="34"/>
+          <w:szCs w:val="34"/>
+        </w:rPr>
+        <w:t>.</w:t>
+      </w:r>
+    </w:p>
+    <w:p>
+      <w:pPr>
+        <w:jc w:val="both"/>
+        <w:rPr>
+          <w:rFonts w:ascii="Roboto" w:hAnsi="Roboto"/>
+          <w:sz w:val="28"/>
+          <w:szCs w:val="28"/>
+        </w:rPr>
+      </w:pPr>
+    </w:p>
+    <w:p>
+      <w:pPr>
+        <w:jc w:val="both"/>
+        <w:rPr>
+          <w:rFonts w:ascii="Roboto" w:hAnsi="Roboto"/>
+          <w:sz w:val="28"/>
+          <w:szCs w:val="28"/>
+        </w:rPr>
+      </w:pPr>
+      <w:r>
+        <w:rPr>
+          <w:noProof/>
+        </w:rPr>
+        <w:drawing>
+          <wp:inline distT="0" distB="0" distL="0" distR="0" wp14:anchorId="5E9AE566" wp14:editId="3E3CC1BA">
+            <wp:extent cx="5943600" cy="3247390"/>
+            <wp:effectExtent l="0" t="0" r="0" b="0"/>
+            <wp:docPr id="15" name="Picture 15" descr="Graphical user interface, diagram&#10;&#10;Description automatically generated"/>
+            <wp:cNvGraphicFramePr>
+              <a:graphicFrameLocks xmlns:a="http://schemas.openxmlformats.org/drawingml/2006/main" noChangeAspect="1"/>
+            </wp:cNvGraphicFramePr>
+            <a:graphic xmlns:a="http://schemas.openxmlformats.org/drawingml/2006/main">
+              <a:graphicData uri="http://schemas.openxmlformats.org/drawingml/2006/picture">
+                <pic:pic xmlns:pic="http://schemas.openxmlformats.org/drawingml/2006/picture">
+                  <pic:nvPicPr>
+                    <pic:cNvPr id="15" name="Picture 15" descr="Graphical user interface, diagram&#10;&#10;Description automatically generated"/>
+                    <pic:cNvPicPr/>
+                  </pic:nvPicPr>
+                  <pic:blipFill>
+                    <a:blip r:embed="rId25"/>
+                    <a:stretch>
+                      <a:fillRect/>
+                    </a:stretch>
+                  </pic:blipFill>
+                  <pic:spPr>
+                    <a:xfrm>
+                      <a:off x="0" y="0"/>
+                      <a:ext cx="5943600" cy="3247390"/>
+                    </a:xfrm>
+                    <a:prstGeom prst="rect">
+                      <a:avLst/>
+                    </a:prstGeom>
+                  </pic:spPr>
+                </pic:pic>
+              </a:graphicData>
+            </a:graphic>
+          </wp:inline>
+        </w:drawing>
+      </w:r>
+    </w:p>
+    <w:p>
+      <w:pPr>
+        <w:jc w:val="both"/>
+        <w:rPr>
+          <w:rFonts w:ascii="Roboto" w:hAnsi="Roboto"/>
+          <w:sz w:val="28"/>
+          <w:szCs w:val="28"/>
+        </w:rPr>
+      </w:pPr>
+      <w:r>
+        <w:rPr>
+          <w:noProof/>
+        </w:rPr>
+        <w:lastRenderedPageBreak/>
+        <w:drawing>
+          <wp:inline distT="0" distB="0" distL="0" distR="0" wp14:anchorId="6989C849" wp14:editId="7BEE0B57">
+            <wp:extent cx="5943600" cy="3987800"/>
+            <wp:effectExtent l="0" t="0" r="0" b="0"/>
+            <wp:docPr id="16" name="Picture 16" descr="Graphical user interface&#10;&#10;Description automatically generated"/>
+            <wp:cNvGraphicFramePr>
+              <a:graphicFrameLocks xmlns:a="http://schemas.openxmlformats.org/drawingml/2006/main" noChangeAspect="1"/>
+            </wp:cNvGraphicFramePr>
+            <a:graphic xmlns:a="http://schemas.openxmlformats.org/drawingml/2006/main">
+              <a:graphicData uri="http://schemas.openxmlformats.org/drawingml/2006/picture">
+                <pic:pic xmlns:pic="http://schemas.openxmlformats.org/drawingml/2006/picture">
+                  <pic:nvPicPr>
+                    <pic:cNvPr id="16" name="Picture 16" descr="Graphical user interface&#10;&#10;Description automatically generated"/>
+                    <pic:cNvPicPr/>
+                  </pic:nvPicPr>
+                  <pic:blipFill>
+                    <a:blip r:embed="rId26"/>
+                    <a:stretch>
+                      <a:fillRect/>
+                    </a:stretch>
+                  </pic:blipFill>
+                  <pic:spPr>
+                    <a:xfrm>
+                      <a:off x="0" y="0"/>
+                      <a:ext cx="5943600" cy="3987800"/>
+                    </a:xfrm>
+                    <a:prstGeom prst="rect">
+                      <a:avLst/>
+                    </a:prstGeom>
+                  </pic:spPr>
+                </pic:pic>
+              </a:graphicData>
+            </a:graphic>
+          </wp:inline>
+        </w:drawing>
+      </w:r>
+    </w:p>
+    <w:p>
+      <w:pPr>
+        <w:jc w:val="both"/>
+        <w:rPr>
+          <w:rFonts w:ascii="Roboto" w:hAnsi="Roboto"/>
+          <w:sz w:val="28"/>
+          <w:szCs w:val="28"/>
+        </w:rPr>
+      </w:pPr>
+    </w:p>
+    <w:p>
+      <w:pPr>
+        <w:jc w:val="both"/>
+        <w:rPr>
+          <w:rFonts w:ascii="Roboto" w:hAnsi="Roboto"/>
+          <w:sz w:val="28"/>
+          <w:szCs w:val="28"/>
+        </w:rPr>
+      </w:pPr>
+      <w:hyperlink r:id="rId27" w:history="1">
+        <w:r>
+          <w:rPr>
+            <w:rStyle w:val="Hyperlink"/>
+            <w:rFonts w:ascii="Roboto" w:hAnsi="Roboto"/>
+            <w:sz w:val="28"/>
+            <w:szCs w:val="28"/>
+          </w:rPr>
+          <w:t>https://dmitripavlutin.com/how-react-updates-state/</w:t>
+        </w:r>
+      </w:hyperlink>
+    </w:p>
     <w:sectPr>
       <w:pgSz w:w="12240" w:h="15840"/>
       <w:pgMar w:top="1440" w:right="1440" w:bottom="1440" w:left="1440" w:header="720" w:footer="720" w:gutter="0"/>
@@ -6552,6 +8274,119 @@
 <file path=word/numbering.xml><?xml version="1.0" encoding="utf-8"?>
 <w:numbering xmlns:wpc="http://schemas.microsoft.com/office/word/2010/wordprocessingCanvas" xmlns:cx="http://schemas.microsoft.com/office/drawing/2014/chartex" xmlns:cx1="http://schemas.microsoft.com/office/drawing/2015/9/8/chartex" xmlns:cx2="http://schemas.microsoft.com/office/drawing/2015/10/21/chartex" xmlns:cx3="http://schemas.microsoft.com/office/drawing/2016/5/9/chartex" xmlns:cx4="http://schemas.microsoft.com/office/drawing/2016/5/10/chartex" xmlns:cx5="http://schemas.microsoft.com/office/drawing/2016/5/11/chartex" xmlns:cx6="http://schemas.microsoft.com/office/drawing/2016/5/12/chartex" xmlns:cx7="http://schemas.microsoft.com/office/drawing/2016/5/13/chartex" xmlns:cx8="http://schemas.microsoft.com/office/drawing/2016/5/14/chartex" xmlns:mc="http://schemas.openxmlformats.org/markup-compatibility/2006" xmlns:aink="http://schemas.microsoft.com/office/drawing/2016/ink" xmlns:am3d="http://schemas.microsoft.com/office/drawing/2017/model3d" xmlns:o="urn:schemas-microsoft-com:office:office" xmlns:r="http://schemas.openxmlformats.org/officeDocument/2006/relationships" xmlns:m="http://schemas.openxmlformats.org/officeDocument/2006/math" xmlns:v="urn:schemas-microsoft-com:vml" xmlns:wp14="http://schemas.microsoft.com/office/word/2010/wordprocessingDrawing" xmlns:wp="http://schemas.openxmlformats.org/drawingml/2006/wordprocessingDrawing" xmlns:w10="urn:schemas-microsoft-com:office:word" xmlns:w="http://schemas.openxmlformats.org/wordprocessingml/2006/main" xmlns:w14="http://schemas.microsoft.com/office/word/2010/wordml" xmlns:w15="http://schemas.microsoft.com/office/word/2012/wordml" xmlns:w16cex="http://schemas.microsoft.com/office/word/2018/wordml/cex" xmlns:w16cid="http://schemas.microsoft.com/office/word/2016/wordml/cid" xmlns:w16="http://schemas.microsoft.com/office/word/2018/wordml" xmlns:w16sdtdh="http://schemas.microsoft.com/office/word/2020/wordml/sdtdatahash" xmlns:w16se="http://schemas.microsoft.com/office/word/2015/wordml/symex" xmlns:wpg="http://schemas.microsoft.com/office/word/2010/wordprocessingGroup" xmlns:wpi="http://schemas.microsoft.com/office/word/2010/wordprocessingInk" xmlns:wne="http://schemas.microsoft.com/office/word/2006/wordml" xmlns:wps="http://schemas.microsoft.com/office/word/2010/wordprocessingShape" mc:Ignorable="w14 w15 w16se w16cid w16 w16cex w16sdtdh wp14">
   <w:abstractNum w:abstractNumId="0" w15:restartNumberingAfterBreak="0">
+    <w:nsid w:val="0EC30F1B"/>
+    <w:multiLevelType w:val="multilevel"/>
+    <w:tmpl w:val="5EF8BC78"/>
+    <w:lvl w:ilvl="0">
+      <w:start w:val="1"/>
+      <w:numFmt w:val="decimal"/>
+      <w:lvlText w:val="%1."/>
+      <w:lvlJc w:val="left"/>
+      <w:pPr>
+        <w:tabs>
+          <w:tab w:val="num" w:pos="720"/>
+        </w:tabs>
+        <w:ind w:left="720" w:hanging="360"/>
+      </w:pPr>
+    </w:lvl>
+    <w:lvl w:ilvl="1" w:tentative="1">
+      <w:start w:val="1"/>
+      <w:numFmt w:val="decimal"/>
+      <w:lvlText w:val="%2."/>
+      <w:lvlJc w:val="left"/>
+      <w:pPr>
+        <w:tabs>
+          <w:tab w:val="num" w:pos="1440"/>
+        </w:tabs>
+        <w:ind w:left="1440" w:hanging="360"/>
+      </w:pPr>
+    </w:lvl>
+    <w:lvl w:ilvl="2" w:tentative="1">
+      <w:start w:val="1"/>
+      <w:numFmt w:val="decimal"/>
+      <w:lvlText w:val="%3."/>
+      <w:lvlJc w:val="left"/>
+      <w:pPr>
+        <w:tabs>
+          <w:tab w:val="num" w:pos="2160"/>
+        </w:tabs>
+        <w:ind w:left="2160" w:hanging="360"/>
+      </w:pPr>
+    </w:lvl>
+    <w:lvl w:ilvl="3" w:tentative="1">
+      <w:start w:val="1"/>
+      <w:numFmt w:val="decimal"/>
+      <w:lvlText w:val="%4."/>
+      <w:lvlJc w:val="left"/>
+      <w:pPr>
+        <w:tabs>
+          <w:tab w:val="num" w:pos="2880"/>
+        </w:tabs>
+        <w:ind w:left="2880" w:hanging="360"/>
+      </w:pPr>
+    </w:lvl>
+    <w:lvl w:ilvl="4" w:tentative="1">
+      <w:start w:val="1"/>
+      <w:numFmt w:val="decimal"/>
+      <w:lvlText w:val="%5."/>
+      <w:lvlJc w:val="left"/>
+      <w:pPr>
+        <w:tabs>
+          <w:tab w:val="num" w:pos="3600"/>
+        </w:tabs>
+        <w:ind w:left="3600" w:hanging="360"/>
+      </w:pPr>
+    </w:lvl>
+    <w:lvl w:ilvl="5" w:tentative="1">
+      <w:start w:val="1"/>
+      <w:numFmt w:val="decimal"/>
+      <w:lvlText w:val="%6."/>
+      <w:lvlJc w:val="left"/>
+      <w:pPr>
+        <w:tabs>
+          <w:tab w:val="num" w:pos="4320"/>
+        </w:tabs>
+        <w:ind w:left="4320" w:hanging="360"/>
+      </w:pPr>
+    </w:lvl>
+    <w:lvl w:ilvl="6" w:tentative="1">
+      <w:start w:val="1"/>
+      <w:numFmt w:val="decimal"/>
+      <w:lvlText w:val="%7."/>
+      <w:lvlJc w:val="left"/>
+      <w:pPr>
+        <w:tabs>
+          <w:tab w:val="num" w:pos="5040"/>
+        </w:tabs>
+        <w:ind w:left="5040" w:hanging="360"/>
+      </w:pPr>
+    </w:lvl>
+    <w:lvl w:ilvl="7" w:tentative="1">
+      <w:start w:val="1"/>
+      <w:numFmt w:val="decimal"/>
+      <w:lvlText w:val="%8."/>
+      <w:lvlJc w:val="left"/>
+      <w:pPr>
+        <w:tabs>
+          <w:tab w:val="num" w:pos="5760"/>
+        </w:tabs>
+        <w:ind w:left="5760" w:hanging="360"/>
+      </w:pPr>
+    </w:lvl>
+    <w:lvl w:ilvl="8" w:tentative="1">
+      <w:start w:val="1"/>
+      <w:numFmt w:val="decimal"/>
+      <w:lvlText w:val="%9."/>
+      <w:lvlJc w:val="left"/>
+      <w:pPr>
+        <w:tabs>
+          <w:tab w:val="num" w:pos="6480"/>
+        </w:tabs>
+        <w:ind w:left="6480" w:hanging="360"/>
+      </w:pPr>
+    </w:lvl>
+  </w:abstractNum>
+  <w:abstractNum w:abstractNumId="1" w15:restartNumberingAfterBreak="0">
     <w:nsid w:val="69D610B0"/>
     <w:multiLevelType w:val="multilevel"/>
     <w:tmpl w:val="BDF4B99C"/>
@@ -6700,7 +8535,7 @@
       </w:rPr>
     </w:lvl>
   </w:abstractNum>
-  <w:abstractNum w:abstractNumId="1" w15:restartNumberingAfterBreak="0">
+  <w:abstractNum w:abstractNumId="2" w15:restartNumberingAfterBreak="0">
     <w:nsid w:val="72C412B7"/>
     <w:multiLevelType w:val="multilevel"/>
     <w:tmpl w:val="3278710A"/>
@@ -6849,7 +8684,7 @@
       </w:rPr>
     </w:lvl>
   </w:abstractNum>
-  <w:abstractNum w:abstractNumId="2" w15:restartNumberingAfterBreak="0">
+  <w:abstractNum w:abstractNumId="3" w15:restartNumberingAfterBreak="0">
     <w:nsid w:val="75B5025E"/>
     <w:multiLevelType w:val="multilevel"/>
     <w:tmpl w:val="FA2E80C6"/>
@@ -6999,12 +8834,15 @@
     </w:lvl>
   </w:abstractNum>
   <w:num w:numId="1">
+    <w:abstractNumId w:val="3"/>
+  </w:num>
+  <w:num w:numId="2">
     <w:abstractNumId w:val="2"/>
   </w:num>
-  <w:num w:numId="2">
+  <w:num w:numId="3">
     <w:abstractNumId w:val="1"/>
   </w:num>
-  <w:num w:numId="3">
+  <w:num w:numId="4">
     <w:abstractNumId w:val="0"/>
   </w:num>
 </w:numbering>

</xml_diff>

<commit_message>
Optimizing with useMemo hook
</commit_message>
<xml_diff>
--- a/notes.docx
+++ b/notes.docx
@@ -8260,6 +8260,616 @@
           <w:t>https://dmitripavlutin.com/how-react-updates-state/</w:t>
         </w:r>
       </w:hyperlink>
+    </w:p>
+    <w:p>
+      <w:pPr>
+        <w:shd w:val="clear" w:color="auto" w:fill="FFFFFF"/>
+        <w:spacing w:before="100" w:beforeAutospacing="1" w:after="100" w:afterAutospacing="1" w:line="240" w:lineRule="auto"/>
+        <w:outlineLvl w:val="1"/>
+        <w:rPr>
+          <w:rFonts w:ascii="Open Sans" w:eastAsia="Times New Roman" w:hAnsi="Open Sans" w:cs="Open Sans"/>
+          <w:b/>
+          <w:bCs/>
+          <w:sz w:val="36"/>
+          <w:szCs w:val="36"/>
+        </w:rPr>
+      </w:pPr>
+      <w:proofErr w:type="spellStart"/>
+      <w:proofErr w:type="gramStart"/>
+      <w:r>
+        <w:rPr>
+          <w:rFonts w:ascii="Open Sans" w:eastAsia="Times New Roman" w:hAnsi="Open Sans" w:cs="Open Sans"/>
+          <w:b/>
+          <w:bCs/>
+          <w:i/>
+          <w:iCs/>
+          <w:sz w:val="36"/>
+          <w:szCs w:val="36"/>
+        </w:rPr>
+        <w:t>useMemo</w:t>
+      </w:r>
+      <w:proofErr w:type="spellEnd"/>
+      <w:r>
+        <w:rPr>
+          <w:rFonts w:ascii="Open Sans" w:eastAsia="Times New Roman" w:hAnsi="Open Sans" w:cs="Open Sans"/>
+          <w:b/>
+          <w:bCs/>
+          <w:i/>
+          <w:iCs/>
+          <w:sz w:val="36"/>
+          <w:szCs w:val="36"/>
+        </w:rPr>
+        <w:t>(</w:t>
+      </w:r>
+      <w:proofErr w:type="gramEnd"/>
+      <w:r>
+        <w:rPr>
+          <w:rFonts w:ascii="Open Sans" w:eastAsia="Times New Roman" w:hAnsi="Open Sans" w:cs="Open Sans"/>
+          <w:b/>
+          <w:bCs/>
+          <w:i/>
+          <w:iCs/>
+          <w:sz w:val="36"/>
+          <w:szCs w:val="36"/>
+        </w:rPr>
+        <w:t>)</w:t>
+      </w:r>
+      <w:r>
+        <w:rPr>
+          <w:rFonts w:ascii="Open Sans" w:eastAsia="Times New Roman" w:hAnsi="Open Sans" w:cs="Open Sans"/>
+          <w:b/>
+          <w:bCs/>
+          <w:sz w:val="36"/>
+          <w:szCs w:val="36"/>
+        </w:rPr>
+        <w:t> hook</w:t>
+      </w:r>
+    </w:p>
+    <w:p>
+      <w:pPr>
+        <w:shd w:val="clear" w:color="auto" w:fill="FFFFFF"/>
+        <w:spacing w:before="100" w:beforeAutospacing="1" w:after="100" w:afterAutospacing="1" w:line="240" w:lineRule="auto"/>
+        <w:rPr>
+          <w:rFonts w:ascii="EB Garamond" w:eastAsia="Times New Roman" w:hAnsi="EB Garamond" w:cs="Times New Roman"/>
+          <w:sz w:val="34"/>
+          <w:szCs w:val="34"/>
+        </w:rPr>
+      </w:pPr>
+      <w:proofErr w:type="spellStart"/>
+      <w:proofErr w:type="gramStart"/>
+      <w:r>
+        <w:rPr>
+          <w:rFonts w:ascii="Courier New" w:eastAsia="Times New Roman" w:hAnsi="Courier New" w:cs="Courier New"/>
+          <w:color w:val="000000"/>
+          <w:sz w:val="20"/>
+          <w:szCs w:val="20"/>
+          <w:shd w:val="clear" w:color="auto" w:fill="F5F2F0"/>
+        </w:rPr>
+        <w:t>useMemo</w:t>
+      </w:r>
+      <w:proofErr w:type="spellEnd"/>
+      <w:r>
+        <w:rPr>
+          <w:rFonts w:ascii="Courier New" w:eastAsia="Times New Roman" w:hAnsi="Courier New" w:cs="Courier New"/>
+          <w:color w:val="000000"/>
+          <w:sz w:val="20"/>
+          <w:szCs w:val="20"/>
+          <w:shd w:val="clear" w:color="auto" w:fill="F5F2F0"/>
+        </w:rPr>
+        <w:t>(</w:t>
+      </w:r>
+      <w:proofErr w:type="gramEnd"/>
+      <w:r>
+        <w:rPr>
+          <w:rFonts w:ascii="Courier New" w:eastAsia="Times New Roman" w:hAnsi="Courier New" w:cs="Courier New"/>
+          <w:color w:val="000000"/>
+          <w:sz w:val="20"/>
+          <w:szCs w:val="20"/>
+          <w:shd w:val="clear" w:color="auto" w:fill="F5F2F0"/>
+        </w:rPr>
+        <w:t>)</w:t>
+      </w:r>
+      <w:r>
+        <w:rPr>
+          <w:rFonts w:ascii="EB Garamond" w:eastAsia="Times New Roman" w:hAnsi="EB Garamond" w:cs="Times New Roman"/>
+          <w:sz w:val="34"/>
+          <w:szCs w:val="34"/>
+        </w:rPr>
+        <w:t> is a built-in React hook that accepts 2 arguments — a function </w:t>
+      </w:r>
+      <w:r>
+        <w:rPr>
+          <w:rFonts w:ascii="Courier New" w:eastAsia="Times New Roman" w:hAnsi="Courier New" w:cs="Courier New"/>
+          <w:color w:val="000000"/>
+          <w:sz w:val="20"/>
+          <w:szCs w:val="20"/>
+          <w:shd w:val="clear" w:color="auto" w:fill="F5F2F0"/>
+        </w:rPr>
+        <w:t>compute</w:t>
+      </w:r>
+      <w:r>
+        <w:rPr>
+          <w:rFonts w:ascii="EB Garamond" w:eastAsia="Times New Roman" w:hAnsi="EB Garamond" w:cs="Times New Roman"/>
+          <w:sz w:val="34"/>
+          <w:szCs w:val="34"/>
+        </w:rPr>
+        <w:t> that computes a result and the </w:t>
+      </w:r>
+      <w:proofErr w:type="spellStart"/>
+      <w:r>
+        <w:rPr>
+          <w:rFonts w:ascii="Courier New" w:eastAsia="Times New Roman" w:hAnsi="Courier New" w:cs="Courier New"/>
+          <w:color w:val="000000"/>
+          <w:sz w:val="20"/>
+          <w:szCs w:val="20"/>
+          <w:shd w:val="clear" w:color="auto" w:fill="F5F2F0"/>
+        </w:rPr>
+        <w:t>depedencies</w:t>
+      </w:r>
+      <w:proofErr w:type="spellEnd"/>
+      <w:r>
+        <w:rPr>
+          <w:rFonts w:ascii="EB Garamond" w:eastAsia="Times New Roman" w:hAnsi="EB Garamond" w:cs="Times New Roman"/>
+          <w:sz w:val="34"/>
+          <w:szCs w:val="34"/>
+        </w:rPr>
+        <w:t> array:</w:t>
+      </w:r>
+    </w:p>
+    <w:p>
+      <w:pPr>
+        <w:shd w:val="clear" w:color="auto" w:fill="FFFFFF"/>
+        <w:tabs>
+          <w:tab w:val="left" w:pos="916"/>
+          <w:tab w:val="left" w:pos="1832"/>
+          <w:tab w:val="left" w:pos="2748"/>
+          <w:tab w:val="left" w:pos="3664"/>
+          <w:tab w:val="left" w:pos="4580"/>
+          <w:tab w:val="left" w:pos="5496"/>
+          <w:tab w:val="left" w:pos="6412"/>
+          <w:tab w:val="left" w:pos="7328"/>
+          <w:tab w:val="left" w:pos="8244"/>
+          <w:tab w:val="left" w:pos="9160"/>
+          <w:tab w:val="left" w:pos="10076"/>
+          <w:tab w:val="left" w:pos="10992"/>
+          <w:tab w:val="left" w:pos="11908"/>
+          <w:tab w:val="left" w:pos="12824"/>
+          <w:tab w:val="left" w:pos="13740"/>
+          <w:tab w:val="left" w:pos="14656"/>
+        </w:tabs>
+        <w:spacing w:after="0" w:line="240" w:lineRule="auto"/>
+        <w:rPr>
+          <w:rFonts w:ascii="Courier New" w:eastAsia="Times New Roman" w:hAnsi="Courier New" w:cs="Courier New"/>
+          <w:color w:val="24292E"/>
+          <w:sz w:val="20"/>
+          <w:szCs w:val="20"/>
+        </w:rPr>
+      </w:pPr>
+      <w:r>
+        <w:rPr>
+          <w:rFonts w:ascii="Courier New" w:eastAsia="Times New Roman" w:hAnsi="Courier New" w:cs="Courier New"/>
+          <w:color w:val="D73A49"/>
+          <w:sz w:val="20"/>
+          <w:szCs w:val="20"/>
+        </w:rPr>
+        <w:t>const</w:t>
+      </w:r>
+      <w:r>
+        <w:rPr>
+          <w:rFonts w:ascii="Courier New" w:eastAsia="Times New Roman" w:hAnsi="Courier New" w:cs="Courier New"/>
+          <w:color w:val="24292E"/>
+          <w:sz w:val="20"/>
+          <w:szCs w:val="20"/>
+        </w:rPr>
+        <w:t xml:space="preserve"> </w:t>
+      </w:r>
+      <w:proofErr w:type="spellStart"/>
+      <w:r>
+        <w:rPr>
+          <w:rFonts w:ascii="Courier New" w:eastAsia="Times New Roman" w:hAnsi="Courier New" w:cs="Courier New"/>
+          <w:color w:val="005CC5"/>
+          <w:sz w:val="20"/>
+          <w:szCs w:val="20"/>
+        </w:rPr>
+        <w:t>memoizedResult</w:t>
+      </w:r>
+      <w:proofErr w:type="spellEnd"/>
+      <w:r>
+        <w:rPr>
+          <w:rFonts w:ascii="Courier New" w:eastAsia="Times New Roman" w:hAnsi="Courier New" w:cs="Courier New"/>
+          <w:color w:val="24292E"/>
+          <w:sz w:val="20"/>
+          <w:szCs w:val="20"/>
+        </w:rPr>
+        <w:t xml:space="preserve"> </w:t>
+      </w:r>
+      <w:r>
+        <w:rPr>
+          <w:rFonts w:ascii="Courier New" w:eastAsia="Times New Roman" w:hAnsi="Courier New" w:cs="Courier New"/>
+          <w:color w:val="D73A49"/>
+          <w:sz w:val="20"/>
+          <w:szCs w:val="20"/>
+        </w:rPr>
+        <w:t>=</w:t>
+      </w:r>
+      <w:r>
+        <w:rPr>
+          <w:rFonts w:ascii="Courier New" w:eastAsia="Times New Roman" w:hAnsi="Courier New" w:cs="Courier New"/>
+          <w:color w:val="24292E"/>
+          <w:sz w:val="20"/>
+          <w:szCs w:val="20"/>
+        </w:rPr>
+        <w:t xml:space="preserve"> </w:t>
+      </w:r>
+      <w:proofErr w:type="spellStart"/>
+      <w:proofErr w:type="gramStart"/>
+      <w:r>
+        <w:rPr>
+          <w:rFonts w:ascii="Courier New" w:eastAsia="Times New Roman" w:hAnsi="Courier New" w:cs="Courier New"/>
+          <w:color w:val="6F42C1"/>
+          <w:sz w:val="20"/>
+          <w:szCs w:val="20"/>
+        </w:rPr>
+        <w:t>useMemo</w:t>
+      </w:r>
+      <w:proofErr w:type="spellEnd"/>
+      <w:r>
+        <w:rPr>
+          <w:rFonts w:ascii="Courier New" w:eastAsia="Times New Roman" w:hAnsi="Courier New" w:cs="Courier New"/>
+          <w:color w:val="24292E"/>
+          <w:sz w:val="20"/>
+          <w:szCs w:val="20"/>
+        </w:rPr>
+        <w:t>(</w:t>
+      </w:r>
+      <w:proofErr w:type="gramEnd"/>
+      <w:r>
+        <w:rPr>
+          <w:rFonts w:ascii="Courier New" w:eastAsia="Times New Roman" w:hAnsi="Courier New" w:cs="Courier New"/>
+          <w:color w:val="24292E"/>
+          <w:sz w:val="20"/>
+          <w:szCs w:val="20"/>
+        </w:rPr>
+        <w:t>compute, dependencies);</w:t>
+      </w:r>
+    </w:p>
+    <w:p>
+      <w:pPr>
+        <w:shd w:val="clear" w:color="auto" w:fill="FFFFFF"/>
+        <w:spacing w:before="100" w:beforeAutospacing="1" w:after="100" w:afterAutospacing="1" w:line="240" w:lineRule="auto"/>
+        <w:rPr>
+          <w:rFonts w:ascii="EB Garamond" w:eastAsia="Times New Roman" w:hAnsi="EB Garamond" w:cs="Times New Roman"/>
+          <w:sz w:val="34"/>
+          <w:szCs w:val="34"/>
+        </w:rPr>
+      </w:pPr>
+      <w:r>
+        <w:rPr>
+          <w:rFonts w:ascii="EB Garamond" w:eastAsia="Times New Roman" w:hAnsi="EB Garamond" w:cs="Times New Roman"/>
+          <w:sz w:val="34"/>
+          <w:szCs w:val="34"/>
+        </w:rPr>
+        <w:t>During initial rendering, </w:t>
+      </w:r>
+      <w:proofErr w:type="spellStart"/>
+      <w:proofErr w:type="gramStart"/>
+      <w:r>
+        <w:rPr>
+          <w:rFonts w:ascii="Courier New" w:eastAsia="Times New Roman" w:hAnsi="Courier New" w:cs="Courier New"/>
+          <w:color w:val="000000"/>
+          <w:sz w:val="20"/>
+          <w:szCs w:val="20"/>
+          <w:shd w:val="clear" w:color="auto" w:fill="F5F2F0"/>
+        </w:rPr>
+        <w:t>useMemo</w:t>
+      </w:r>
+      <w:proofErr w:type="spellEnd"/>
+      <w:r>
+        <w:rPr>
+          <w:rFonts w:ascii="Courier New" w:eastAsia="Times New Roman" w:hAnsi="Courier New" w:cs="Courier New"/>
+          <w:color w:val="000000"/>
+          <w:sz w:val="20"/>
+          <w:szCs w:val="20"/>
+          <w:shd w:val="clear" w:color="auto" w:fill="F5F2F0"/>
+        </w:rPr>
+        <w:t>(</w:t>
+      </w:r>
+      <w:proofErr w:type="gramEnd"/>
+      <w:r>
+        <w:rPr>
+          <w:rFonts w:ascii="Courier New" w:eastAsia="Times New Roman" w:hAnsi="Courier New" w:cs="Courier New"/>
+          <w:color w:val="000000"/>
+          <w:sz w:val="20"/>
+          <w:szCs w:val="20"/>
+          <w:shd w:val="clear" w:color="auto" w:fill="F5F2F0"/>
+        </w:rPr>
+        <w:t>compute, dependencies)</w:t>
+      </w:r>
+      <w:r>
+        <w:rPr>
+          <w:rFonts w:ascii="EB Garamond" w:eastAsia="Times New Roman" w:hAnsi="EB Garamond" w:cs="Times New Roman"/>
+          <w:sz w:val="34"/>
+          <w:szCs w:val="34"/>
+        </w:rPr>
+        <w:t> invokes </w:t>
+      </w:r>
+      <w:r>
+        <w:rPr>
+          <w:rFonts w:ascii="Courier New" w:eastAsia="Times New Roman" w:hAnsi="Courier New" w:cs="Courier New"/>
+          <w:color w:val="000000"/>
+          <w:sz w:val="20"/>
+          <w:szCs w:val="20"/>
+          <w:shd w:val="clear" w:color="auto" w:fill="F5F2F0"/>
+        </w:rPr>
+        <w:t>compute</w:t>
+      </w:r>
+      <w:r>
+        <w:rPr>
+          <w:rFonts w:ascii="EB Garamond" w:eastAsia="Times New Roman" w:hAnsi="EB Garamond" w:cs="Times New Roman"/>
+          <w:sz w:val="34"/>
+          <w:szCs w:val="34"/>
+        </w:rPr>
+        <w:t xml:space="preserve">, </w:t>
+      </w:r>
+      <w:proofErr w:type="spellStart"/>
+      <w:r>
+        <w:rPr>
+          <w:rFonts w:ascii="EB Garamond" w:eastAsia="Times New Roman" w:hAnsi="EB Garamond" w:cs="Times New Roman"/>
+          <w:sz w:val="34"/>
+          <w:szCs w:val="34"/>
+        </w:rPr>
+        <w:t>memoizes</w:t>
+      </w:r>
+      <w:proofErr w:type="spellEnd"/>
+      <w:r>
+        <w:rPr>
+          <w:rFonts w:ascii="EB Garamond" w:eastAsia="Times New Roman" w:hAnsi="EB Garamond" w:cs="Times New Roman"/>
+          <w:sz w:val="34"/>
+          <w:szCs w:val="34"/>
+        </w:rPr>
+        <w:t xml:space="preserve"> the calculation result, and returns it to the component.</w:t>
+      </w:r>
+    </w:p>
+    <w:p>
+      <w:pPr>
+        <w:shd w:val="clear" w:color="auto" w:fill="FFFFFF"/>
+        <w:spacing w:before="100" w:beforeAutospacing="1" w:after="100" w:afterAutospacing="1" w:line="240" w:lineRule="auto"/>
+        <w:rPr>
+          <w:rFonts w:ascii="EB Garamond" w:eastAsia="Times New Roman" w:hAnsi="EB Garamond" w:cs="Times New Roman"/>
+          <w:sz w:val="34"/>
+          <w:szCs w:val="34"/>
+        </w:rPr>
+      </w:pPr>
+      <w:r>
+        <w:rPr>
+          <w:rFonts w:ascii="EB Garamond" w:eastAsia="Times New Roman" w:hAnsi="EB Garamond" w:cs="Times New Roman"/>
+          <w:sz w:val="34"/>
+          <w:szCs w:val="34"/>
+        </w:rPr>
+        <w:t>If during next renderings the dependencies don’t change, then </w:t>
+      </w:r>
+      <w:proofErr w:type="spellStart"/>
+      <w:proofErr w:type="gramStart"/>
+      <w:r>
+        <w:rPr>
+          <w:rFonts w:ascii="Courier New" w:eastAsia="Times New Roman" w:hAnsi="Courier New" w:cs="Courier New"/>
+          <w:color w:val="000000"/>
+          <w:sz w:val="20"/>
+          <w:szCs w:val="20"/>
+          <w:shd w:val="clear" w:color="auto" w:fill="F5F2F0"/>
+        </w:rPr>
+        <w:t>useMemo</w:t>
+      </w:r>
+      <w:proofErr w:type="spellEnd"/>
+      <w:r>
+        <w:rPr>
+          <w:rFonts w:ascii="Courier New" w:eastAsia="Times New Roman" w:hAnsi="Courier New" w:cs="Courier New"/>
+          <w:color w:val="000000"/>
+          <w:sz w:val="20"/>
+          <w:szCs w:val="20"/>
+          <w:shd w:val="clear" w:color="auto" w:fill="F5F2F0"/>
+        </w:rPr>
+        <w:t>(</w:t>
+      </w:r>
+      <w:proofErr w:type="gramEnd"/>
+      <w:r>
+        <w:rPr>
+          <w:rFonts w:ascii="Courier New" w:eastAsia="Times New Roman" w:hAnsi="Courier New" w:cs="Courier New"/>
+          <w:color w:val="000000"/>
+          <w:sz w:val="20"/>
+          <w:szCs w:val="20"/>
+          <w:shd w:val="clear" w:color="auto" w:fill="F5F2F0"/>
+        </w:rPr>
+        <w:t>)</w:t>
+      </w:r>
+      <w:r>
+        <w:rPr>
+          <w:rFonts w:ascii="EB Garamond" w:eastAsia="Times New Roman" w:hAnsi="EB Garamond" w:cs="Times New Roman"/>
+          <w:sz w:val="34"/>
+          <w:szCs w:val="34"/>
+        </w:rPr>
+        <w:t> </w:t>
+      </w:r>
+      <w:r>
+        <w:rPr>
+          <w:rFonts w:ascii="EB Garamond" w:eastAsia="Times New Roman" w:hAnsi="EB Garamond" w:cs="Times New Roman"/>
+          <w:i/>
+          <w:iCs/>
+          <w:sz w:val="34"/>
+          <w:szCs w:val="34"/>
+        </w:rPr>
+        <w:t>doesn’t invoke</w:t>
+      </w:r>
+      <w:r>
+        <w:rPr>
+          <w:rFonts w:ascii="EB Garamond" w:eastAsia="Times New Roman" w:hAnsi="EB Garamond" w:cs="Times New Roman"/>
+          <w:sz w:val="34"/>
+          <w:szCs w:val="34"/>
+        </w:rPr>
+        <w:t> </w:t>
+      </w:r>
+      <w:r>
+        <w:rPr>
+          <w:rFonts w:ascii="Courier New" w:eastAsia="Times New Roman" w:hAnsi="Courier New" w:cs="Courier New"/>
+          <w:color w:val="000000"/>
+          <w:sz w:val="20"/>
+          <w:szCs w:val="20"/>
+          <w:shd w:val="clear" w:color="auto" w:fill="F5F2F0"/>
+        </w:rPr>
+        <w:t>compute</w:t>
+      </w:r>
+      <w:r>
+        <w:rPr>
+          <w:rFonts w:ascii="EB Garamond" w:eastAsia="Times New Roman" w:hAnsi="EB Garamond" w:cs="Times New Roman"/>
+          <w:sz w:val="34"/>
+          <w:szCs w:val="34"/>
+        </w:rPr>
+        <w:t xml:space="preserve"> but returns the </w:t>
+      </w:r>
+      <w:proofErr w:type="spellStart"/>
+      <w:r>
+        <w:rPr>
+          <w:rFonts w:ascii="EB Garamond" w:eastAsia="Times New Roman" w:hAnsi="EB Garamond" w:cs="Times New Roman"/>
+          <w:sz w:val="34"/>
+          <w:szCs w:val="34"/>
+        </w:rPr>
+        <w:t>memoized</w:t>
+      </w:r>
+      <w:proofErr w:type="spellEnd"/>
+      <w:r>
+        <w:rPr>
+          <w:rFonts w:ascii="EB Garamond" w:eastAsia="Times New Roman" w:hAnsi="EB Garamond" w:cs="Times New Roman"/>
+          <w:sz w:val="34"/>
+          <w:szCs w:val="34"/>
+        </w:rPr>
+        <w:t xml:space="preserve"> value.</w:t>
+      </w:r>
+    </w:p>
+    <w:p>
+      <w:pPr>
+        <w:shd w:val="clear" w:color="auto" w:fill="FFFFFF"/>
+        <w:spacing w:before="100" w:beforeAutospacing="1" w:after="100" w:afterAutospacing="1" w:line="240" w:lineRule="auto"/>
+        <w:rPr>
+          <w:rFonts w:ascii="EB Garamond" w:eastAsia="Times New Roman" w:hAnsi="EB Garamond" w:cs="Times New Roman"/>
+          <w:sz w:val="34"/>
+          <w:szCs w:val="34"/>
+        </w:rPr>
+      </w:pPr>
+      <w:r>
+        <w:rPr>
+          <w:rFonts w:ascii="EB Garamond" w:eastAsia="Times New Roman" w:hAnsi="EB Garamond" w:cs="Times New Roman"/>
+          <w:sz w:val="34"/>
+          <w:szCs w:val="34"/>
+        </w:rPr>
+        <w:lastRenderedPageBreak/>
+        <w:t>But if dependencies change during re-rendering, then </w:t>
+      </w:r>
+      <w:proofErr w:type="spellStart"/>
+      <w:proofErr w:type="gramStart"/>
+      <w:r>
+        <w:rPr>
+          <w:rFonts w:ascii="Courier New" w:eastAsia="Times New Roman" w:hAnsi="Courier New" w:cs="Courier New"/>
+          <w:color w:val="000000"/>
+          <w:sz w:val="20"/>
+          <w:szCs w:val="20"/>
+          <w:shd w:val="clear" w:color="auto" w:fill="F5F2F0"/>
+        </w:rPr>
+        <w:t>useMemo</w:t>
+      </w:r>
+      <w:proofErr w:type="spellEnd"/>
+      <w:r>
+        <w:rPr>
+          <w:rFonts w:ascii="Courier New" w:eastAsia="Times New Roman" w:hAnsi="Courier New" w:cs="Courier New"/>
+          <w:color w:val="000000"/>
+          <w:sz w:val="20"/>
+          <w:szCs w:val="20"/>
+          <w:shd w:val="clear" w:color="auto" w:fill="F5F2F0"/>
+        </w:rPr>
+        <w:t>(</w:t>
+      </w:r>
+      <w:proofErr w:type="gramEnd"/>
+      <w:r>
+        <w:rPr>
+          <w:rFonts w:ascii="Courier New" w:eastAsia="Times New Roman" w:hAnsi="Courier New" w:cs="Courier New"/>
+          <w:color w:val="000000"/>
+          <w:sz w:val="20"/>
+          <w:szCs w:val="20"/>
+          <w:shd w:val="clear" w:color="auto" w:fill="F5F2F0"/>
+        </w:rPr>
+        <w:t>)</w:t>
+      </w:r>
+      <w:r>
+        <w:rPr>
+          <w:rFonts w:ascii="EB Garamond" w:eastAsia="Times New Roman" w:hAnsi="EB Garamond" w:cs="Times New Roman"/>
+          <w:sz w:val="34"/>
+          <w:szCs w:val="34"/>
+        </w:rPr>
+        <w:t> </w:t>
+      </w:r>
+      <w:r>
+        <w:rPr>
+          <w:rFonts w:ascii="EB Garamond" w:eastAsia="Times New Roman" w:hAnsi="EB Garamond" w:cs="Times New Roman"/>
+          <w:i/>
+          <w:iCs/>
+          <w:sz w:val="34"/>
+          <w:szCs w:val="34"/>
+        </w:rPr>
+        <w:t>invokes</w:t>
+      </w:r>
+      <w:r>
+        <w:rPr>
+          <w:rFonts w:ascii="EB Garamond" w:eastAsia="Times New Roman" w:hAnsi="EB Garamond" w:cs="Times New Roman"/>
+          <w:sz w:val="34"/>
+          <w:szCs w:val="34"/>
+        </w:rPr>
+        <w:t> </w:t>
+      </w:r>
+      <w:r>
+        <w:rPr>
+          <w:rFonts w:ascii="Courier New" w:eastAsia="Times New Roman" w:hAnsi="Courier New" w:cs="Courier New"/>
+          <w:color w:val="000000"/>
+          <w:sz w:val="20"/>
+          <w:szCs w:val="20"/>
+          <w:shd w:val="clear" w:color="auto" w:fill="F5F2F0"/>
+        </w:rPr>
+        <w:t>compute</w:t>
+      </w:r>
+      <w:r>
+        <w:rPr>
+          <w:rFonts w:ascii="EB Garamond" w:eastAsia="Times New Roman" w:hAnsi="EB Garamond" w:cs="Times New Roman"/>
+          <w:sz w:val="34"/>
+          <w:szCs w:val="34"/>
+        </w:rPr>
+        <w:t xml:space="preserve">, </w:t>
+      </w:r>
+      <w:proofErr w:type="spellStart"/>
+      <w:r>
+        <w:rPr>
+          <w:rFonts w:ascii="EB Garamond" w:eastAsia="Times New Roman" w:hAnsi="EB Garamond" w:cs="Times New Roman"/>
+          <w:sz w:val="34"/>
+          <w:szCs w:val="34"/>
+        </w:rPr>
+        <w:t>memoizes</w:t>
+      </w:r>
+      <w:proofErr w:type="spellEnd"/>
+      <w:r>
+        <w:rPr>
+          <w:rFonts w:ascii="EB Garamond" w:eastAsia="Times New Roman" w:hAnsi="EB Garamond" w:cs="Times New Roman"/>
+          <w:sz w:val="34"/>
+          <w:szCs w:val="34"/>
+        </w:rPr>
+        <w:t xml:space="preserve"> the new value, and returns it.</w:t>
+      </w:r>
+    </w:p>
+    <w:p>
+      <w:pPr>
+        <w:jc w:val="both"/>
+        <w:rPr>
+          <w:rFonts w:ascii="Roboto" w:hAnsi="Roboto"/>
+          <w:sz w:val="28"/>
+          <w:szCs w:val="28"/>
+        </w:rPr>
+      </w:pPr>
     </w:p>
     <w:sectPr>
       <w:pgSz w:w="12240" w:h="15840"/>
@@ -9247,6 +9857,25 @@
     <w:name w:val="Normal"/>
     <w:qFormat/>
   </w:style>
+  <w:style w:type="paragraph" w:styleId="Heading2">
+    <w:name w:val="heading 2"/>
+    <w:basedOn w:val="Normal"/>
+    <w:link w:val="Heading2Char"/>
+    <w:uiPriority w:val="9"/>
+    <w:qFormat/>
+    <w:rsid w:val="007944E9"/>
+    <w:pPr>
+      <w:spacing w:before="100" w:beforeAutospacing="1" w:after="100" w:afterAutospacing="1" w:line="240" w:lineRule="auto"/>
+      <w:outlineLvl w:val="1"/>
+    </w:pPr>
+    <w:rPr>
+      <w:rFonts w:ascii="Times New Roman" w:eastAsia="Times New Roman" w:hAnsi="Times New Roman" w:cs="Times New Roman"/>
+      <w:b/>
+      <w:bCs/>
+      <w:sz w:val="36"/>
+      <w:szCs w:val="36"/>
+    </w:rPr>
+  </w:style>
   <w:style w:type="character" w:default="1" w:styleId="DefaultParagraphFont">
     <w:name w:val="Default Paragraph Font"/>
     <w:uiPriority w:val="1"/>
@@ -9438,6 +10067,79 @@
     <w:rPr>
       <w:rFonts w:ascii="Courier New" w:hAnsi="Courier New" w:cs="Courier New" w:hint="default"/>
       <w:color w:val="808080"/>
+      <w:sz w:val="20"/>
+      <w:szCs w:val="20"/>
+    </w:rPr>
+  </w:style>
+  <w:style w:type="character" w:customStyle="1" w:styleId="Heading2Char">
+    <w:name w:val="Heading 2 Char"/>
+    <w:basedOn w:val="DefaultParagraphFont"/>
+    <w:link w:val="Heading2"/>
+    <w:uiPriority w:val="9"/>
+    <w:rsid w:val="007944E9"/>
+    <w:rPr>
+      <w:rFonts w:ascii="Times New Roman" w:eastAsia="Times New Roman" w:hAnsi="Times New Roman" w:cs="Times New Roman"/>
+      <w:b/>
+      <w:bCs/>
+      <w:sz w:val="36"/>
+      <w:szCs w:val="36"/>
+    </w:rPr>
+  </w:style>
+  <w:style w:type="character" w:styleId="Emphasis">
+    <w:name w:val="Emphasis"/>
+    <w:basedOn w:val="DefaultParagraphFont"/>
+    <w:uiPriority w:val="20"/>
+    <w:qFormat/>
+    <w:rsid w:val="007944E9"/>
+    <w:rPr>
+      <w:i/>
+      <w:iCs/>
+    </w:rPr>
+  </w:style>
+  <w:style w:type="paragraph" w:styleId="HTMLPreformatted">
+    <w:name w:val="HTML Preformatted"/>
+    <w:basedOn w:val="Normal"/>
+    <w:link w:val="HTMLPreformattedChar"/>
+    <w:uiPriority w:val="99"/>
+    <w:semiHidden/>
+    <w:unhideWhenUsed/>
+    <w:rsid w:val="007944E9"/>
+    <w:pPr>
+      <w:tabs>
+        <w:tab w:val="left" w:pos="916"/>
+        <w:tab w:val="left" w:pos="1832"/>
+        <w:tab w:val="left" w:pos="2748"/>
+        <w:tab w:val="left" w:pos="3664"/>
+        <w:tab w:val="left" w:pos="4580"/>
+        <w:tab w:val="left" w:pos="5496"/>
+        <w:tab w:val="left" w:pos="6412"/>
+        <w:tab w:val="left" w:pos="7328"/>
+        <w:tab w:val="left" w:pos="8244"/>
+        <w:tab w:val="left" w:pos="9160"/>
+        <w:tab w:val="left" w:pos="10076"/>
+        <w:tab w:val="left" w:pos="10992"/>
+        <w:tab w:val="left" w:pos="11908"/>
+        <w:tab w:val="left" w:pos="12824"/>
+        <w:tab w:val="left" w:pos="13740"/>
+        <w:tab w:val="left" w:pos="14656"/>
+      </w:tabs>
+      <w:spacing w:after="0" w:line="240" w:lineRule="auto"/>
+    </w:pPr>
+    <w:rPr>
+      <w:rFonts w:ascii="Courier New" w:eastAsia="Times New Roman" w:hAnsi="Courier New" w:cs="Courier New"/>
+      <w:sz w:val="20"/>
+      <w:szCs w:val="20"/>
+    </w:rPr>
+  </w:style>
+  <w:style w:type="character" w:customStyle="1" w:styleId="HTMLPreformattedChar">
+    <w:name w:val="HTML Preformatted Char"/>
+    <w:basedOn w:val="DefaultParagraphFont"/>
+    <w:link w:val="HTMLPreformatted"/>
+    <w:uiPriority w:val="99"/>
+    <w:semiHidden/>
+    <w:rsid w:val="007944E9"/>
+    <w:rPr>
+      <w:rFonts w:ascii="Courier New" w:eastAsia="Times New Roman" w:hAnsi="Courier New" w:cs="Courier New"/>
       <w:sz w:val="20"/>
       <w:szCs w:val="20"/>
     </w:rPr>

</xml_diff>

<commit_message>
Setting project to use Redux toolkit
</commit_message>
<xml_diff>
--- a/notes.docx
+++ b/notes.docx
@@ -9363,6 +9363,8 @@
         <w:spacing w:before="100" w:beforeAutospacing="1" w:after="100" w:afterAutospacing="1" w:line="240" w:lineRule="auto"/>
         <w:rPr>
           <w:rFonts w:ascii="Roboto" w:eastAsia="Times New Roman" w:hAnsi="Roboto" w:cs="Times New Roman"/>
+          <w:b/>
+          <w:bCs/>
           <w:sz w:val="28"/>
           <w:szCs w:val="28"/>
           <w:lang w:val="es-ES"/>
@@ -9416,6 +9418,89 @@
         <w:t>toolkit</w:t>
       </w:r>
       <w:proofErr w:type="spellEnd"/>
+    </w:p>
+    <w:p>
+      <w:pPr>
+        <w:shd w:val="clear" w:color="auto" w:fill="FFFFFF"/>
+        <w:spacing w:before="100" w:beforeAutospacing="1" w:after="100" w:afterAutospacing="1" w:line="240" w:lineRule="auto"/>
+        <w:rPr>
+          <w:rFonts w:ascii="Roboto" w:eastAsia="Times New Roman" w:hAnsi="Roboto" w:cs="Times New Roman"/>
+          <w:sz w:val="28"/>
+          <w:szCs w:val="28"/>
+        </w:rPr>
+      </w:pPr>
+      <w:proofErr w:type="spellStart"/>
+      <w:r>
+        <w:rPr>
+          <w:rFonts w:ascii="Roboto" w:eastAsia="Times New Roman" w:hAnsi="Roboto" w:cs="Times New Roman"/>
+          <w:sz w:val="28"/>
+          <w:szCs w:val="28"/>
+        </w:rPr>
+        <w:t>npm</w:t>
+      </w:r>
+      <w:proofErr w:type="spellEnd"/>
+      <w:r>
+        <w:rPr>
+          <w:rFonts w:ascii="Roboto" w:eastAsia="Times New Roman" w:hAnsi="Roboto" w:cs="Times New Roman"/>
+          <w:sz w:val="28"/>
+          <w:szCs w:val="28"/>
+        </w:rPr>
+        <w:t xml:space="preserve"> </w:t>
+      </w:r>
+      <w:proofErr w:type="spellStart"/>
+      <w:r>
+        <w:rPr>
+          <w:rFonts w:ascii="Roboto" w:eastAsia="Times New Roman" w:hAnsi="Roboto" w:cs="Times New Roman"/>
+          <w:sz w:val="28"/>
+          <w:szCs w:val="28"/>
+        </w:rPr>
+        <w:t>i</w:t>
+      </w:r>
+      <w:proofErr w:type="spellEnd"/>
+      <w:r>
+        <w:rPr>
+          <w:rFonts w:ascii="Roboto" w:eastAsia="Times New Roman" w:hAnsi="Roboto" w:cs="Times New Roman"/>
+          <w:sz w:val="28"/>
+          <w:szCs w:val="28"/>
+        </w:rPr>
+        <w:t xml:space="preserve"> react-redux - </w:t>
+      </w:r>
+      <w:proofErr w:type="spellStart"/>
+      <w:r>
+        <w:rPr>
+          <w:rFonts w:ascii="Roboto" w:eastAsia="Times New Roman" w:hAnsi="Roboto" w:cs="Times New Roman"/>
+          <w:sz w:val="28"/>
+          <w:szCs w:val="28"/>
+        </w:rPr>
+        <w:t>npm</w:t>
+      </w:r>
+      <w:proofErr w:type="spellEnd"/>
+      <w:r>
+        <w:rPr>
+          <w:rFonts w:ascii="Roboto" w:eastAsia="Times New Roman" w:hAnsi="Roboto" w:cs="Times New Roman"/>
+          <w:sz w:val="28"/>
+          <w:szCs w:val="28"/>
+        </w:rPr>
+        <w:t xml:space="preserve"> </w:t>
+      </w:r>
+      <w:proofErr w:type="spellStart"/>
+      <w:r>
+        <w:rPr>
+          <w:rFonts w:ascii="Roboto" w:eastAsia="Times New Roman" w:hAnsi="Roboto" w:cs="Times New Roman"/>
+          <w:sz w:val="28"/>
+          <w:szCs w:val="28"/>
+        </w:rPr>
+        <w:t>i</w:t>
+      </w:r>
+      <w:proofErr w:type="spellEnd"/>
+      <w:r>
+        <w:rPr>
+          <w:rFonts w:ascii="Roboto" w:eastAsia="Times New Roman" w:hAnsi="Roboto" w:cs="Times New Roman"/>
+          <w:sz w:val="28"/>
+          <w:szCs w:val="28"/>
+        </w:rPr>
+        <w:t xml:space="preserve"> @reduxjs/toolkit</w:t>
+      </w:r>
     </w:p>
     <w:p>
       <w:pPr>
@@ -10102,6 +10187,154 @@
           <w:lang w:val="es-ES"/>
         </w:rPr>
       </w:pPr>
+    </w:p>
+    <w:p>
+      <w:pPr>
+        <w:jc w:val="both"/>
+        <w:rPr>
+          <w:rFonts w:ascii="Roboto" w:hAnsi="Roboto"/>
+          <w:sz w:val="28"/>
+          <w:szCs w:val="28"/>
+          <w:lang w:val="es-ES"/>
+        </w:rPr>
+      </w:pPr>
+    </w:p>
+    <w:p>
+      <w:pPr>
+        <w:jc w:val="both"/>
+        <w:rPr>
+          <w:rFonts w:ascii="Roboto" w:hAnsi="Roboto"/>
+          <w:sz w:val="28"/>
+          <w:szCs w:val="28"/>
+          <w:lang w:val="es-ES"/>
+        </w:rPr>
+      </w:pPr>
+    </w:p>
+    <w:p>
+      <w:pPr>
+        <w:jc w:val="both"/>
+        <w:rPr>
+          <w:rFonts w:ascii="Roboto" w:hAnsi="Roboto"/>
+          <w:sz w:val="28"/>
+          <w:szCs w:val="28"/>
+          <w:lang w:val="es-ES"/>
+        </w:rPr>
+      </w:pPr>
+    </w:p>
+    <w:p>
+      <w:pPr>
+        <w:jc w:val="both"/>
+        <w:rPr>
+          <w:rFonts w:ascii="Roboto" w:hAnsi="Roboto"/>
+          <w:sz w:val="28"/>
+          <w:szCs w:val="28"/>
+          <w:lang w:val="es-ES"/>
+        </w:rPr>
+      </w:pPr>
+    </w:p>
+    <w:p>
+      <w:pPr>
+        <w:jc w:val="both"/>
+        <w:rPr>
+          <w:rFonts w:ascii="Roboto" w:hAnsi="Roboto"/>
+          <w:b/>
+          <w:bCs/>
+          <w:sz w:val="28"/>
+          <w:szCs w:val="28"/>
+          <w:lang w:val="es-ES"/>
+        </w:rPr>
+      </w:pPr>
+      <w:proofErr w:type="spellStart"/>
+      <w:r>
+        <w:rPr>
+          <w:rFonts w:ascii="Roboto" w:hAnsi="Roboto"/>
+          <w:b/>
+          <w:bCs/>
+          <w:sz w:val="28"/>
+          <w:szCs w:val="28"/>
+          <w:lang w:val="es-ES"/>
+        </w:rPr>
+        <w:lastRenderedPageBreak/>
+        <w:t>Advanced</w:t>
+      </w:r>
+      <w:proofErr w:type="spellEnd"/>
+      <w:r>
+        <w:rPr>
+          <w:rFonts w:ascii="Roboto" w:hAnsi="Roboto"/>
+          <w:b/>
+          <w:bCs/>
+          <w:sz w:val="28"/>
+          <w:szCs w:val="28"/>
+          <w:lang w:val="es-ES"/>
+        </w:rPr>
+        <w:t xml:space="preserve"> </w:t>
+      </w:r>
+      <w:proofErr w:type="spellStart"/>
+      <w:r>
+        <w:rPr>
+          <w:rFonts w:ascii="Roboto" w:hAnsi="Roboto"/>
+          <w:b/>
+          <w:bCs/>
+          <w:sz w:val="28"/>
+          <w:szCs w:val="28"/>
+          <w:lang w:val="es-ES"/>
+        </w:rPr>
+        <w:t>Redux</w:t>
+      </w:r>
+      <w:proofErr w:type="spellEnd"/>
+    </w:p>
+    <w:p>
+      <w:pPr>
+        <w:jc w:val="both"/>
+        <w:rPr>
+          <w:rFonts w:ascii="Roboto" w:hAnsi="Roboto"/>
+          <w:b/>
+          <w:bCs/>
+          <w:sz w:val="28"/>
+          <w:szCs w:val="28"/>
+          <w:lang w:val="es-ES"/>
+        </w:rPr>
+      </w:pPr>
+      <w:r>
+        <w:rPr>
+          <w:noProof/>
+        </w:rPr>
+        <w:drawing>
+          <wp:inline distT="0" distB="0" distL="0" distR="0" wp14:anchorId="78F3D95F" wp14:editId="7CCA7AEE">
+            <wp:extent cx="5943600" cy="3590925"/>
+            <wp:effectExtent l="0" t="0" r="0" b="9525"/>
+            <wp:docPr id="28" name="Picture 28" descr="Graphical user interface, website&#10;&#10;Description automatically generated"/>
+            <wp:cNvGraphicFramePr>
+              <a:graphicFrameLocks xmlns:a="http://schemas.openxmlformats.org/drawingml/2006/main" noChangeAspect="1"/>
+            </wp:cNvGraphicFramePr>
+            <a:graphic xmlns:a="http://schemas.openxmlformats.org/drawingml/2006/main">
+              <a:graphicData uri="http://schemas.openxmlformats.org/drawingml/2006/picture">
+                <pic:pic xmlns:pic="http://schemas.openxmlformats.org/drawingml/2006/picture">
+                  <pic:nvPicPr>
+                    <pic:cNvPr id="28" name="Picture 28" descr="Graphical user interface, website&#10;&#10;Description automatically generated"/>
+                    <pic:cNvPicPr/>
+                  </pic:nvPicPr>
+                  <pic:blipFill>
+                    <a:blip r:embed="rId39"/>
+                    <a:stretch>
+                      <a:fillRect/>
+                    </a:stretch>
+                  </pic:blipFill>
+                  <pic:spPr>
+                    <a:xfrm>
+                      <a:off x="0" y="0"/>
+                      <a:ext cx="5943600" cy="3590925"/>
+                    </a:xfrm>
+                    <a:prstGeom prst="rect">
+                      <a:avLst/>
+                    </a:prstGeom>
+                  </pic:spPr>
+                </pic:pic>
+              </a:graphicData>
+            </a:graphic>
+          </wp:inline>
+        </w:drawing>
+      </w:r>
     </w:p>
     <w:sectPr>
       <w:pgSz w:w="12240" w:h="15840"/>

</xml_diff>

<commit_message>
Using an action creator thunk
</commit_message>
<xml_diff>
--- a/notes.docx
+++ b/notes.docx
@@ -10335,6 +10335,159 @@
           </wp:inline>
         </w:drawing>
       </w:r>
+    </w:p>
+    <w:p>
+      <w:pPr>
+        <w:jc w:val="both"/>
+        <w:rPr>
+          <w:rFonts w:ascii="Roboto" w:hAnsi="Roboto"/>
+          <w:sz w:val="28"/>
+          <w:szCs w:val="28"/>
+          <w:lang w:val="es-ES"/>
+        </w:rPr>
+      </w:pPr>
+      <w:r>
+        <w:rPr>
+          <w:rFonts w:ascii="Roboto" w:hAnsi="Roboto"/>
+          <w:sz w:val="28"/>
+          <w:szCs w:val="28"/>
+          <w:lang w:val="es-ES"/>
+        </w:rPr>
+        <w:t xml:space="preserve">La implementación dentro de los </w:t>
+      </w:r>
+      <w:proofErr w:type="spellStart"/>
+      <w:r>
+        <w:rPr>
+          <w:rFonts w:ascii="Roboto" w:hAnsi="Roboto"/>
+          <w:sz w:val="28"/>
+          <w:szCs w:val="28"/>
+          <w:lang w:val="es-ES"/>
+        </w:rPr>
+        <w:t>action</w:t>
+      </w:r>
+      <w:proofErr w:type="spellEnd"/>
+      <w:r>
+        <w:rPr>
+          <w:rFonts w:ascii="Roboto" w:hAnsi="Roboto"/>
+          <w:sz w:val="28"/>
+          <w:szCs w:val="28"/>
+          <w:lang w:val="es-ES"/>
+        </w:rPr>
+        <w:t xml:space="preserve"> </w:t>
+      </w:r>
+      <w:proofErr w:type="spellStart"/>
+      <w:r>
+        <w:rPr>
+          <w:rFonts w:ascii="Roboto" w:hAnsi="Roboto"/>
+          <w:sz w:val="28"/>
+          <w:szCs w:val="28"/>
+          <w:lang w:val="es-ES"/>
+        </w:rPr>
+        <w:t>creators</w:t>
+      </w:r>
+      <w:proofErr w:type="spellEnd"/>
+      <w:r>
+        <w:rPr>
+          <w:rFonts w:ascii="Roboto" w:hAnsi="Roboto"/>
+          <w:sz w:val="28"/>
+          <w:szCs w:val="28"/>
+          <w:lang w:val="es-ES"/>
+        </w:rPr>
+        <w:t xml:space="preserve"> se hace usando el principio de “</w:t>
+      </w:r>
+      <w:proofErr w:type="spellStart"/>
+      <w:r>
+        <w:rPr>
+          <w:rFonts w:ascii="Roboto" w:hAnsi="Roboto"/>
+          <w:sz w:val="28"/>
+          <w:szCs w:val="28"/>
+          <w:lang w:val="es-ES"/>
+        </w:rPr>
+        <w:t>thunks</w:t>
+      </w:r>
+      <w:proofErr w:type="spellEnd"/>
+      <w:r>
+        <w:rPr>
+          <w:rFonts w:ascii="Roboto" w:hAnsi="Roboto"/>
+          <w:sz w:val="28"/>
+          <w:szCs w:val="28"/>
+          <w:lang w:val="es-ES"/>
+        </w:rPr>
+        <w:t>”</w:t>
+      </w:r>
+    </w:p>
+    <w:p>
+      <w:pPr>
+        <w:jc w:val="center"/>
+        <w:rPr>
+          <w:rFonts w:ascii="Roboto" w:hAnsi="Roboto"/>
+          <w:sz w:val="28"/>
+          <w:szCs w:val="28"/>
+          <w:lang w:val="es-ES"/>
+        </w:rPr>
+      </w:pPr>
+      <w:r>
+        <w:rPr>
+          <w:noProof/>
+        </w:rPr>
+        <w:drawing>
+          <wp:inline distT="0" distB="0" distL="0" distR="0" wp14:anchorId="5D37FBB9" wp14:editId="24F71955">
+            <wp:extent cx="4014216" cy="3081528"/>
+            <wp:effectExtent l="0" t="0" r="5715" b="5080"/>
+            <wp:docPr id="29" name="Picture 29" descr="Graphical user interface, text, application&#10;&#10;Description automatically generated"/>
+            <wp:cNvGraphicFramePr>
+              <a:graphicFrameLocks xmlns:a="http://schemas.openxmlformats.org/drawingml/2006/main" noChangeAspect="1"/>
+            </wp:cNvGraphicFramePr>
+            <a:graphic xmlns:a="http://schemas.openxmlformats.org/drawingml/2006/main">
+              <a:graphicData uri="http://schemas.openxmlformats.org/drawingml/2006/picture">
+                <pic:pic xmlns:pic="http://schemas.openxmlformats.org/drawingml/2006/picture">
+                  <pic:nvPicPr>
+                    <pic:cNvPr id="29" name="Picture 29" descr="Graphical user interface, text, application&#10;&#10;Description automatically generated"/>
+                    <pic:cNvPicPr/>
+                  </pic:nvPicPr>
+                  <pic:blipFill>
+                    <a:blip r:embed="rId40"/>
+                    <a:stretch>
+                      <a:fillRect/>
+                    </a:stretch>
+                  </pic:blipFill>
+                  <pic:spPr>
+                    <a:xfrm>
+                      <a:off x="0" y="0"/>
+                      <a:ext cx="4014216" cy="3081528"/>
+                    </a:xfrm>
+                    <a:prstGeom prst="rect">
+                      <a:avLst/>
+                    </a:prstGeom>
+                  </pic:spPr>
+                </pic:pic>
+              </a:graphicData>
+            </a:graphic>
+          </wp:inline>
+        </w:drawing>
+      </w:r>
+    </w:p>
+    <w:p>
+      <w:pPr>
+        <w:jc w:val="center"/>
+        <w:rPr>
+          <w:rFonts w:ascii="Roboto" w:hAnsi="Roboto"/>
+          <w:sz w:val="28"/>
+          <w:szCs w:val="28"/>
+          <w:lang w:val="es-ES"/>
+        </w:rPr>
+      </w:pPr>
+    </w:p>
+    <w:p>
+      <w:pPr>
+        <w:jc w:val="center"/>
+        <w:rPr>
+          <w:rFonts w:ascii="Roboto" w:hAnsi="Roboto"/>
+          <w:sz w:val="28"/>
+          <w:szCs w:val="28"/>
+          <w:lang w:val="es-ES"/>
+        </w:rPr>
+      </w:pPr>
     </w:p>
     <w:sectPr>
       <w:pgSz w:w="12240" w:h="15840"/>

</xml_diff>

<commit_message>
Dynamic routes with params
</commit_message>
<xml_diff>
--- a/notes.docx
+++ b/notes.docx
@@ -12950,6 +12950,331 @@
           <w:szCs w:val="20"/>
         </w:rPr>
         <w:t>&gt;</w:t>
+      </w:r>
+    </w:p>
+    <w:p>
+      <w:pPr>
+        <w:jc w:val="both"/>
+        <w:rPr>
+          <w:rFonts w:ascii="Roboto" w:hAnsi="Roboto"/>
+          <w:sz w:val="26"/>
+          <w:szCs w:val="26"/>
+          <w:lang w:val="es-ES"/>
+        </w:rPr>
+      </w:pPr>
+    </w:p>
+    <w:p>
+      <w:pPr>
+        <w:jc w:val="both"/>
+        <w:rPr>
+          <w:rFonts w:ascii="Roboto" w:hAnsi="Roboto"/>
+          <w:b/>
+          <w:bCs/>
+          <w:sz w:val="28"/>
+          <w:szCs w:val="28"/>
+        </w:rPr>
+      </w:pPr>
+      <w:r>
+        <w:rPr>
+          <w:rFonts w:ascii="Roboto" w:hAnsi="Roboto"/>
+          <w:b/>
+          <w:bCs/>
+          <w:sz w:val="28"/>
+          <w:szCs w:val="28"/>
+        </w:rPr>
+        <w:t>Routes with Params, getting p</w:t>
+      </w:r>
+      <w:r>
+        <w:rPr>
+          <w:rFonts w:ascii="Roboto" w:hAnsi="Roboto"/>
+          <w:b/>
+          <w:bCs/>
+          <w:sz w:val="28"/>
+          <w:szCs w:val="28"/>
+        </w:rPr>
+        <w:t>arams</w:t>
+      </w:r>
+    </w:p>
+    <w:p>
+      <w:pPr>
+        <w:jc w:val="both"/>
+        <w:rPr>
+          <w:rFonts w:ascii="Roboto" w:hAnsi="Roboto"/>
+          <w:sz w:val="26"/>
+          <w:szCs w:val="26"/>
+          <w:lang w:val="es-ES"/>
+        </w:rPr>
+      </w:pPr>
+      <w:r>
+        <w:rPr>
+          <w:rFonts w:ascii="Roboto" w:hAnsi="Roboto"/>
+          <w:sz w:val="26"/>
+          <w:szCs w:val="26"/>
+          <w:lang w:val="es-ES"/>
+        </w:rPr>
+        <w:t xml:space="preserve">Usar el componente Switch con el parámetro </w:t>
+      </w:r>
+      <w:proofErr w:type="spellStart"/>
+      <w:r>
+        <w:rPr>
+          <w:rFonts w:ascii="Roboto" w:hAnsi="Roboto"/>
+          <w:sz w:val="26"/>
+          <w:szCs w:val="26"/>
+          <w:lang w:val="es-ES"/>
+        </w:rPr>
+        <w:t>exact</w:t>
+      </w:r>
+      <w:proofErr w:type="spellEnd"/>
+      <w:r>
+        <w:rPr>
+          <w:rFonts w:ascii="Roboto" w:hAnsi="Roboto"/>
+          <w:sz w:val="26"/>
+          <w:szCs w:val="26"/>
+          <w:lang w:val="es-ES"/>
+        </w:rPr>
+        <w:t xml:space="preserve"> para evitar que el </w:t>
+      </w:r>
+      <w:proofErr w:type="spellStart"/>
+      <w:r>
+        <w:rPr>
+          <w:rFonts w:ascii="Roboto" w:hAnsi="Roboto"/>
+          <w:sz w:val="26"/>
+          <w:szCs w:val="26"/>
+          <w:lang w:val="es-ES"/>
+        </w:rPr>
+        <w:t>router</w:t>
+      </w:r>
+      <w:proofErr w:type="spellEnd"/>
+      <w:r>
+        <w:rPr>
+          <w:rFonts w:ascii="Roboto" w:hAnsi="Roboto"/>
+          <w:sz w:val="26"/>
+          <w:szCs w:val="26"/>
+          <w:lang w:val="es-ES"/>
+        </w:rPr>
+        <w:t xml:space="preserve"> se vaya a la primera ruta que consiga definida.</w:t>
+      </w:r>
+    </w:p>
+    <w:p>
+      <w:pPr>
+        <w:jc w:val="both"/>
+        <w:rPr>
+          <w:rFonts w:ascii="Roboto" w:hAnsi="Roboto"/>
+          <w:sz w:val="26"/>
+          <w:szCs w:val="26"/>
+          <w:lang w:val="es-ES"/>
+        </w:rPr>
+      </w:pPr>
+      <w:r>
+        <w:rPr>
+          <w:noProof/>
+        </w:rPr>
+        <w:drawing>
+          <wp:inline distT="0" distB="0" distL="0" distR="0" wp14:anchorId="2F6399AB" wp14:editId="2606E7CA">
+            <wp:extent cx="1682496" cy="2029968"/>
+            <wp:effectExtent l="0" t="0" r="0" b="8890"/>
+            <wp:docPr id="35" name="Picture 35" descr="Text&#10;&#10;Description automatically generated"/>
+            <wp:cNvGraphicFramePr>
+              <a:graphicFrameLocks xmlns:a="http://schemas.openxmlformats.org/drawingml/2006/main" noChangeAspect="1"/>
+            </wp:cNvGraphicFramePr>
+            <a:graphic xmlns:a="http://schemas.openxmlformats.org/drawingml/2006/main">
+              <a:graphicData uri="http://schemas.openxmlformats.org/drawingml/2006/picture">
+                <pic:pic xmlns:pic="http://schemas.openxmlformats.org/drawingml/2006/picture">
+                  <pic:nvPicPr>
+                    <pic:cNvPr id="35" name="Picture 35" descr="Text&#10;&#10;Description automatically generated"/>
+                    <pic:cNvPicPr/>
+                  </pic:nvPicPr>
+                  <pic:blipFill>
+                    <a:blip r:embed="rId45"/>
+                    <a:stretch>
+                      <a:fillRect/>
+                    </a:stretch>
+                  </pic:blipFill>
+                  <pic:spPr>
+                    <a:xfrm>
+                      <a:off x="0" y="0"/>
+                      <a:ext cx="1682496" cy="2029968"/>
+                    </a:xfrm>
+                    <a:prstGeom prst="rect">
+                      <a:avLst/>
+                    </a:prstGeom>
+                  </pic:spPr>
+                </pic:pic>
+              </a:graphicData>
+            </a:graphic>
+          </wp:inline>
+        </w:drawing>
+      </w:r>
+    </w:p>
+    <w:p>
+      <w:pPr>
+        <w:jc w:val="both"/>
+        <w:rPr>
+          <w:rFonts w:ascii="Roboto" w:hAnsi="Roboto"/>
+          <w:sz w:val="26"/>
+          <w:szCs w:val="26"/>
+          <w:lang w:val="es-ES"/>
+        </w:rPr>
+      </w:pPr>
+      <w:proofErr w:type="spellStart"/>
+      <w:r>
+        <w:rPr>
+          <w:rFonts w:ascii="Roboto" w:hAnsi="Roboto"/>
+          <w:sz w:val="26"/>
+          <w:szCs w:val="26"/>
+          <w:lang w:val="es-ES"/>
+        </w:rPr>
+        <w:t>useParams</w:t>
+      </w:r>
+      <w:proofErr w:type="spellEnd"/>
+      <w:r>
+        <w:rPr>
+          <w:rFonts w:ascii="Roboto" w:hAnsi="Roboto"/>
+          <w:sz w:val="26"/>
+          <w:szCs w:val="26"/>
+          <w:lang w:val="es-ES"/>
+        </w:rPr>
+        <w:t xml:space="preserve"> nos permite acceder a los </w:t>
+      </w:r>
+      <w:proofErr w:type="spellStart"/>
+      <w:r>
+        <w:rPr>
+          <w:rFonts w:ascii="Roboto" w:hAnsi="Roboto"/>
+          <w:sz w:val="26"/>
+          <w:szCs w:val="26"/>
+          <w:lang w:val="es-ES"/>
+        </w:rPr>
+        <w:t>parametros</w:t>
+      </w:r>
+      <w:proofErr w:type="spellEnd"/>
+      <w:r>
+        <w:rPr>
+          <w:rFonts w:ascii="Roboto" w:hAnsi="Roboto"/>
+          <w:sz w:val="26"/>
+          <w:szCs w:val="26"/>
+          <w:lang w:val="es-ES"/>
+        </w:rPr>
+        <w:t xml:space="preserve"> recibidos, deben llamarse igual a como fueron definidos en app.js</w:t>
+      </w:r>
+    </w:p>
+    <w:p>
+      <w:pPr>
+        <w:jc w:val="both"/>
+        <w:rPr>
+          <w:rFonts w:ascii="Roboto" w:hAnsi="Roboto"/>
+          <w:sz w:val="26"/>
+          <w:szCs w:val="26"/>
+          <w:lang w:val="es-ES"/>
+        </w:rPr>
+      </w:pPr>
+      <w:r>
+        <w:rPr>
+          <w:noProof/>
+        </w:rPr>
+        <w:drawing>
+          <wp:inline distT="0" distB="0" distL="0" distR="0" wp14:anchorId="48038C34" wp14:editId="5549BE0D">
+            <wp:extent cx="1508760" cy="1097280"/>
+            <wp:effectExtent l="0" t="0" r="0" b="7620"/>
+            <wp:docPr id="36" name="Picture 36" descr="Text&#10;&#10;Description automatically generated"/>
+            <wp:cNvGraphicFramePr>
+              <a:graphicFrameLocks xmlns:a="http://schemas.openxmlformats.org/drawingml/2006/main" noChangeAspect="1"/>
+            </wp:cNvGraphicFramePr>
+            <a:graphic xmlns:a="http://schemas.openxmlformats.org/drawingml/2006/main">
+              <a:graphicData uri="http://schemas.openxmlformats.org/drawingml/2006/picture">
+                <pic:pic xmlns:pic="http://schemas.openxmlformats.org/drawingml/2006/picture">
+                  <pic:nvPicPr>
+                    <pic:cNvPr id="36" name="Picture 36" descr="Text&#10;&#10;Description automatically generated"/>
+                    <pic:cNvPicPr/>
+                  </pic:nvPicPr>
+                  <pic:blipFill>
+                    <a:blip r:embed="rId46"/>
+                    <a:stretch>
+                      <a:fillRect/>
+                    </a:stretch>
+                  </pic:blipFill>
+                  <pic:spPr>
+                    <a:xfrm>
+                      <a:off x="0" y="0"/>
+                      <a:ext cx="1508760" cy="1097280"/>
+                    </a:xfrm>
+                    <a:prstGeom prst="rect">
+                      <a:avLst/>
+                    </a:prstGeom>
+                  </pic:spPr>
+                </pic:pic>
+              </a:graphicData>
+            </a:graphic>
+          </wp:inline>
+        </w:drawing>
+      </w:r>
+      <w:r>
+        <w:rPr>
+          <w:noProof/>
+        </w:rPr>
+        <w:drawing>
+          <wp:anchor distT="0" distB="0" distL="114300" distR="114300" simplePos="0" relativeHeight="251659264" behindDoc="0" locked="0" layoutInCell="1" allowOverlap="1" wp14:anchorId="1CD82685" wp14:editId="4D3842F4">
+            <wp:simplePos x="914400" y="5637362"/>
+            <wp:positionH relativeFrom="column">
+              <wp:align>left</wp:align>
+            </wp:positionH>
+            <wp:positionV relativeFrom="paragraph">
+              <wp:align>top</wp:align>
+            </wp:positionV>
+            <wp:extent cx="1746504" cy="1810512"/>
+            <wp:effectExtent l="0" t="0" r="6350" b="0"/>
+            <wp:wrapSquare wrapText="bothSides"/>
+            <wp:docPr id="37" name="Picture 37" descr="Text&#10;&#10;Description automatically generated"/>
+            <wp:cNvGraphicFramePr>
+              <a:graphicFrameLocks xmlns:a="http://schemas.openxmlformats.org/drawingml/2006/main" noChangeAspect="1"/>
+            </wp:cNvGraphicFramePr>
+            <a:graphic xmlns:a="http://schemas.openxmlformats.org/drawingml/2006/main">
+              <a:graphicData uri="http://schemas.openxmlformats.org/drawingml/2006/picture">
+                <pic:pic xmlns:pic="http://schemas.openxmlformats.org/drawingml/2006/picture">
+                  <pic:nvPicPr>
+                    <pic:cNvPr id="37" name="Picture 37" descr="Text&#10;&#10;Description automatically generated"/>
+                    <pic:cNvPicPr/>
+                  </pic:nvPicPr>
+                  <pic:blipFill>
+                    <a:blip r:embed="rId47" cstate="print">
+                      <a:extLst>
+                        <a:ext uri="{28A0092B-C50C-407E-A947-70E740481C1C}">
+                          <a14:useLocalDpi xmlns:a14="http://schemas.microsoft.com/office/drawing/2010/main" val="0"/>
+                        </a:ext>
+                      </a:extLst>
+                    </a:blip>
+                    <a:stretch>
+                      <a:fillRect/>
+                    </a:stretch>
+                  </pic:blipFill>
+                  <pic:spPr>
+                    <a:xfrm>
+                      <a:off x="0" y="0"/>
+                      <a:ext cx="1746504" cy="1810512"/>
+                    </a:xfrm>
+                    <a:prstGeom prst="rect">
+                      <a:avLst/>
+                    </a:prstGeom>
+                  </pic:spPr>
+                </pic:pic>
+              </a:graphicData>
+            </a:graphic>
+            <wp14:sizeRelH relativeFrom="margin">
+              <wp14:pctWidth>0</wp14:pctWidth>
+            </wp14:sizeRelH>
+            <wp14:sizeRelV relativeFrom="margin">
+              <wp14:pctHeight>0</wp14:pctHeight>
+            </wp14:sizeRelV>
+          </wp:anchor>
+        </w:drawing>
+      </w:r>
+      <w:r>
+        <w:rPr>
+          <w:rFonts w:ascii="Roboto" w:hAnsi="Roboto"/>
+          <w:sz w:val="26"/>
+          <w:szCs w:val="26"/>
+          <w:lang w:val="es-ES"/>
+        </w:rPr>
+        <w:br w:type="textWrapping" w:clear="all"/>
       </w:r>
     </w:p>
     <w:p>

</xml_diff>

<commit_message>
Preventing possibly unwanted route transitions with the Promp component
</commit_message>
<xml_diff>
--- a/notes.docx
+++ b/notes.docx
@@ -10486,23 +10486,19 @@
           <w:bCs/>
           <w:sz w:val="28"/>
           <w:szCs w:val="28"/>
-          <w:lang w:val="es-ES"/>
-        </w:rPr>
-      </w:pPr>
-      <w:proofErr w:type="spellStart"/>
-      <w:r>
-        <w:rPr>
-          <w:rFonts w:ascii="Roboto" w:hAnsi="Roboto"/>
-          <w:b/>
-          <w:bCs/>
-          <w:sz w:val="28"/>
-          <w:szCs w:val="28"/>
-          <w:lang w:val="es-ES"/>
+        </w:rPr>
+      </w:pPr>
+      <w:r>
+        <w:rPr>
+          <w:rFonts w:ascii="Roboto" w:hAnsi="Roboto"/>
+          <w:b/>
+          <w:bCs/>
+          <w:sz w:val="28"/>
+          <w:szCs w:val="28"/>
         </w:rPr>
         <w:lastRenderedPageBreak/>
         <w:t>Routing</w:t>
       </w:r>
-      <w:proofErr w:type="spellEnd"/>
     </w:p>
     <w:p>
       <w:pPr>
@@ -10510,7 +10506,6 @@
           <w:rFonts w:ascii="Roboto" w:hAnsi="Roboto"/>
           <w:sz w:val="26"/>
           <w:szCs w:val="26"/>
-          <w:lang w:val="es-ES"/>
         </w:rPr>
       </w:pPr>
       <w:proofErr w:type="spellStart"/>
@@ -10519,7 +10514,6 @@
           <w:rFonts w:ascii="Roboto" w:hAnsi="Roboto"/>
           <w:sz w:val="26"/>
           <w:szCs w:val="26"/>
-          <w:lang w:val="es-ES"/>
         </w:rPr>
         <w:t>npm</w:t>
       </w:r>
@@ -10529,9 +10523,8 @@
           <w:rFonts w:ascii="Roboto" w:hAnsi="Roboto"/>
           <w:sz w:val="26"/>
           <w:szCs w:val="26"/>
-          <w:lang w:val="es-ES"/>
-        </w:rPr>
-        <w:t xml:space="preserve"> i </w:t>
+        </w:rPr>
+        <w:t xml:space="preserve"> </w:t>
       </w:r>
       <w:proofErr w:type="spellStart"/>
       <w:r>
@@ -10539,9 +10532,8 @@
           <w:rFonts w:ascii="Roboto" w:hAnsi="Roboto"/>
           <w:sz w:val="26"/>
           <w:szCs w:val="26"/>
-          <w:lang w:val="es-ES"/>
-        </w:rPr>
-        <w:t>react</w:t>
+        </w:rPr>
+        <w:t>i</w:t>
       </w:r>
       <w:proofErr w:type="spellEnd"/>
       <w:r>
@@ -10549,9 +10541,8 @@
           <w:rFonts w:ascii="Roboto" w:hAnsi="Roboto"/>
           <w:sz w:val="26"/>
           <w:szCs w:val="26"/>
-          <w:lang w:val="es-ES"/>
-        </w:rPr>
-        <w:t>-</w:t>
+        </w:rPr>
+        <w:t xml:space="preserve"> react-router-</w:t>
       </w:r>
       <w:proofErr w:type="spellStart"/>
       <w:r>
@@ -10559,20 +10550,10 @@
           <w:rFonts w:ascii="Roboto" w:hAnsi="Roboto"/>
           <w:sz w:val="26"/>
           <w:szCs w:val="26"/>
-          <w:lang w:val="es-ES"/>
-        </w:rPr>
-        <w:t>router</w:t>
-      </w:r>
-      <w:proofErr w:type="spellEnd"/>
-      <w:r>
-        <w:rPr>
-          <w:rFonts w:ascii="Roboto" w:hAnsi="Roboto"/>
-          <w:sz w:val="26"/>
-          <w:szCs w:val="26"/>
-          <w:lang w:val="es-ES"/>
-        </w:rPr>
-        <w:t>-dom</w:t>
-      </w:r>
+        </w:rPr>
+        <w:t>dom</w:t>
+      </w:r>
+      <w:proofErr w:type="spellEnd"/>
     </w:p>
     <w:p>
       <w:pPr>
@@ -12191,6 +12172,7 @@
           <w:color w:val="000000"/>
           <w:sz w:val="20"/>
           <w:szCs w:val="20"/>
+          <w:lang w:val="es-ES"/>
         </w:rPr>
         <w:t xml:space="preserve">        </w:t>
       </w:r>
@@ -12959,7 +12941,6 @@
           <w:rFonts w:ascii="Roboto" w:hAnsi="Roboto"/>
           <w:sz w:val="26"/>
           <w:szCs w:val="26"/>
-          <w:lang w:val="es-ES"/>
         </w:rPr>
       </w:pPr>
     </w:p>
@@ -13460,11 +13441,113 @@
         <w:jc w:val="both"/>
         <w:rPr>
           <w:rFonts w:ascii="Roboto" w:hAnsi="Roboto"/>
-          <w:sz w:val="26"/>
-          <w:szCs w:val="26"/>
-          <w:lang w:val="es-ES"/>
-        </w:rPr>
-      </w:pPr>
+          <w:sz w:val="28"/>
+          <w:szCs w:val="28"/>
+          <w:lang w:val="es-ES"/>
+        </w:rPr>
+      </w:pPr>
+      <w:proofErr w:type="spellStart"/>
+      <w:r>
+        <w:rPr>
+          <w:rFonts w:ascii="Roboto" w:hAnsi="Roboto"/>
+          <w:sz w:val="28"/>
+          <w:szCs w:val="28"/>
+          <w:lang w:val="es-ES"/>
+        </w:rPr>
+        <w:t>Prompt</w:t>
+      </w:r>
+      <w:proofErr w:type="spellEnd"/>
+    </w:p>
+    <w:p>
+      <w:pPr>
+        <w:jc w:val="both"/>
+        <w:rPr>
+          <w:rFonts w:ascii="Roboto" w:hAnsi="Roboto"/>
+          <w:sz w:val="28"/>
+          <w:szCs w:val="28"/>
+          <w:lang w:val="es-ES"/>
+        </w:rPr>
+      </w:pPr>
+      <w:r>
+        <w:rPr>
+          <w:rFonts w:ascii="Roboto" w:hAnsi="Roboto"/>
+          <w:sz w:val="28"/>
+          <w:szCs w:val="28"/>
+          <w:lang w:val="es-ES"/>
+        </w:rPr>
+        <w:t xml:space="preserve">Para mostrar una confirmación si el usuario decide salir del formulario actual.  Se trabaja en conjunto con una variable que controle el estado del formulario (para saber </w:t>
+      </w:r>
+      <w:proofErr w:type="spellStart"/>
+      <w:r>
+        <w:rPr>
+          <w:rFonts w:ascii="Roboto" w:hAnsi="Roboto"/>
+          <w:sz w:val="28"/>
+          <w:szCs w:val="28"/>
+          <w:lang w:val="es-ES"/>
+        </w:rPr>
+        <w:t>saber</w:t>
+      </w:r>
+      <w:proofErr w:type="spellEnd"/>
+      <w:r>
+        <w:rPr>
+          <w:rFonts w:ascii="Roboto" w:hAnsi="Roboto"/>
+          <w:sz w:val="28"/>
+          <w:szCs w:val="28"/>
+          <w:lang w:val="es-ES"/>
+        </w:rPr>
+        <w:t xml:space="preserve"> si ha recibido o no el foco).</w:t>
+      </w:r>
+    </w:p>
+    <w:p>
+      <w:pPr>
+        <w:jc w:val="both"/>
+        <w:rPr>
+          <w:rFonts w:ascii="Roboto" w:hAnsi="Roboto"/>
+          <w:sz w:val="28"/>
+          <w:szCs w:val="28"/>
+          <w:lang w:val="es-ES"/>
+        </w:rPr>
+      </w:pPr>
+      <w:r>
+        <w:rPr>
+          <w:noProof/>
+        </w:rPr>
+        <w:drawing>
+          <wp:inline distT="0" distB="0" distL="0" distR="0" wp14:anchorId="4AC701ED" wp14:editId="5A3CFE42">
+            <wp:extent cx="2542032" cy="2258568"/>
+            <wp:effectExtent l="0" t="0" r="0" b="8890"/>
+            <wp:docPr id="30" name="Picture 30" descr="Text&#10;&#10;Description automatically generated"/>
+            <wp:cNvGraphicFramePr>
+              <a:graphicFrameLocks xmlns:a="http://schemas.openxmlformats.org/drawingml/2006/main" noChangeAspect="1"/>
+            </wp:cNvGraphicFramePr>
+            <a:graphic xmlns:a="http://schemas.openxmlformats.org/drawingml/2006/main">
+              <a:graphicData uri="http://schemas.openxmlformats.org/drawingml/2006/picture">
+                <pic:pic xmlns:pic="http://schemas.openxmlformats.org/drawingml/2006/picture">
+                  <pic:nvPicPr>
+                    <pic:cNvPr id="30" name="Picture 30" descr="Text&#10;&#10;Description automatically generated"/>
+                    <pic:cNvPicPr/>
+                  </pic:nvPicPr>
+                  <pic:blipFill>
+                    <a:blip r:embed="rId49"/>
+                    <a:stretch>
+                      <a:fillRect/>
+                    </a:stretch>
+                  </pic:blipFill>
+                  <pic:spPr>
+                    <a:xfrm>
+                      <a:off x="0" y="0"/>
+                      <a:ext cx="2542032" cy="2258568"/>
+                    </a:xfrm>
+                    <a:prstGeom prst="rect">
+                      <a:avLst/>
+                    </a:prstGeom>
+                  </pic:spPr>
+                </pic:pic>
+              </a:graphicData>
+            </a:graphic>
+          </wp:inline>
+        </w:drawing>
+      </w:r>
     </w:p>
     <w:p>
       <w:pPr>
@@ -14573,6 +14656,7 @@
   <w:style w:type="character" w:default="1" w:styleId="DefaultParagraphFont">
     <w:name w:val="Default Paragraph Font"/>
     <w:uiPriority w:val="1"/>
+    <w:semiHidden/>
     <w:unhideWhenUsed/>
   </w:style>
   <w:style w:type="table" w:default="1" w:styleId="TableNormal">

</xml_diff>

<commit_message>
Working with query parameters
</commit_message>
<xml_diff>
--- a/notes.docx
+++ b/notes.docx
@@ -13559,6 +13559,234 @@
           <w:lang w:val="es-ES"/>
         </w:rPr>
       </w:pPr>
+    </w:p>
+    <w:p>
+      <w:pPr>
+        <w:jc w:val="both"/>
+        <w:rPr>
+          <w:rFonts w:ascii="Roboto" w:hAnsi="Roboto"/>
+          <w:b/>
+          <w:bCs/>
+          <w:sz w:val="28"/>
+          <w:szCs w:val="28"/>
+          <w:lang w:val="es-ES"/>
+        </w:rPr>
+      </w:pPr>
+    </w:p>
+    <w:p>
+      <w:pPr>
+        <w:jc w:val="both"/>
+        <w:rPr>
+          <w:rFonts w:ascii="Roboto" w:hAnsi="Roboto"/>
+          <w:b/>
+          <w:bCs/>
+          <w:sz w:val="28"/>
+          <w:szCs w:val="28"/>
+          <w:lang w:val="es-ES"/>
+        </w:rPr>
+      </w:pPr>
+    </w:p>
+    <w:p>
+      <w:pPr>
+        <w:jc w:val="both"/>
+        <w:rPr>
+          <w:rFonts w:ascii="Roboto" w:hAnsi="Roboto"/>
+          <w:b/>
+          <w:bCs/>
+          <w:sz w:val="28"/>
+          <w:szCs w:val="28"/>
+          <w:lang w:val="es-ES"/>
+        </w:rPr>
+      </w:pPr>
+    </w:p>
+    <w:p>
+      <w:pPr>
+        <w:jc w:val="both"/>
+        <w:rPr>
+          <w:rFonts w:ascii="Roboto" w:hAnsi="Roboto"/>
+          <w:b/>
+          <w:bCs/>
+          <w:sz w:val="28"/>
+          <w:szCs w:val="28"/>
+          <w:lang w:val="es-ES"/>
+        </w:rPr>
+      </w:pPr>
+    </w:p>
+    <w:p>
+      <w:pPr>
+        <w:jc w:val="both"/>
+        <w:rPr>
+          <w:rFonts w:ascii="Roboto" w:hAnsi="Roboto"/>
+          <w:b/>
+          <w:bCs/>
+          <w:sz w:val="28"/>
+          <w:szCs w:val="28"/>
+          <w:lang w:val="es-ES"/>
+        </w:rPr>
+      </w:pPr>
+    </w:p>
+    <w:p>
+      <w:pPr>
+        <w:jc w:val="both"/>
+        <w:rPr>
+          <w:rFonts w:ascii="Roboto" w:hAnsi="Roboto"/>
+          <w:b/>
+          <w:bCs/>
+          <w:sz w:val="28"/>
+          <w:szCs w:val="28"/>
+          <w:lang w:val="es-ES"/>
+        </w:rPr>
+      </w:pPr>
+    </w:p>
+    <w:p>
+      <w:pPr>
+        <w:jc w:val="both"/>
+        <w:rPr>
+          <w:rFonts w:ascii="Roboto" w:hAnsi="Roboto"/>
+          <w:b/>
+          <w:bCs/>
+          <w:sz w:val="28"/>
+          <w:szCs w:val="28"/>
+          <w:lang w:val="es-ES"/>
+        </w:rPr>
+      </w:pPr>
+      <w:proofErr w:type="spellStart"/>
+      <w:r>
+        <w:rPr>
+          <w:rFonts w:ascii="Roboto" w:hAnsi="Roboto"/>
+          <w:b/>
+          <w:bCs/>
+          <w:sz w:val="28"/>
+          <w:szCs w:val="28"/>
+          <w:lang w:val="es-ES"/>
+        </w:rPr>
+        <w:lastRenderedPageBreak/>
+        <w:t>Working</w:t>
+      </w:r>
+      <w:proofErr w:type="spellEnd"/>
+      <w:r>
+        <w:rPr>
+          <w:rFonts w:ascii="Roboto" w:hAnsi="Roboto"/>
+          <w:b/>
+          <w:bCs/>
+          <w:sz w:val="28"/>
+          <w:szCs w:val="28"/>
+          <w:lang w:val="es-ES"/>
+        </w:rPr>
+        <w:t xml:space="preserve"> </w:t>
+      </w:r>
+      <w:proofErr w:type="spellStart"/>
+      <w:r>
+        <w:rPr>
+          <w:rFonts w:ascii="Roboto" w:hAnsi="Roboto"/>
+          <w:b/>
+          <w:bCs/>
+          <w:sz w:val="28"/>
+          <w:szCs w:val="28"/>
+          <w:lang w:val="es-ES"/>
+        </w:rPr>
+        <w:t>with</w:t>
+      </w:r>
+      <w:proofErr w:type="spellEnd"/>
+      <w:r>
+        <w:rPr>
+          <w:rFonts w:ascii="Roboto" w:hAnsi="Roboto"/>
+          <w:b/>
+          <w:bCs/>
+          <w:sz w:val="28"/>
+          <w:szCs w:val="28"/>
+          <w:lang w:val="es-ES"/>
+        </w:rPr>
+        <w:t xml:space="preserve"> </w:t>
+      </w:r>
+      <w:proofErr w:type="spellStart"/>
+      <w:r>
+        <w:rPr>
+          <w:rFonts w:ascii="Roboto" w:hAnsi="Roboto"/>
+          <w:b/>
+          <w:bCs/>
+          <w:sz w:val="28"/>
+          <w:szCs w:val="28"/>
+          <w:lang w:val="es-ES"/>
+        </w:rPr>
+        <w:t>query</w:t>
+      </w:r>
+      <w:proofErr w:type="spellEnd"/>
+      <w:r>
+        <w:rPr>
+          <w:rFonts w:ascii="Roboto" w:hAnsi="Roboto"/>
+          <w:b/>
+          <w:bCs/>
+          <w:sz w:val="28"/>
+          <w:szCs w:val="28"/>
+          <w:lang w:val="es-ES"/>
+        </w:rPr>
+        <w:t xml:space="preserve"> </w:t>
+      </w:r>
+      <w:proofErr w:type="spellStart"/>
+      <w:r>
+        <w:rPr>
+          <w:rFonts w:ascii="Roboto" w:hAnsi="Roboto"/>
+          <w:b/>
+          <w:bCs/>
+          <w:sz w:val="28"/>
+          <w:szCs w:val="28"/>
+          <w:lang w:val="es-ES"/>
+        </w:rPr>
+        <w:t>parameters</w:t>
+      </w:r>
+      <w:proofErr w:type="spellEnd"/>
+    </w:p>
+    <w:p>
+      <w:pPr>
+        <w:jc w:val="both"/>
+        <w:rPr>
+          <w:rFonts w:ascii="Roboto" w:hAnsi="Roboto"/>
+          <w:sz w:val="26"/>
+          <w:szCs w:val="26"/>
+          <w:lang w:val="es-ES"/>
+        </w:rPr>
+      </w:pPr>
+      <w:r>
+        <w:rPr>
+          <w:noProof/>
+        </w:rPr>
+        <w:drawing>
+          <wp:inline distT="0" distB="0" distL="0" distR="0" wp14:anchorId="7611B37D" wp14:editId="0B5BC404">
+            <wp:extent cx="2313432" cy="2249424"/>
+            <wp:effectExtent l="0" t="0" r="0" b="0"/>
+            <wp:docPr id="39" name="Picture 39" descr="Text&#10;&#10;Description automatically generated"/>
+            <wp:cNvGraphicFramePr>
+              <a:graphicFrameLocks xmlns:a="http://schemas.openxmlformats.org/drawingml/2006/main" noChangeAspect="1"/>
+            </wp:cNvGraphicFramePr>
+            <a:graphic xmlns:a="http://schemas.openxmlformats.org/drawingml/2006/main">
+              <a:graphicData uri="http://schemas.openxmlformats.org/drawingml/2006/picture">
+                <pic:pic xmlns:pic="http://schemas.openxmlformats.org/drawingml/2006/picture">
+                  <pic:nvPicPr>
+                    <pic:cNvPr id="39" name="Picture 39" descr="Text&#10;&#10;Description automatically generated"/>
+                    <pic:cNvPicPr/>
+                  </pic:nvPicPr>
+                  <pic:blipFill>
+                    <a:blip r:embed="rId50"/>
+                    <a:stretch>
+                      <a:fillRect/>
+                    </a:stretch>
+                  </pic:blipFill>
+                  <pic:spPr>
+                    <a:xfrm>
+                      <a:off x="0" y="0"/>
+                      <a:ext cx="2313432" cy="2249424"/>
+                    </a:xfrm>
+                    <a:prstGeom prst="rect">
+                      <a:avLst/>
+                    </a:prstGeom>
+                  </pic:spPr>
+                </pic:pic>
+              </a:graphicData>
+            </a:graphic>
+          </wp:inline>
+        </w:drawing>
+      </w:r>
     </w:p>
     <w:p>
       <w:pPr>

</xml_diff>